<commit_message>
Modified the E.M. More specific, added information for the second and third phase
</commit_message>
<xml_diff>
--- a/docs/Engineering Method.docx
+++ b/docs/Engineering Method.docx
@@ -48,8 +48,7 @@
       <w:pPr>
         <w:jc w:val="center"/>
         <w:rPr>
-          <w:rFonts w:ascii="Arial" w:hAnsi="Arial" w:cs="Arial"/>
-          <w:sz w:val="24"/>
+          <w:rFonts w:cs="Arial"/>
           <w:szCs w:val="24"/>
           <w:lang w:val="en-US"/>
         </w:rPr>
@@ -63,6 +62,7 @@
           <w:color w:val="808080" w:themeColor="background1" w:themeShade="80"/>
           <w:sz w:val="44"/>
           <w:szCs w:val="22"/>
+          <w:lang w:val="es-CO"/>
         </w:rPr>
         <w:id w:val="-1622060127"/>
         <w:docPartObj>
@@ -74,7 +74,7 @@
         <w:rPr>
           <w:bCs/>
           <w:color w:val="auto"/>
-          <w:sz w:val="22"/>
+          <w:sz w:val="24"/>
         </w:rPr>
       </w:sdtEndPr>
       <w:sdtContent>
@@ -129,7 +129,7 @@
           </w:pPr>
           <w:r>
             <w:rPr>
-              <w:rFonts w:ascii="Arial" w:hAnsi="Arial" w:cs="Arial"/>
+              <w:rFonts w:cs="Arial"/>
               <w:b w:val="0"/>
               <w:bCs w:val="0"/>
               <w:caps w:val="0"/>
@@ -140,7 +140,7 @@
           </w:r>
           <w:r>
             <w:rPr>
-              <w:rFonts w:ascii="Arial" w:hAnsi="Arial" w:cs="Arial"/>
+              <w:rFonts w:cs="Arial"/>
               <w:b w:val="0"/>
               <w:bCs w:val="0"/>
               <w:caps w:val="0"/>
@@ -151,7 +151,7 @@
           </w:r>
           <w:r>
             <w:rPr>
-              <w:rFonts w:ascii="Arial" w:hAnsi="Arial" w:cs="Arial"/>
+              <w:rFonts w:cs="Arial"/>
               <w:b w:val="0"/>
               <w:bCs w:val="0"/>
               <w:caps w:val="0"/>
@@ -1472,13 +1472,13 @@
         <w:p>
           <w:pPr>
             <w:rPr>
-              <w:rFonts w:ascii="Arial" w:hAnsi="Arial" w:cs="Arial"/>
+              <w:rFonts w:cs="Arial"/>
               <w:lang w:val="en-US"/>
             </w:rPr>
           </w:pPr>
           <w:r>
             <w:rPr>
-              <w:rFonts w:ascii="Arial" w:hAnsi="Arial" w:cs="Arial"/>
+              <w:rFonts w:cs="Arial"/>
               <w:b/>
               <w:bCs/>
               <w:caps/>
@@ -1495,8 +1495,7 @@
       <w:pPr>
         <w:jc w:val="center"/>
         <w:rPr>
-          <w:rFonts w:ascii="Arial" w:hAnsi="Arial" w:cs="Arial"/>
-          <w:sz w:val="24"/>
+          <w:rFonts w:cs="Arial"/>
           <w:szCs w:val="24"/>
           <w:lang w:val="en-US"/>
         </w:rPr>
@@ -1506,8 +1505,7 @@
       <w:pPr>
         <w:jc w:val="center"/>
         <w:rPr>
-          <w:rFonts w:ascii="Arial" w:hAnsi="Arial" w:cs="Arial"/>
-          <w:sz w:val="24"/>
+          <w:rFonts w:cs="Arial"/>
           <w:szCs w:val="24"/>
           <w:lang w:val="en-US"/>
         </w:rPr>
@@ -1517,8 +1515,7 @@
       <w:pPr>
         <w:jc w:val="center"/>
         <w:rPr>
-          <w:rFonts w:ascii="Arial" w:hAnsi="Arial" w:cs="Arial"/>
-          <w:sz w:val="24"/>
+          <w:rFonts w:cs="Arial"/>
           <w:szCs w:val="24"/>
           <w:lang w:val="en-US"/>
         </w:rPr>
@@ -1528,8 +1525,7 @@
       <w:pPr>
         <w:jc w:val="center"/>
         <w:rPr>
-          <w:rFonts w:ascii="Arial" w:hAnsi="Arial" w:cs="Arial"/>
-          <w:sz w:val="24"/>
+          <w:rFonts w:cs="Arial"/>
           <w:szCs w:val="24"/>
           <w:lang w:val="en-US"/>
         </w:rPr>
@@ -1539,8 +1535,7 @@
       <w:pPr>
         <w:jc w:val="center"/>
         <w:rPr>
-          <w:rFonts w:ascii="Arial" w:hAnsi="Arial" w:cs="Arial"/>
-          <w:sz w:val="24"/>
+          <w:rFonts w:cs="Arial"/>
           <w:szCs w:val="24"/>
           <w:lang w:val="en-US"/>
         </w:rPr>
@@ -1550,8 +1545,7 @@
       <w:pPr>
         <w:jc w:val="center"/>
         <w:rPr>
-          <w:rFonts w:ascii="Arial" w:hAnsi="Arial" w:cs="Arial"/>
-          <w:sz w:val="24"/>
+          <w:rFonts w:cs="Arial"/>
           <w:szCs w:val="24"/>
           <w:lang w:val="en-US"/>
         </w:rPr>
@@ -1561,8 +1555,7 @@
       <w:pPr>
         <w:jc w:val="center"/>
         <w:rPr>
-          <w:rFonts w:ascii="Arial" w:hAnsi="Arial" w:cs="Arial"/>
-          <w:sz w:val="24"/>
+          <w:rFonts w:cs="Arial"/>
           <w:szCs w:val="24"/>
           <w:lang w:val="en-US"/>
         </w:rPr>
@@ -1572,8 +1565,7 @@
       <w:pPr>
         <w:jc w:val="center"/>
         <w:rPr>
-          <w:rFonts w:ascii="Arial" w:hAnsi="Arial" w:cs="Arial"/>
-          <w:sz w:val="24"/>
+          <w:rFonts w:cs="Arial"/>
           <w:szCs w:val="24"/>
           <w:lang w:val="en-US"/>
         </w:rPr>
@@ -1594,7 +1586,6 @@
           <w:rFonts w:cs="Arial"/>
           <w:lang w:val="en-US"/>
         </w:rPr>
-        <w:lastRenderedPageBreak/>
         <w:t>Identifying the problem</w:t>
       </w:r>
       <w:bookmarkEnd w:id="0"/>
@@ -1616,6 +1607,32 @@
         <w:t>Context</w:t>
       </w:r>
       <w:bookmarkEnd w:id="1"/>
+    </w:p>
+    <w:p>
+      <w:pPr>
+        <w:rPr>
+          <w:lang w:val="en-US"/>
+        </w:rPr>
+      </w:pPr>
+      <w:r>
+        <w:rPr>
+          <w:lang w:val="en-US"/>
+        </w:rPr>
+        <w:t>naosnasonasdnaodnasnaksfnsasssssssssssssssssssssssssssssssssssssssssssssssssssssssssssssssssssssssssssssssssssssssssssssssssssssssssssssssssssssssssssssss</w:t>
+      </w:r>
+      <w:r>
+        <w:rPr>
+          <w:lang w:val="en-US"/>
+        </w:rPr>
+        <w:lastRenderedPageBreak/>
+        <w:t>ssssssssssssssssssssssssssssssssssssssssssssssssssssssssssssssssssssssssssssssssssssssssssssssssssssssssssssssssssssssssssssssssssssssssssssssssssssssssssssssssssss</w:t>
+      </w:r>
+      <w:r>
+        <w:rPr>
+          <w:lang w:val="en-US"/>
+        </w:rPr>
+        <w:t>ssssssssssssssssssssssssssssssssssssssssssssssssssssssssssssssssssssssssssssssssssssssssssssssssssssssssssssssssssssssssssssssssssssssssssssssssssssssssssssssssssssssssssssssssssssssssssssssssssssssssssssssssssssssssss</w:t>
+      </w:r>
     </w:p>
     <w:p>
       <w:pPr>
@@ -1639,7 +1656,7 @@
     <w:p>
       <w:pPr>
         <w:rPr>
-          <w:rFonts w:ascii="Arial" w:eastAsiaTheme="majorEastAsia" w:hAnsi="Arial" w:cs="Arial"/>
+          <w:rFonts w:eastAsiaTheme="majorEastAsia" w:cs="Arial"/>
           <w:i/>
           <w:sz w:val="28"/>
           <w:szCs w:val="26"/>
@@ -1648,14 +1665,11 @@
       </w:pPr>
       <w:r>
         <w:rPr>
-          <w:rFonts w:ascii="Arial" w:hAnsi="Arial" w:cs="Arial"/>
-          <w:sz w:val="24"/>
+          <w:rFonts w:cs="Arial"/>
           <w:lang w:val="en-US"/>
         </w:rPr>
         <w:t>It is required to identify the relationship of trust within the company. See where it is failing, how this is affecting communication and people who feel more distrust in the company.</w:t>
       </w:r>
-      <w:bookmarkStart w:id="4" w:name="_GoBack"/>
-      <w:bookmarkEnd w:id="4"/>
     </w:p>
     <w:p>
       <w:pPr>
@@ -1677,15 +1691,16 @@
     <w:tbl>
       <w:tblPr>
         <w:tblStyle w:val="GridTable4"/>
-        <w:tblW w:w="0" w:type="auto"/>
+        <w:tblW w:w="11610" w:type="dxa"/>
+        <w:tblInd w:w="-1265" w:type="dxa"/>
         <w:tblLook w:val="04A0" w:firstRow="1" w:lastRow="0" w:firstColumn="1" w:lastColumn="0" w:noHBand="0" w:noVBand="1"/>
       </w:tblPr>
       <w:tblGrid>
-        <w:gridCol w:w="1027"/>
-        <w:gridCol w:w="1233"/>
-        <w:gridCol w:w="2767"/>
+        <w:gridCol w:w="1620"/>
+        <w:gridCol w:w="1440"/>
+        <w:gridCol w:w="3967"/>
         <w:gridCol w:w="1905"/>
-        <w:gridCol w:w="2418"/>
+        <w:gridCol w:w="2678"/>
       </w:tblGrid>
       <w:tr>
         <w:trPr>
@@ -1695,7 +1710,7 @@
         <w:tc>
           <w:tcPr>
             <w:cnfStyle w:val="001000000000" w:firstRow="0" w:lastRow="0" w:firstColumn="1" w:lastColumn="0" w:oddVBand="0" w:evenVBand="0" w:oddHBand="0" w:evenHBand="0" w:firstRowFirstColumn="0" w:firstRowLastColumn="0" w:lastRowFirstColumn="0" w:lastRowLastColumn="0"/>
-            <w:tcW w:w="15100" w:type="dxa"/>
+            <w:tcW w:w="11610" w:type="dxa"/>
             <w:gridSpan w:val="5"/>
             <w:noWrap/>
             <w:hideMark/>
@@ -1703,6 +1718,7 @@
           <w:p>
             <w:pPr>
               <w:pStyle w:val="Heading1"/>
+              <w:outlineLvl w:val="0"/>
               <w:rPr>
                 <w:rFonts w:cs="Arial"/>
                 <w:sz w:val="24"/>
@@ -1710,7 +1726,7 @@
                 <w:lang w:val="en-US"/>
               </w:rPr>
             </w:pPr>
-            <w:bookmarkStart w:id="5" w:name="_Toc24215459"/>
+            <w:bookmarkStart w:id="4" w:name="_Toc24215459"/>
             <w:r>
               <w:rPr>
                 <w:rFonts w:cs="Arial"/>
@@ -1731,12 +1747,13 @@
         <w:tc>
           <w:tcPr>
             <w:cnfStyle w:val="001000000000" w:firstRow="0" w:lastRow="0" w:firstColumn="1" w:lastColumn="0" w:oddVBand="0" w:evenVBand="0" w:oddHBand="0" w:evenHBand="0" w:firstRowFirstColumn="0" w:firstRowLastColumn="0" w:lastRowFirstColumn="0" w:lastRowLastColumn="0"/>
-            <w:tcW w:w="1420" w:type="dxa"/>
+            <w:tcW w:w="1620" w:type="dxa"/>
             <w:hideMark/>
           </w:tcPr>
           <w:p>
             <w:pPr>
               <w:pStyle w:val="Heading1"/>
+              <w:outlineLvl w:val="0"/>
               <w:rPr>
                 <w:rFonts w:cs="Arial"/>
                 <w:sz w:val="24"/>
@@ -1757,12 +1774,13 @@
         </w:tc>
         <w:tc>
           <w:tcPr>
-            <w:tcW w:w="1940" w:type="dxa"/>
+            <w:tcW w:w="1440" w:type="dxa"/>
             <w:hideMark/>
           </w:tcPr>
           <w:p>
             <w:pPr>
               <w:pStyle w:val="Heading1"/>
+              <w:outlineLvl w:val="0"/>
               <w:cnfStyle w:val="000000100000" w:firstRow="0" w:lastRow="0" w:firstColumn="0" w:lastColumn="0" w:oddVBand="0" w:evenVBand="0" w:oddHBand="1" w:evenHBand="0" w:firstRowFirstColumn="0" w:firstRowLastColumn="0" w:lastRowFirstColumn="0" w:lastRowLastColumn="0"/>
               <w:rPr>
                 <w:rFonts w:cs="Arial"/>
@@ -1786,12 +1804,13 @@
         </w:tc>
         <w:tc>
           <w:tcPr>
-            <w:tcW w:w="4540" w:type="dxa"/>
+            <w:tcW w:w="3967" w:type="dxa"/>
             <w:hideMark/>
           </w:tcPr>
           <w:p>
             <w:pPr>
               <w:pStyle w:val="Heading1"/>
+              <w:outlineLvl w:val="0"/>
               <w:cnfStyle w:val="000000100000" w:firstRow="0" w:lastRow="0" w:firstColumn="0" w:lastColumn="0" w:oddVBand="0" w:evenVBand="0" w:oddHBand="1" w:evenHBand="0" w:firstRowFirstColumn="0" w:firstRowLastColumn="0" w:lastRowFirstColumn="0" w:lastRowLastColumn="0"/>
               <w:rPr>
                 <w:rFonts w:cs="Arial"/>
@@ -1815,12 +1834,13 @@
         </w:tc>
         <w:tc>
           <w:tcPr>
-            <w:tcW w:w="3080" w:type="dxa"/>
+            <w:tcW w:w="1905" w:type="dxa"/>
             <w:hideMark/>
           </w:tcPr>
           <w:p>
             <w:pPr>
               <w:pStyle w:val="Heading1"/>
+              <w:outlineLvl w:val="0"/>
               <w:cnfStyle w:val="000000100000" w:firstRow="0" w:lastRow="0" w:firstColumn="0" w:lastColumn="0" w:oddVBand="0" w:evenVBand="0" w:oddHBand="1" w:evenHBand="0" w:firstRowFirstColumn="0" w:firstRowLastColumn="0" w:lastRowFirstColumn="0" w:lastRowLastColumn="0"/>
               <w:rPr>
                 <w:rFonts w:cs="Arial"/>
@@ -1844,12 +1864,13 @@
         </w:tc>
         <w:tc>
           <w:tcPr>
-            <w:tcW w:w="4120" w:type="dxa"/>
+            <w:tcW w:w="2678" w:type="dxa"/>
             <w:hideMark/>
           </w:tcPr>
           <w:p>
             <w:pPr>
               <w:pStyle w:val="Heading1"/>
+              <w:outlineLvl w:val="0"/>
               <w:cnfStyle w:val="000000100000" w:firstRow="0" w:lastRow="0" w:firstColumn="0" w:lastColumn="0" w:oddVBand="0" w:evenVBand="0" w:oddHBand="1" w:evenHBand="0" w:firstRowFirstColumn="0" w:firstRowLastColumn="0" w:lastRowFirstColumn="0" w:lastRowLastColumn="0"/>
               <w:rPr>
                 <w:rFonts w:cs="Arial"/>
@@ -1879,12 +1900,13 @@
         <w:tc>
           <w:tcPr>
             <w:cnfStyle w:val="001000000000" w:firstRow="0" w:lastRow="0" w:firstColumn="1" w:lastColumn="0" w:oddVBand="0" w:evenVBand="0" w:oddHBand="0" w:evenHBand="0" w:firstRowFirstColumn="0" w:firstRowLastColumn="0" w:lastRowFirstColumn="0" w:lastRowLastColumn="0"/>
-            <w:tcW w:w="1420" w:type="dxa"/>
+            <w:tcW w:w="1620" w:type="dxa"/>
             <w:hideMark/>
           </w:tcPr>
           <w:p>
             <w:pPr>
               <w:pStyle w:val="Heading1"/>
+              <w:outlineLvl w:val="0"/>
               <w:rPr>
                 <w:rFonts w:cs="Arial"/>
                 <w:sz w:val="24"/>
@@ -1905,12 +1927,13 @@
         </w:tc>
         <w:tc>
           <w:tcPr>
-            <w:tcW w:w="1940" w:type="dxa"/>
+            <w:tcW w:w="1440" w:type="dxa"/>
             <w:hideMark/>
           </w:tcPr>
           <w:p>
             <w:pPr>
               <w:pStyle w:val="Heading1"/>
+              <w:outlineLvl w:val="0"/>
               <w:cnfStyle w:val="000000000000" w:firstRow="0" w:lastRow="0" w:firstColumn="0" w:lastColumn="0" w:oddVBand="0" w:evenVBand="0" w:oddHBand="0" w:evenHBand="0" w:firstRowFirstColumn="0" w:firstRowLastColumn="0" w:lastRowFirstColumn="0" w:lastRowLastColumn="0"/>
               <w:rPr>
                 <w:rFonts w:cs="Arial"/>
@@ -1934,12 +1957,13 @@
         </w:tc>
         <w:tc>
           <w:tcPr>
-            <w:tcW w:w="4540" w:type="dxa"/>
+            <w:tcW w:w="3967" w:type="dxa"/>
             <w:hideMark/>
           </w:tcPr>
           <w:p>
             <w:pPr>
               <w:pStyle w:val="Heading1"/>
+              <w:outlineLvl w:val="0"/>
               <w:cnfStyle w:val="000000000000" w:firstRow="0" w:lastRow="0" w:firstColumn="0" w:lastColumn="0" w:oddVBand="0" w:evenVBand="0" w:oddHBand="0" w:evenHBand="0" w:firstRowFirstColumn="0" w:firstRowLastColumn="0" w:lastRowFirstColumn="0" w:lastRowLastColumn="0"/>
               <w:rPr>
                 <w:rFonts w:cs="Arial"/>
@@ -1957,38 +1981,19 @@
                 <w:szCs w:val="24"/>
                 <w:lang w:val="en-US"/>
               </w:rPr>
-              <w:t xml:space="preserve">It allows the user to load the </w:t>
-            </w:r>
-            <w:r>
-              <w:rPr>
-                <w:rFonts w:cs="Arial"/>
-                <w:b w:val="0"/>
-                <w:sz w:val="24"/>
-                <w:szCs w:val="24"/>
-                <w:lang w:val="en-US"/>
-              </w:rPr>
-              <w:t>employee’s</w:t>
-            </w:r>
-            <w:r>
-              <w:rPr>
-                <w:rFonts w:cs="Arial"/>
-                <w:b w:val="0"/>
-                <w:sz w:val="24"/>
-                <w:szCs w:val="24"/>
-                <w:lang w:val="en-US"/>
-              </w:rPr>
-              <w:t xml:space="preserve"> information through a text file provided.</w:t>
+              <w:t>It allows the user to load the employee’s information through a text file provided.</w:t>
             </w:r>
           </w:p>
         </w:tc>
         <w:tc>
           <w:tcPr>
-            <w:tcW w:w="3080" w:type="dxa"/>
+            <w:tcW w:w="1905" w:type="dxa"/>
             <w:hideMark/>
           </w:tcPr>
           <w:p>
             <w:pPr>
               <w:pStyle w:val="Heading1"/>
+              <w:outlineLvl w:val="0"/>
               <w:cnfStyle w:val="000000000000" w:firstRow="0" w:lastRow="0" w:firstColumn="0" w:lastColumn="0" w:oddVBand="0" w:evenVBand="0" w:oddHBand="0" w:evenHBand="0" w:firstRowFirstColumn="0" w:firstRowLastColumn="0" w:lastRowFirstColumn="0" w:lastRowLastColumn="0"/>
               <w:rPr>
                 <w:rFonts w:cs="Arial"/>
@@ -2012,12 +2017,13 @@
         </w:tc>
         <w:tc>
           <w:tcPr>
-            <w:tcW w:w="4120" w:type="dxa"/>
+            <w:tcW w:w="2678" w:type="dxa"/>
             <w:hideMark/>
           </w:tcPr>
           <w:p>
             <w:pPr>
               <w:pStyle w:val="Heading1"/>
+              <w:outlineLvl w:val="0"/>
               <w:cnfStyle w:val="000000000000" w:firstRow="0" w:lastRow="0" w:firstColumn="0" w:lastColumn="0" w:oddVBand="0" w:evenVBand="0" w:oddHBand="0" w:evenHBand="0" w:firstRowFirstColumn="0" w:firstRowLastColumn="0" w:lastRowFirstColumn="0" w:lastRowLastColumn="0"/>
               <w:rPr>
                 <w:rFonts w:cs="Arial"/>
@@ -2035,27 +2041,7 @@
                 <w:szCs w:val="24"/>
                 <w:lang w:val="en-US"/>
               </w:rPr>
-              <w:t xml:space="preserve">The file is read </w:t>
-            </w:r>
-            <w:r>
-              <w:rPr>
-                <w:rFonts w:cs="Arial"/>
-                <w:b w:val="0"/>
-                <w:sz w:val="24"/>
-                <w:szCs w:val="24"/>
-                <w:lang w:val="en-US"/>
-              </w:rPr>
-              <w:t>correctly,</w:t>
-            </w:r>
-            <w:r>
-              <w:rPr>
-                <w:rFonts w:cs="Arial"/>
-                <w:b w:val="0"/>
-                <w:sz w:val="24"/>
-                <w:szCs w:val="24"/>
-                <w:lang w:val="en-US"/>
-              </w:rPr>
-              <w:t xml:space="preserve"> and the information is loaded.</w:t>
+              <w:t>The file is read correctly, and the information is loaded.</w:t>
             </w:r>
           </w:p>
         </w:tc>
@@ -2068,12 +2054,13 @@
         <w:tc>
           <w:tcPr>
             <w:cnfStyle w:val="001000000000" w:firstRow="0" w:lastRow="0" w:firstColumn="1" w:lastColumn="0" w:oddVBand="0" w:evenVBand="0" w:oddHBand="0" w:evenHBand="0" w:firstRowFirstColumn="0" w:firstRowLastColumn="0" w:lastRowFirstColumn="0" w:lastRowLastColumn="0"/>
-            <w:tcW w:w="1420" w:type="dxa"/>
+            <w:tcW w:w="1620" w:type="dxa"/>
             <w:hideMark/>
           </w:tcPr>
           <w:p>
             <w:pPr>
               <w:pStyle w:val="Heading1"/>
+              <w:outlineLvl w:val="0"/>
               <w:rPr>
                 <w:rFonts w:cs="Arial"/>
                 <w:sz w:val="24"/>
@@ -2094,12 +2081,13 @@
         </w:tc>
         <w:tc>
           <w:tcPr>
-            <w:tcW w:w="1940" w:type="dxa"/>
+            <w:tcW w:w="1440" w:type="dxa"/>
             <w:hideMark/>
           </w:tcPr>
           <w:p>
             <w:pPr>
               <w:pStyle w:val="Heading1"/>
+              <w:outlineLvl w:val="0"/>
               <w:cnfStyle w:val="000000100000" w:firstRow="0" w:lastRow="0" w:firstColumn="0" w:lastColumn="0" w:oddVBand="0" w:evenVBand="0" w:oddHBand="1" w:evenHBand="0" w:firstRowFirstColumn="0" w:firstRowLastColumn="0" w:lastRowFirstColumn="0" w:lastRowLastColumn="0"/>
               <w:rPr>
                 <w:rFonts w:cs="Arial"/>
@@ -2123,12 +2111,13 @@
         </w:tc>
         <w:tc>
           <w:tcPr>
-            <w:tcW w:w="4540" w:type="dxa"/>
+            <w:tcW w:w="3967" w:type="dxa"/>
             <w:hideMark/>
           </w:tcPr>
           <w:p>
             <w:pPr>
               <w:pStyle w:val="Heading1"/>
+              <w:outlineLvl w:val="0"/>
               <w:cnfStyle w:val="000000100000" w:firstRow="0" w:lastRow="0" w:firstColumn="0" w:lastColumn="0" w:oddVBand="0" w:evenVBand="0" w:oddHBand="1" w:evenHBand="0" w:firstRowFirstColumn="0" w:firstRowLastColumn="0" w:lastRowFirstColumn="0" w:lastRowLastColumn="0"/>
               <w:rPr>
                 <w:rFonts w:cs="Arial"/>
@@ -2152,12 +2141,13 @@
         </w:tc>
         <w:tc>
           <w:tcPr>
-            <w:tcW w:w="3080" w:type="dxa"/>
+            <w:tcW w:w="1905" w:type="dxa"/>
             <w:hideMark/>
           </w:tcPr>
           <w:p>
             <w:pPr>
               <w:pStyle w:val="Heading1"/>
+              <w:outlineLvl w:val="0"/>
               <w:cnfStyle w:val="000000100000" w:firstRow="0" w:lastRow="0" w:firstColumn="0" w:lastColumn="0" w:oddVBand="0" w:evenVBand="0" w:oddHBand="1" w:evenHBand="0" w:firstRowFirstColumn="0" w:firstRowLastColumn="0" w:lastRowFirstColumn="0" w:lastRowLastColumn="0"/>
               <w:rPr>
                 <w:rFonts w:cs="Arial"/>
@@ -2181,12 +2171,13 @@
         </w:tc>
         <w:tc>
           <w:tcPr>
-            <w:tcW w:w="4120" w:type="dxa"/>
+            <w:tcW w:w="2678" w:type="dxa"/>
             <w:hideMark/>
           </w:tcPr>
           <w:p>
             <w:pPr>
               <w:pStyle w:val="Heading1"/>
+              <w:outlineLvl w:val="0"/>
               <w:cnfStyle w:val="000000100000" w:firstRow="0" w:lastRow="0" w:firstColumn="0" w:lastColumn="0" w:oddVBand="0" w:evenVBand="0" w:oddHBand="1" w:evenHBand="0" w:firstRowFirstColumn="0" w:firstRowLastColumn="0" w:lastRowFirstColumn="0" w:lastRowLastColumn="0"/>
               <w:rPr>
                 <w:rFonts w:cs="Arial"/>
@@ -2216,12 +2207,13 @@
         <w:tc>
           <w:tcPr>
             <w:cnfStyle w:val="001000000000" w:firstRow="0" w:lastRow="0" w:firstColumn="1" w:lastColumn="0" w:oddVBand="0" w:evenVBand="0" w:oddHBand="0" w:evenHBand="0" w:firstRowFirstColumn="0" w:firstRowLastColumn="0" w:lastRowFirstColumn="0" w:lastRowLastColumn="0"/>
-            <w:tcW w:w="1420" w:type="dxa"/>
+            <w:tcW w:w="1620" w:type="dxa"/>
             <w:hideMark/>
           </w:tcPr>
           <w:p>
             <w:pPr>
               <w:pStyle w:val="Heading1"/>
+              <w:outlineLvl w:val="0"/>
               <w:rPr>
                 <w:rFonts w:cs="Arial"/>
                 <w:sz w:val="24"/>
@@ -2242,12 +2234,13 @@
         </w:tc>
         <w:tc>
           <w:tcPr>
-            <w:tcW w:w="1940" w:type="dxa"/>
+            <w:tcW w:w="1440" w:type="dxa"/>
             <w:hideMark/>
           </w:tcPr>
           <w:p>
             <w:pPr>
               <w:pStyle w:val="Heading1"/>
+              <w:outlineLvl w:val="0"/>
               <w:cnfStyle w:val="000000000000" w:firstRow="0" w:lastRow="0" w:firstColumn="0" w:lastColumn="0" w:oddVBand="0" w:evenVBand="0" w:oddHBand="0" w:evenHBand="0" w:firstRowFirstColumn="0" w:firstRowLastColumn="0" w:lastRowFirstColumn="0" w:lastRowLastColumn="0"/>
               <w:rPr>
                 <w:rFonts w:cs="Arial"/>
@@ -2265,28 +2258,19 @@
                 <w:szCs w:val="24"/>
                 <w:lang w:val="en-US"/>
               </w:rPr>
-              <w:t>Show trust level</w:t>
-            </w:r>
-            <w:r>
-              <w:rPr>
-                <w:rFonts w:cs="Arial"/>
-                <w:b w:val="0"/>
-                <w:sz w:val="24"/>
-                <w:szCs w:val="24"/>
-                <w:lang w:val="en-US"/>
-              </w:rPr>
-              <w:t xml:space="preserve">s </w:t>
+              <w:t xml:space="preserve">Show trust levels </w:t>
             </w:r>
           </w:p>
         </w:tc>
         <w:tc>
           <w:tcPr>
-            <w:tcW w:w="4540" w:type="dxa"/>
+            <w:tcW w:w="3967" w:type="dxa"/>
             <w:hideMark/>
           </w:tcPr>
           <w:p>
             <w:pPr>
               <w:pStyle w:val="Heading1"/>
+              <w:outlineLvl w:val="0"/>
               <w:cnfStyle w:val="000000000000" w:firstRow="0" w:lastRow="0" w:firstColumn="0" w:lastColumn="0" w:oddVBand="0" w:evenVBand="0" w:oddHBand="0" w:evenHBand="0" w:firstRowFirstColumn="0" w:firstRowLastColumn="0" w:lastRowFirstColumn="0" w:lastRowLastColumn="0"/>
               <w:rPr>
                 <w:rFonts w:cs="Arial"/>
@@ -2310,12 +2294,13 @@
         </w:tc>
         <w:tc>
           <w:tcPr>
-            <w:tcW w:w="3080" w:type="dxa"/>
+            <w:tcW w:w="1905" w:type="dxa"/>
             <w:hideMark/>
           </w:tcPr>
           <w:p>
             <w:pPr>
               <w:pStyle w:val="Heading1"/>
+              <w:outlineLvl w:val="0"/>
               <w:cnfStyle w:val="000000000000" w:firstRow="0" w:lastRow="0" w:firstColumn="0" w:lastColumn="0" w:oddVBand="0" w:evenVBand="0" w:oddHBand="0" w:evenHBand="0" w:firstRowFirstColumn="0" w:firstRowLastColumn="0" w:lastRowFirstColumn="0" w:lastRowLastColumn="0"/>
               <w:rPr>
                 <w:rFonts w:cs="Arial"/>
@@ -2339,12 +2324,13 @@
         </w:tc>
         <w:tc>
           <w:tcPr>
-            <w:tcW w:w="4120" w:type="dxa"/>
+            <w:tcW w:w="2678" w:type="dxa"/>
             <w:hideMark/>
           </w:tcPr>
           <w:p>
             <w:pPr>
               <w:pStyle w:val="Heading1"/>
+              <w:outlineLvl w:val="0"/>
               <w:cnfStyle w:val="000000000000" w:firstRow="0" w:lastRow="0" w:firstColumn="0" w:lastColumn="0" w:oddVBand="0" w:evenVBand="0" w:oddHBand="0" w:evenHBand="0" w:firstRowFirstColumn="0" w:firstRowLastColumn="0" w:lastRowFirstColumn="0" w:lastRowLastColumn="0"/>
               <w:rPr>
                 <w:rFonts w:cs="Arial"/>
@@ -2375,12 +2361,13 @@
         <w:tc>
           <w:tcPr>
             <w:cnfStyle w:val="001000000000" w:firstRow="0" w:lastRow="0" w:firstColumn="1" w:lastColumn="0" w:oddVBand="0" w:evenVBand="0" w:oddHBand="0" w:evenHBand="0" w:firstRowFirstColumn="0" w:firstRowLastColumn="0" w:lastRowFirstColumn="0" w:lastRowLastColumn="0"/>
-            <w:tcW w:w="1420" w:type="dxa"/>
+            <w:tcW w:w="1620" w:type="dxa"/>
             <w:hideMark/>
           </w:tcPr>
           <w:p>
             <w:pPr>
               <w:pStyle w:val="Heading1"/>
+              <w:outlineLvl w:val="0"/>
               <w:rPr>
                 <w:rFonts w:cs="Arial"/>
                 <w:sz w:val="24"/>
@@ -2401,12 +2388,13 @@
         </w:tc>
         <w:tc>
           <w:tcPr>
-            <w:tcW w:w="1940" w:type="dxa"/>
+            <w:tcW w:w="1440" w:type="dxa"/>
             <w:hideMark/>
           </w:tcPr>
           <w:p>
             <w:pPr>
               <w:pStyle w:val="Heading1"/>
+              <w:outlineLvl w:val="0"/>
               <w:cnfStyle w:val="000000100000" w:firstRow="0" w:lastRow="0" w:firstColumn="0" w:lastColumn="0" w:oddVBand="0" w:evenVBand="0" w:oddHBand="1" w:evenHBand="0" w:firstRowFirstColumn="0" w:firstRowLastColumn="0" w:lastRowFirstColumn="0" w:lastRowLastColumn="0"/>
               <w:rPr>
                 <w:rFonts w:cs="Arial"/>
@@ -2430,12 +2418,13 @@
         </w:tc>
         <w:tc>
           <w:tcPr>
-            <w:tcW w:w="4540" w:type="dxa"/>
+            <w:tcW w:w="3967" w:type="dxa"/>
             <w:hideMark/>
           </w:tcPr>
           <w:p>
             <w:pPr>
               <w:pStyle w:val="Heading1"/>
+              <w:outlineLvl w:val="0"/>
               <w:cnfStyle w:val="000000100000" w:firstRow="0" w:lastRow="0" w:firstColumn="0" w:lastColumn="0" w:oddVBand="0" w:evenVBand="0" w:oddHBand="1" w:evenHBand="0" w:firstRowFirstColumn="0" w:firstRowLastColumn="0" w:lastRowFirstColumn="0" w:lastRowLastColumn="0"/>
               <w:rPr>
                 <w:rFonts w:cs="Arial"/>
@@ -2453,38 +2442,19 @@
                 <w:szCs w:val="24"/>
                 <w:lang w:val="en-US"/>
               </w:rPr>
-              <w:t xml:space="preserve">It allows the user to see the best path that a message could follow </w:t>
-            </w:r>
-            <w:r>
-              <w:rPr>
-                <w:rFonts w:cs="Arial"/>
-                <w:b w:val="0"/>
-                <w:sz w:val="24"/>
-                <w:szCs w:val="24"/>
-                <w:lang w:val="en-US"/>
-              </w:rPr>
-              <w:t>throughout</w:t>
-            </w:r>
-            <w:r>
-              <w:rPr>
-                <w:rFonts w:cs="Arial"/>
-                <w:b w:val="0"/>
-                <w:sz w:val="24"/>
-                <w:szCs w:val="24"/>
-                <w:lang w:val="en-US"/>
-              </w:rPr>
-              <w:t xml:space="preserve"> the whole company (minimum spanning tree).</w:t>
+              <w:t>It allows the user to see the best path that a message could follow throughout the whole company (minimum spanning tree).</w:t>
             </w:r>
           </w:p>
         </w:tc>
         <w:tc>
           <w:tcPr>
-            <w:tcW w:w="3080" w:type="dxa"/>
+            <w:tcW w:w="1905" w:type="dxa"/>
             <w:hideMark/>
           </w:tcPr>
           <w:p>
             <w:pPr>
               <w:pStyle w:val="Heading1"/>
+              <w:outlineLvl w:val="0"/>
               <w:cnfStyle w:val="000000100000" w:firstRow="0" w:lastRow="0" w:firstColumn="0" w:lastColumn="0" w:oddVBand="0" w:evenVBand="0" w:oddHBand="1" w:evenHBand="0" w:firstRowFirstColumn="0" w:firstRowLastColumn="0" w:lastRowFirstColumn="0" w:lastRowLastColumn="0"/>
               <w:rPr>
                 <w:rFonts w:cs="Arial"/>
@@ -2508,12 +2478,13 @@
         </w:tc>
         <w:tc>
           <w:tcPr>
-            <w:tcW w:w="4120" w:type="dxa"/>
+            <w:tcW w:w="2678" w:type="dxa"/>
             <w:hideMark/>
           </w:tcPr>
           <w:p>
             <w:pPr>
               <w:pStyle w:val="Heading1"/>
+              <w:outlineLvl w:val="0"/>
               <w:cnfStyle w:val="000000100000" w:firstRow="0" w:lastRow="0" w:firstColumn="0" w:lastColumn="0" w:oddVBand="0" w:evenVBand="0" w:oddHBand="1" w:evenHBand="0" w:firstRowFirstColumn="0" w:firstRowLastColumn="0" w:lastRowFirstColumn="0" w:lastRowLastColumn="0"/>
               <w:rPr>
                 <w:rFonts w:cs="Arial"/>
@@ -2543,12 +2514,13 @@
         <w:tc>
           <w:tcPr>
             <w:cnfStyle w:val="001000000000" w:firstRow="0" w:lastRow="0" w:firstColumn="1" w:lastColumn="0" w:oddVBand="0" w:evenVBand="0" w:oddHBand="0" w:evenHBand="0" w:firstRowFirstColumn="0" w:firstRowLastColumn="0" w:lastRowFirstColumn="0" w:lastRowLastColumn="0"/>
-            <w:tcW w:w="1420" w:type="dxa"/>
+            <w:tcW w:w="1620" w:type="dxa"/>
             <w:hideMark/>
           </w:tcPr>
           <w:p>
             <w:pPr>
               <w:pStyle w:val="Heading1"/>
+              <w:outlineLvl w:val="0"/>
               <w:rPr>
                 <w:rFonts w:cs="Arial"/>
                 <w:sz w:val="24"/>
@@ -2569,12 +2541,13 @@
         </w:tc>
         <w:tc>
           <w:tcPr>
-            <w:tcW w:w="1940" w:type="dxa"/>
+            <w:tcW w:w="1440" w:type="dxa"/>
             <w:hideMark/>
           </w:tcPr>
           <w:p>
             <w:pPr>
               <w:pStyle w:val="Heading1"/>
+              <w:outlineLvl w:val="0"/>
               <w:cnfStyle w:val="000000000000" w:firstRow="0" w:lastRow="0" w:firstColumn="0" w:lastColumn="0" w:oddVBand="0" w:evenVBand="0" w:oddHBand="0" w:evenHBand="0" w:firstRowFirstColumn="0" w:firstRowLastColumn="0" w:lastRowFirstColumn="0" w:lastRowLastColumn="0"/>
               <w:rPr>
                 <w:rFonts w:cs="Arial"/>
@@ -2598,12 +2571,13 @@
         </w:tc>
         <w:tc>
           <w:tcPr>
-            <w:tcW w:w="4540" w:type="dxa"/>
+            <w:tcW w:w="3967" w:type="dxa"/>
             <w:hideMark/>
           </w:tcPr>
           <w:p>
             <w:pPr>
               <w:pStyle w:val="Heading1"/>
+              <w:outlineLvl w:val="0"/>
               <w:cnfStyle w:val="000000000000" w:firstRow="0" w:lastRow="0" w:firstColumn="0" w:lastColumn="0" w:oddVBand="0" w:evenVBand="0" w:oddHBand="0" w:evenHBand="0" w:firstRowFirstColumn="0" w:firstRowLastColumn="0" w:lastRowFirstColumn="0" w:lastRowLastColumn="0"/>
               <w:rPr>
                 <w:rFonts w:cs="Arial"/>
@@ -2627,12 +2601,13 @@
         </w:tc>
         <w:tc>
           <w:tcPr>
-            <w:tcW w:w="3080" w:type="dxa"/>
+            <w:tcW w:w="1905" w:type="dxa"/>
             <w:hideMark/>
           </w:tcPr>
           <w:p>
             <w:pPr>
               <w:pStyle w:val="Heading1"/>
+              <w:outlineLvl w:val="0"/>
               <w:cnfStyle w:val="000000000000" w:firstRow="0" w:lastRow="0" w:firstColumn="0" w:lastColumn="0" w:oddVBand="0" w:evenVBand="0" w:oddHBand="0" w:evenHBand="0" w:firstRowFirstColumn="0" w:firstRowLastColumn="0" w:lastRowFirstColumn="0" w:lastRowLastColumn="0"/>
               <w:rPr>
                 <w:rFonts w:cs="Arial"/>
@@ -2656,12 +2631,13 @@
         </w:tc>
         <w:tc>
           <w:tcPr>
-            <w:tcW w:w="4120" w:type="dxa"/>
+            <w:tcW w:w="2678" w:type="dxa"/>
             <w:hideMark/>
           </w:tcPr>
           <w:p>
             <w:pPr>
               <w:pStyle w:val="Heading1"/>
+              <w:outlineLvl w:val="0"/>
               <w:cnfStyle w:val="000000000000" w:firstRow="0" w:lastRow="0" w:firstColumn="0" w:lastColumn="0" w:oddVBand="0" w:evenVBand="0" w:oddHBand="0" w:evenHBand="0" w:firstRowFirstColumn="0" w:firstRowLastColumn="0" w:lastRowFirstColumn="0" w:lastRowLastColumn="0"/>
               <w:rPr>
                 <w:rFonts w:cs="Arial"/>
@@ -2700,20 +2676,18 @@
         </w:rPr>
         <w:t>Research</w:t>
       </w:r>
-      <w:bookmarkEnd w:id="5"/>
+      <w:bookmarkEnd w:id="4"/>
     </w:p>
     <w:p>
       <w:pPr>
         <w:rPr>
-          <w:rFonts w:ascii="Arial" w:hAnsi="Arial" w:cs="Arial"/>
-          <w:sz w:val="24"/>
-          <w:lang w:val="en-US"/>
-        </w:rPr>
-      </w:pPr>
-      <w:r>
-        <w:rPr>
-          <w:rFonts w:ascii="Arial" w:hAnsi="Arial" w:cs="Arial"/>
-          <w:sz w:val="24"/>
+          <w:rFonts w:cs="Arial"/>
+          <w:lang w:val="en-US"/>
+        </w:rPr>
+      </w:pPr>
+      <w:r>
+        <w:rPr>
+          <w:rFonts w:cs="Arial"/>
           <w:lang w:val="en-US"/>
         </w:rPr>
         <w:t>In order to address the problem correctly, we might need some concepts.</w:t>
@@ -2727,20 +2701,668 @@
           <w:numId w:val="14"/>
         </w:numPr>
         <w:rPr>
-          <w:rFonts w:ascii="Arial" w:hAnsi="Arial" w:cs="Arial"/>
-          <w:sz w:val="24"/>
-          <w:lang w:val="en-US"/>
-        </w:rPr>
-      </w:pPr>
-      <w:r>
-        <w:rPr>
-          <w:rFonts w:ascii="Arial" w:hAnsi="Arial" w:cs="Arial"/>
-          <w:sz w:val="24"/>
+          <w:rFonts w:cs="Arial"/>
+          <w:lang w:val="en-US"/>
+        </w:rPr>
+      </w:pPr>
+      <w:r>
+        <w:rPr>
+          <w:rFonts w:cs="Arial"/>
+          <w:lang w:val="en-US"/>
+        </w:rPr>
+        <w:t xml:space="preserve">Trust: </w:t>
+      </w:r>
+      <w:r>
+        <w:rPr>
+          <w:rFonts w:cs="Arial"/>
+          <w:lang w:val="en-US"/>
+        </w:rPr>
+        <w:t xml:space="preserve">In order to define “trust” we had to do some proper research. Taking in consideration different sources. First, according to </w:t>
+      </w:r>
+      <w:sdt>
+        <w:sdtPr>
+          <w:rPr>
+            <w:rFonts w:cs="Arial"/>
+            <w:lang w:val="en-US"/>
+          </w:rPr>
+          <w:id w:val="-47464982"/>
+          <w:citation/>
+        </w:sdtPr>
+        <w:sdtContent>
+          <w:r>
+            <w:rPr>
+              <w:rFonts w:cs="Arial"/>
+              <w:lang w:val="en-US"/>
+            </w:rPr>
+            <w:fldChar w:fldCharType="begin"/>
+          </w:r>
+          <w:r>
+            <w:rPr>
+              <w:rFonts w:cs="Arial"/>
+              <w:lang w:val="en-US"/>
+            </w:rPr>
+            <w:instrText xml:space="preserve"> CITATION Cha \l 1033 </w:instrText>
+          </w:r>
+          <w:r>
+            <w:rPr>
+              <w:rFonts w:cs="Arial"/>
+              <w:lang w:val="en-US"/>
+            </w:rPr>
+            <w:fldChar w:fldCharType="separate"/>
+          </w:r>
+          <w:r>
+            <w:rPr>
+              <w:rFonts w:cs="Arial"/>
+              <w:noProof/>
+              <w:lang w:val="en-US"/>
+            </w:rPr>
+            <w:t>(Changing Minds, n.d.)</w:t>
+          </w:r>
+          <w:r>
+            <w:rPr>
+              <w:rFonts w:cs="Arial"/>
+              <w:lang w:val="en-US"/>
+            </w:rPr>
+            <w:fldChar w:fldCharType="end"/>
+          </w:r>
+        </w:sdtContent>
+      </w:sdt>
+      <w:r>
+        <w:rPr>
+          <w:rFonts w:cs="Arial"/>
+          <w:lang w:val="en-US"/>
+        </w:rPr>
+        <w:t xml:space="preserve"> </w:t>
+      </w:r>
+      <w:r>
+        <w:rPr>
+          <w:rFonts w:cs="Arial"/>
+          <w:lang w:val="en-US"/>
+        </w:rPr>
+        <w:t xml:space="preserve">trust is </w:t>
+      </w:r>
+    </w:p>
+    <w:p>
+      <w:pPr>
+        <w:pStyle w:val="ListParagraph"/>
+        <w:ind w:left="1440" w:right="1440"/>
+        <w:rPr>
+          <w:rFonts w:cs="Arial"/>
+          <w:lang w:val="en-US"/>
+        </w:rPr>
+      </w:pPr>
+      <w:r>
+        <w:rPr>
+          <w:rFonts w:cs="Arial"/>
+          <w:lang w:val="en-US"/>
+        </w:rPr>
+        <w:t xml:space="preserve">“… </w:t>
+      </w:r>
+      <w:r>
+        <w:rPr>
+          <w:rFonts w:cs="Arial"/>
+          <w:lang w:val="en-US"/>
+        </w:rPr>
+        <w:t xml:space="preserve">both and emotional and logical act. Emotionally, it is where you expose your vulnerabilities to people, but believing they will not take advantage of your openness. Logically, it is where </w:t>
+      </w:r>
+      <w:r>
+        <w:rPr>
+          <w:rFonts w:cs="Arial"/>
           <w:lang w:val="en-US"/>
         </w:rPr>
         <w:lastRenderedPageBreak/>
-        <w:t xml:space="preserve">Trust: </w:t>
-      </w:r>
+        <w:t>you have assessed the probabilities of gain and loss, calculating expected utility based on hard performance data, and concluded that the person in question will behave in a predictable manner.</w:t>
+      </w:r>
+      <w:r>
+        <w:rPr>
+          <w:rFonts w:cs="Arial"/>
+          <w:lang w:val="en-US"/>
+        </w:rPr>
+        <w:t>”</w:t>
+      </w:r>
+      <w:r>
+        <w:rPr>
+          <w:rFonts w:cs="Arial"/>
+          <w:lang w:val="en-US"/>
+        </w:rPr>
+        <w:t>.</w:t>
+      </w:r>
+      <w:r>
+        <w:rPr>
+          <w:rFonts w:cs="Arial"/>
+          <w:lang w:val="en-US"/>
+        </w:rPr>
+        <w:t xml:space="preserve"> </w:t>
+      </w:r>
+    </w:p>
+    <w:p>
+      <w:pPr>
+        <w:pStyle w:val="ListParagraph"/>
+        <w:rPr>
+          <w:rFonts w:cs="Arial"/>
+          <w:lang w:val="en-US"/>
+        </w:rPr>
+      </w:pPr>
+      <w:r>
+        <w:rPr>
+          <w:rFonts w:cs="Arial"/>
+          <w:lang w:val="en-US"/>
+        </w:rPr>
+        <w:t xml:space="preserve">Secondly, </w:t>
+      </w:r>
+      <w:r>
+        <w:rPr>
+          <w:rFonts w:cs="Arial"/>
+          <w:lang w:val="en-US"/>
+        </w:rPr>
+        <w:t>another source says that “</w:t>
+      </w:r>
+      <w:r>
+        <w:rPr>
+          <w:rFonts w:cs="Arial"/>
+          <w:lang w:val="en-US"/>
+        </w:rPr>
+        <w:t>Trust refers to a person’s confident belief that another’s motivations are benevolent toward him or her and that the other person will therefore be responsive to his or her needs.</w:t>
+      </w:r>
+      <w:r>
+        <w:rPr>
+          <w:rFonts w:cs="Arial"/>
+          <w:lang w:val="en-US"/>
+        </w:rPr>
+        <w:t xml:space="preserve">” </w:t>
+      </w:r>
+      <w:sdt>
+        <w:sdtPr>
+          <w:rPr>
+            <w:rFonts w:cs="Arial"/>
+            <w:lang w:val="en-US"/>
+          </w:rPr>
+          <w:id w:val="-1032639899"/>
+          <w:citation/>
+        </w:sdtPr>
+        <w:sdtContent>
+          <w:r>
+            <w:rPr>
+              <w:rFonts w:cs="Arial"/>
+              <w:lang w:val="en-US"/>
+            </w:rPr>
+            <w:fldChar w:fldCharType="begin"/>
+          </w:r>
+          <w:r>
+            <w:rPr>
+              <w:rFonts w:cs="Arial"/>
+              <w:lang w:val="en-US"/>
+            </w:rPr>
+            <w:instrText xml:space="preserve"> CITATION Psy \l 1033 </w:instrText>
+          </w:r>
+          <w:r>
+            <w:rPr>
+              <w:rFonts w:cs="Arial"/>
+              <w:lang w:val="en-US"/>
+            </w:rPr>
+            <w:fldChar w:fldCharType="separate"/>
+          </w:r>
+          <w:r>
+            <w:rPr>
+              <w:rFonts w:cs="Arial"/>
+              <w:noProof/>
+              <w:lang w:val="en-US"/>
+            </w:rPr>
+            <w:t>(Psyhology, n.d.)</w:t>
+          </w:r>
+          <w:r>
+            <w:rPr>
+              <w:rFonts w:cs="Arial"/>
+              <w:lang w:val="en-US"/>
+            </w:rPr>
+            <w:fldChar w:fldCharType="end"/>
+          </w:r>
+        </w:sdtContent>
+      </w:sdt>
+      <w:r>
+        <w:rPr>
+          <w:rFonts w:cs="Arial"/>
+          <w:lang w:val="en-US"/>
+        </w:rPr>
+        <w:t>.</w:t>
+      </w:r>
+      <w:r>
+        <w:rPr>
+          <w:rFonts w:cs="Arial"/>
+          <w:lang w:val="en-US"/>
+        </w:rPr>
+        <w:t xml:space="preserve"> </w:t>
+      </w:r>
+    </w:p>
+    <w:p>
+      <w:pPr>
+        <w:pStyle w:val="ListParagraph"/>
+        <w:rPr>
+          <w:rFonts w:cs="Arial"/>
+          <w:lang w:val="en-US"/>
+        </w:rPr>
+      </w:pPr>
+    </w:p>
+    <w:p>
+      <w:pPr>
+        <w:pStyle w:val="ListParagraph"/>
+        <w:rPr>
+          <w:rFonts w:cs="Arial"/>
+          <w:lang w:val="en-US"/>
+        </w:rPr>
+      </w:pPr>
+      <w:r>
+        <w:rPr>
+          <w:rFonts w:cs="Arial"/>
+          <w:lang w:val="en-US"/>
+        </w:rPr>
+        <w:t>Since we found some relationships between other sources, we decided to leave just the two</w:t>
+      </w:r>
+      <w:r>
+        <w:rPr>
+          <w:rFonts w:cs="Arial"/>
+          <w:lang w:val="en-US"/>
+        </w:rPr>
+        <w:t xml:space="preserve"> definitions from</w:t>
+      </w:r>
+      <w:r>
+        <w:rPr>
+          <w:rFonts w:cs="Arial"/>
+          <w:lang w:val="en-US"/>
+        </w:rPr>
+        <w:t xml:space="preserve"> above.</w:t>
+      </w:r>
+    </w:p>
+    <w:p>
+      <w:pPr>
+        <w:pStyle w:val="ListParagraph"/>
+        <w:rPr>
+          <w:rFonts w:cs="Arial"/>
+          <w:lang w:val="en-US"/>
+        </w:rPr>
+      </w:pPr>
+    </w:p>
+    <w:p>
+      <w:pPr>
+        <w:pStyle w:val="ListParagraph"/>
+        <w:ind w:left="0"/>
+        <w:rPr>
+          <w:rFonts w:cs="Arial"/>
+          <w:lang w:val="en-US"/>
+        </w:rPr>
+      </w:pPr>
+      <w:r>
+        <w:rPr>
+          <w:rFonts w:cs="Arial"/>
+          <w:lang w:val="en-US"/>
+        </w:rPr>
+        <w:t xml:space="preserve">Furthermore, we shall understand why is trust important for communication. </w:t>
+      </w:r>
+      <w:r>
+        <w:rPr>
+          <w:rFonts w:cs="Arial"/>
+          <w:lang w:val="en-US"/>
+        </w:rPr>
+        <w:t>We found that “</w:t>
+      </w:r>
+      <w:r>
+        <w:rPr>
+          <w:rFonts w:cs="Arial"/>
+          <w:lang w:val="en-US"/>
+        </w:rPr>
+        <w:t xml:space="preserve">When there is no trust, naturally, no one will voice out their opinions or ideas and there will be little or no team cohesion. Often, the outcome is that the </w:t>
+      </w:r>
+      <w:r>
+        <w:rPr>
+          <w:rFonts w:cs="Arial"/>
+          <w:lang w:val="en-US"/>
+        </w:rPr>
+        <w:t>organization</w:t>
+      </w:r>
+      <w:r>
+        <w:rPr>
+          <w:rFonts w:cs="Arial"/>
+          <w:lang w:val="en-US"/>
+        </w:rPr>
+        <w:t xml:space="preserve"> will not grow as a team. Thus, we will never get to a level of a high performing team nor result in growing a successful business.</w:t>
+      </w:r>
+      <w:r>
+        <w:rPr>
+          <w:rFonts w:cs="Arial"/>
+          <w:lang w:val="en-US"/>
+        </w:rPr>
+        <w:t xml:space="preserve">” </w:t>
+      </w:r>
+      <w:sdt>
+        <w:sdtPr>
+          <w:rPr>
+            <w:rFonts w:cs="Arial"/>
+            <w:lang w:val="en-US"/>
+          </w:rPr>
+          <w:id w:val="225573143"/>
+          <w:citation/>
+        </w:sdtPr>
+        <w:sdtContent>
+          <w:r>
+            <w:rPr>
+              <w:rFonts w:cs="Arial"/>
+              <w:lang w:val="en-US"/>
+            </w:rPr>
+            <w:fldChar w:fldCharType="begin"/>
+          </w:r>
+          <w:r>
+            <w:rPr>
+              <w:rFonts w:cs="Arial"/>
+              <w:lang w:val="en-US"/>
+            </w:rPr>
+            <w:instrText xml:space="preserve"> CITATION Ger \l 1033 </w:instrText>
+          </w:r>
+          <w:r>
+            <w:rPr>
+              <w:rFonts w:cs="Arial"/>
+              <w:lang w:val="en-US"/>
+            </w:rPr>
+            <w:fldChar w:fldCharType="separate"/>
+          </w:r>
+          <w:r>
+            <w:rPr>
+              <w:rFonts w:cs="Arial"/>
+              <w:noProof/>
+              <w:lang w:val="en-US"/>
+            </w:rPr>
+            <w:t>(Quek, n.d.)</w:t>
+          </w:r>
+          <w:r>
+            <w:rPr>
+              <w:rFonts w:cs="Arial"/>
+              <w:lang w:val="en-US"/>
+            </w:rPr>
+            <w:fldChar w:fldCharType="end"/>
+          </w:r>
+        </w:sdtContent>
+      </w:sdt>
+      <w:r>
+        <w:rPr>
+          <w:rFonts w:cs="Arial"/>
+          <w:lang w:val="en-US"/>
+        </w:rPr>
+        <w:t>. Indeed, we found that trust is not only crucial in communication, but in team and business performance as well.</w:t>
+      </w:r>
+    </w:p>
+    <w:p>
+      <w:pPr>
+        <w:pStyle w:val="ListParagraph"/>
+        <w:rPr>
+          <w:rFonts w:cs="Arial"/>
+          <w:lang w:val="en-US"/>
+        </w:rPr>
+      </w:pPr>
+    </w:p>
+    <w:p>
+      <w:pPr>
+        <w:pStyle w:val="ListParagraph"/>
+        <w:ind w:left="0"/>
+        <w:rPr>
+          <w:rFonts w:cs="Arial"/>
+          <w:lang w:val="en-US"/>
+        </w:rPr>
+      </w:pPr>
+      <w:r>
+        <w:rPr>
+          <w:rFonts w:cs="Arial"/>
+          <w:lang w:val="en-US"/>
+        </w:rPr>
+        <w:t>On the other hand, we needed to look for some already existing programs which could help with the problem. We found the following:</w:t>
+      </w:r>
+    </w:p>
+    <w:p>
+      <w:pPr>
+        <w:pStyle w:val="ListParagraph"/>
+        <w:numPr>
+          <w:ilvl w:val="0"/>
+          <w:numId w:val="17"/>
+        </w:numPr>
+        <w:rPr>
+          <w:rFonts w:cs="Arial"/>
+          <w:lang w:val="en-US"/>
+        </w:rPr>
+      </w:pPr>
+      <w:r>
+        <w:rPr>
+          <w:rFonts w:cs="Arial"/>
+          <w:b/>
+          <w:lang w:val="en-US"/>
+        </w:rPr>
+        <w:t>IBM SPSS:</w:t>
+      </w:r>
+      <w:r>
+        <w:rPr>
+          <w:rFonts w:cs="Arial"/>
+          <w:lang w:val="en-US"/>
+        </w:rPr>
+        <w:t xml:space="preserve"> </w:t>
+      </w:r>
+      <w:r>
+        <w:rPr>
+          <w:rFonts w:cs="Arial"/>
+          <w:lang w:val="en-US"/>
+        </w:rPr>
+        <w:t>“</w:t>
+      </w:r>
+      <w:r>
+        <w:rPr>
+          <w:rFonts w:cs="Arial"/>
+          <w:lang w:val="en-US"/>
+        </w:rPr>
+        <w:t>IBM® SPSS® Statistics is the world’s leading statistical software used to solve business and research problems by means of ad-hoc analysis, hypothesis testing, and predictive analytics. Organizations use IBM SPSS Statistics to understand data, analyze trends, forecast and plan to validate assumptions and drive accurate conclusions.</w:t>
+      </w:r>
+      <w:r>
+        <w:rPr>
+          <w:rFonts w:cs="Arial"/>
+          <w:lang w:val="en-US"/>
+        </w:rPr>
+        <w:t xml:space="preserve">” </w:t>
+      </w:r>
+      <w:sdt>
+        <w:sdtPr>
+          <w:rPr>
+            <w:rFonts w:cs="Arial"/>
+            <w:lang w:val="en-US"/>
+          </w:rPr>
+          <w:id w:val="-675881676"/>
+          <w:citation/>
+        </w:sdtPr>
+        <w:sdtContent>
+          <w:r>
+            <w:rPr>
+              <w:rFonts w:cs="Arial"/>
+              <w:lang w:val="en-US"/>
+            </w:rPr>
+            <w:fldChar w:fldCharType="begin"/>
+          </w:r>
+          <w:r>
+            <w:rPr>
+              <w:rFonts w:cs="Arial"/>
+              <w:lang w:val="en-US"/>
+            </w:rPr>
+            <w:instrText xml:space="preserve"> CITATION IBM \l 1033 </w:instrText>
+          </w:r>
+          <w:r>
+            <w:rPr>
+              <w:rFonts w:cs="Arial"/>
+              <w:lang w:val="en-US"/>
+            </w:rPr>
+            <w:fldChar w:fldCharType="separate"/>
+          </w:r>
+          <w:r>
+            <w:rPr>
+              <w:rFonts w:cs="Arial"/>
+              <w:noProof/>
+              <w:lang w:val="en-US"/>
+            </w:rPr>
+            <w:t>(IBM, n.d.)</w:t>
+          </w:r>
+          <w:r>
+            <w:rPr>
+              <w:rFonts w:cs="Arial"/>
+              <w:lang w:val="en-US"/>
+            </w:rPr>
+            <w:fldChar w:fldCharType="end"/>
+          </w:r>
+        </w:sdtContent>
+      </w:sdt>
+    </w:p>
+    <w:p>
+      <w:pPr>
+        <w:pStyle w:val="ListParagraph"/>
+        <w:numPr>
+          <w:ilvl w:val="0"/>
+          <w:numId w:val="17"/>
+        </w:numPr>
+        <w:rPr>
+          <w:rFonts w:cs="Arial"/>
+          <w:lang w:val="en-US"/>
+        </w:rPr>
+      </w:pPr>
+      <w:r>
+        <w:rPr>
+          <w:rFonts w:cs="Arial"/>
+          <w:b/>
+          <w:lang w:val="en-US"/>
+        </w:rPr>
+        <w:t>Microsoft Excel:</w:t>
+      </w:r>
+      <w:r>
+        <w:rPr>
+          <w:rFonts w:cs="Arial"/>
+          <w:lang w:val="en-US"/>
+        </w:rPr>
+        <w:t xml:space="preserve"> </w:t>
+      </w:r>
+      <w:r>
+        <w:rPr>
+          <w:rFonts w:cs="Arial"/>
+          <w:lang w:val="en-US"/>
+        </w:rPr>
+        <w:t>“</w:t>
+      </w:r>
+      <w:r>
+        <w:rPr>
+          <w:rFonts w:cs="Arial"/>
+          <w:lang w:val="en-US"/>
+        </w:rPr>
+        <w:t>Microsoft Excel is a spreadsheet developed by Microsoft for Windows, macOS, Android and iOS. It features calculation, graphing tools, pivot tables, and a macro programming language called Visual Basic for Applications.</w:t>
+      </w:r>
+      <w:r>
+        <w:rPr>
+          <w:rFonts w:cs="Arial"/>
+          <w:lang w:val="en-US"/>
+        </w:rPr>
+        <w:t>”</w:t>
+      </w:r>
+      <w:r>
+        <w:rPr>
+          <w:rFonts w:cs="Arial"/>
+          <w:lang w:val="en-US"/>
+        </w:rPr>
+        <w:t xml:space="preserve"> </w:t>
+      </w:r>
+      <w:sdt>
+        <w:sdtPr>
+          <w:rPr>
+            <w:rFonts w:cs="Arial"/>
+            <w:lang w:val="en-US"/>
+          </w:rPr>
+          <w:id w:val="-396051719"/>
+          <w:citation/>
+        </w:sdtPr>
+        <w:sdtContent>
+          <w:r>
+            <w:rPr>
+              <w:rFonts w:cs="Arial"/>
+              <w:lang w:val="en-US"/>
+            </w:rPr>
+            <w:fldChar w:fldCharType="begin"/>
+          </w:r>
+          <w:r>
+            <w:rPr>
+              <w:rFonts w:cs="Arial"/>
+              <w:lang w:val="en-US"/>
+            </w:rPr>
+            <w:instrText xml:space="preserve"> CITATION Wik19 \l 1033 </w:instrText>
+          </w:r>
+          <w:r>
+            <w:rPr>
+              <w:rFonts w:cs="Arial"/>
+              <w:lang w:val="en-US"/>
+            </w:rPr>
+            <w:fldChar w:fldCharType="separate"/>
+          </w:r>
+          <w:r>
+            <w:rPr>
+              <w:rFonts w:cs="Arial"/>
+              <w:noProof/>
+              <w:lang w:val="en-US"/>
+            </w:rPr>
+            <w:t>(Wikipedia, 2019)</w:t>
+          </w:r>
+          <w:r>
+            <w:rPr>
+              <w:rFonts w:cs="Arial"/>
+              <w:lang w:val="en-US"/>
+            </w:rPr>
+            <w:fldChar w:fldCharType="end"/>
+          </w:r>
+        </w:sdtContent>
+      </w:sdt>
+    </w:p>
+    <w:p>
+      <w:pPr>
+        <w:rPr>
+          <w:rFonts w:cs="Arial"/>
+          <w:lang w:val="en-US"/>
+        </w:rPr>
+      </w:pPr>
+      <w:r>
+        <w:rPr>
+          <w:rFonts w:cs="Arial"/>
+          <w:lang w:val="en-US"/>
+        </w:rPr>
+        <w:t>In addition, we thought about creating a computer program using some data structures. In order to do so, we needed to find different existing structures.</w:t>
+      </w:r>
+    </w:p>
+    <w:p>
+      <w:pPr>
+        <w:pStyle w:val="ListParagraph"/>
+        <w:numPr>
+          <w:ilvl w:val="0"/>
+          <w:numId w:val="17"/>
+        </w:numPr>
+        <w:rPr>
+          <w:rFonts w:cs="Arial"/>
+        </w:rPr>
+      </w:pPr>
+      <w:r>
+        <w:rPr>
+          <w:rFonts w:cs="Arial"/>
+        </w:rPr>
+        <w:t>(AQUI PONER LAS ESTRUCTURAS C</w:t>
+      </w:r>
+      <w:r>
+        <w:rPr>
+          <w:rFonts w:cs="Arial"/>
+        </w:rPr>
+        <w:t>OMO GRAFOS Y DEMAS)</w:t>
+      </w:r>
+      <w:bookmarkStart w:id="5" w:name="_GoBack"/>
+      <w:bookmarkEnd w:id="5"/>
+    </w:p>
+    <w:p>
+      <w:pPr>
+        <w:rPr>
+          <w:rFonts w:cs="Arial"/>
+        </w:rPr>
+      </w:pPr>
     </w:p>
     <w:p>
       <w:pPr>
@@ -2768,96 +3390,202 @@
           <w:lang w:val="en-US"/>
         </w:rPr>
       </w:pPr>
-      <w:bookmarkStart w:id="7" w:name="_Toc24215461"/>
-      <w:r>
-        <w:rPr>
-          <w:rFonts w:cs="Arial"/>
-          <w:lang w:val="en-US"/>
-        </w:rPr>
-        <w:t>Lluvia de ideas</w:t>
+      <w:r>
+        <w:rPr>
+          <w:rFonts w:cs="Arial"/>
+          <w:lang w:val="en-US"/>
+        </w:rPr>
+        <w:t>Brainstorm</w:t>
+      </w:r>
+    </w:p>
+    <w:p>
+      <w:pPr>
+        <w:pStyle w:val="ListParagraph"/>
+        <w:numPr>
+          <w:ilvl w:val="0"/>
+          <w:numId w:val="16"/>
+        </w:numPr>
+        <w:rPr>
+          <w:lang w:val="en-US"/>
+        </w:rPr>
+      </w:pPr>
+      <w:r>
+        <w:rPr>
+          <w:lang w:val="en-US"/>
+        </w:rPr>
+        <w:t xml:space="preserve">Since we are asked to show how the trust is working within the company, we thought about creating a conference program. Which means, having one conference weakly to have a constant record of how the trust is improving or deteriorating. </w:t>
+      </w:r>
+      <w:r>
+        <w:rPr>
+          <w:lang w:val="en-US"/>
+        </w:rPr>
+        <w:t>This would take about a month.</w:t>
+      </w:r>
+    </w:p>
+    <w:p>
+      <w:pPr>
+        <w:pStyle w:val="ListParagraph"/>
+        <w:numPr>
+          <w:ilvl w:val="0"/>
+          <w:numId w:val="16"/>
+        </w:numPr>
+        <w:rPr>
+          <w:lang w:val="en-US"/>
+        </w:rPr>
+      </w:pPr>
+      <w:r>
+        <w:rPr>
+          <w:lang w:val="en-US"/>
+        </w:rPr>
+        <w:lastRenderedPageBreak/>
+        <w:t xml:space="preserve">We also thought about creating some statistics with the information given by the surveys and generating some graphics with </w:t>
+      </w:r>
+      <w:r>
+        <w:rPr>
+          <w:lang w:val="en-US"/>
+        </w:rPr>
+        <w:t xml:space="preserve">the </w:t>
+      </w:r>
+      <w:r>
+        <w:rPr>
+          <w:lang w:val="en-US"/>
+        </w:rPr>
+        <w:t>program called “I</w:t>
+      </w:r>
+      <w:r>
+        <w:rPr>
+          <w:lang w:val="en-US"/>
+        </w:rPr>
+        <w:t>BM</w:t>
+      </w:r>
+      <w:r>
+        <w:rPr>
+          <w:lang w:val="en-US"/>
+        </w:rPr>
+        <w:t xml:space="preserve"> SPSS statistics 26”</w:t>
+      </w:r>
+      <w:r>
+        <w:rPr>
+          <w:lang w:val="en-US"/>
+        </w:rPr>
+        <w:t xml:space="preserve">. Finally, creating a file with all the information to hand it to the manager. </w:t>
+      </w:r>
+    </w:p>
+    <w:p>
+      <w:pPr>
+        <w:pStyle w:val="ListParagraph"/>
+        <w:numPr>
+          <w:ilvl w:val="0"/>
+          <w:numId w:val="16"/>
+        </w:numPr>
+        <w:rPr>
+          <w:lang w:val="en-US"/>
+        </w:rPr>
+      </w:pPr>
+    </w:p>
+    <w:p>
+      <w:pPr>
+        <w:pStyle w:val="Heading1"/>
+        <w:rPr>
+          <w:rFonts w:cs="Arial"/>
+          <w:lang w:val="en-US"/>
+        </w:rPr>
+      </w:pPr>
+      <w:bookmarkStart w:id="7" w:name="_Toc24215462"/>
+      <w:r>
+        <w:rPr>
+          <w:rFonts w:cs="Arial"/>
+          <w:lang w:val="en-US"/>
+        </w:rPr>
+        <w:t>Preliminary Design</w:t>
       </w:r>
       <w:bookmarkEnd w:id="7"/>
     </w:p>
     <w:p>
       <w:pPr>
-        <w:pStyle w:val="Heading1"/>
-        <w:rPr>
-          <w:rFonts w:cs="Arial"/>
-          <w:lang w:val="en-US"/>
-        </w:rPr>
-      </w:pPr>
-      <w:bookmarkStart w:id="8" w:name="_Toc24215462"/>
-      <w:r>
-        <w:rPr>
-          <w:rFonts w:cs="Arial"/>
-          <w:lang w:val="en-US"/>
-        </w:rPr>
-        <w:t>Preliminary Design</w:t>
+        <w:pStyle w:val="Heading2"/>
+        <w:rPr>
+          <w:rFonts w:cs="Arial"/>
+          <w:lang w:val="en-US"/>
+        </w:rPr>
+      </w:pPr>
+      <w:bookmarkStart w:id="8" w:name="_Toc24215463"/>
+      <w:r>
+        <w:rPr>
+          <w:rFonts w:cs="Arial"/>
+          <w:lang w:val="en-US"/>
+        </w:rPr>
+        <w:t>Rejected alternatives</w:t>
       </w:r>
       <w:bookmarkEnd w:id="8"/>
     </w:p>
     <w:p>
       <w:pPr>
+        <w:rPr>
+          <w:rFonts w:cs="Arial"/>
+          <w:szCs w:val="24"/>
+          <w:lang w:val="en-US"/>
+        </w:rPr>
+      </w:pPr>
+    </w:p>
+    <w:p>
+      <w:pPr>
         <w:pStyle w:val="Heading2"/>
         <w:rPr>
           <w:rFonts w:cs="Arial"/>
           <w:lang w:val="en-US"/>
         </w:rPr>
       </w:pPr>
-      <w:bookmarkStart w:id="9" w:name="_Toc24215463"/>
-      <w:r>
-        <w:rPr>
-          <w:rFonts w:cs="Arial"/>
-          <w:lang w:val="en-US"/>
-        </w:rPr>
-        <w:t>Rejected alternatives</w:t>
+      <w:bookmarkStart w:id="9" w:name="_Toc24215464"/>
+      <w:r>
+        <w:rPr>
+          <w:rFonts w:cs="Arial"/>
+          <w:lang w:val="en-US"/>
+        </w:rPr>
+        <w:t>Accepted alternatives</w:t>
       </w:r>
       <w:bookmarkEnd w:id="9"/>
     </w:p>
     <w:p>
       <w:pPr>
-        <w:jc w:val="both"/>
-        <w:rPr>
-          <w:rFonts w:ascii="Arial" w:hAnsi="Arial" w:cs="Arial"/>
-          <w:sz w:val="24"/>
-          <w:szCs w:val="24"/>
-          <w:lang w:val="en-US"/>
-        </w:rPr>
-      </w:pPr>
-    </w:p>
-    <w:p>
-      <w:pPr>
-        <w:pStyle w:val="Heading2"/>
-        <w:rPr>
-          <w:rFonts w:cs="Arial"/>
-          <w:lang w:val="en-US"/>
-        </w:rPr>
-      </w:pPr>
-      <w:bookmarkStart w:id="10" w:name="_Toc24215464"/>
-      <w:r>
-        <w:rPr>
-          <w:rFonts w:cs="Arial"/>
-          <w:lang w:val="en-US"/>
-        </w:rPr>
-        <w:t>Accepted alternatives</w:t>
+        <w:pStyle w:val="Heading1"/>
+        <w:rPr>
+          <w:rFonts w:cs="Arial"/>
+          <w:lang w:val="en-US"/>
+        </w:rPr>
+      </w:pPr>
+      <w:bookmarkStart w:id="10" w:name="_Toc24215465"/>
+      <w:r>
+        <w:rPr>
+          <w:rFonts w:cs="Arial"/>
+          <w:lang w:val="en-US"/>
+        </w:rPr>
+        <w:t>Evaluation and Selection of the best solution</w:t>
       </w:r>
       <w:bookmarkEnd w:id="10"/>
     </w:p>
     <w:p>
       <w:pPr>
-        <w:pStyle w:val="Heading1"/>
-        <w:rPr>
-          <w:rFonts w:cs="Arial"/>
-          <w:lang w:val="en-US"/>
-        </w:rPr>
-      </w:pPr>
-      <w:bookmarkStart w:id="11" w:name="_Toc24215465"/>
-      <w:r>
-        <w:rPr>
-          <w:rFonts w:cs="Arial"/>
-          <w:lang w:val="en-US"/>
-        </w:rPr>
-        <w:t>Evaluation and Selection of the best solution</w:t>
+        <w:pStyle w:val="Heading2"/>
+        <w:rPr>
+          <w:rFonts w:cs="Arial"/>
+          <w:lang w:val="en-US"/>
+        </w:rPr>
+      </w:pPr>
+      <w:bookmarkStart w:id="11" w:name="_Toc24215466"/>
+      <w:r>
+        <w:rPr>
+          <w:rFonts w:cs="Arial"/>
+          <w:lang w:val="en-US"/>
+        </w:rPr>
+        <w:t>C</w:t>
+      </w:r>
+      <w:r>
+        <w:rPr>
+          <w:rFonts w:cs="Arial"/>
+          <w:lang w:val="en-US"/>
+        </w:rPr>
+        <w:t>riteria</w:t>
       </w:r>
       <w:bookmarkEnd w:id="11"/>
     </w:p>
@@ -2869,20 +3597,20 @@
           <w:lang w:val="en-US"/>
         </w:rPr>
       </w:pPr>
-      <w:bookmarkStart w:id="12" w:name="_Toc24215466"/>
-      <w:r>
-        <w:rPr>
-          <w:rFonts w:cs="Arial"/>
-          <w:lang w:val="en-US"/>
-        </w:rPr>
-        <w:t>C</w:t>
-      </w:r>
-      <w:r>
-        <w:rPr>
-          <w:rFonts w:cs="Arial"/>
-          <w:lang w:val="en-US"/>
-        </w:rPr>
-        <w:t>riteria</w:t>
+      <w:bookmarkStart w:id="12" w:name="_Toc24215467"/>
+      <w:r>
+        <w:rPr>
+          <w:rFonts w:cs="Arial"/>
+          <w:lang w:val="en-US"/>
+        </w:rPr>
+        <w:t>Evalua</w:t>
+      </w:r>
+      <w:r>
+        <w:rPr>
+          <w:rFonts w:cs="Arial"/>
+          <w:lang w:val="en-US"/>
+        </w:rPr>
+        <w:t>tion</w:t>
       </w:r>
       <w:bookmarkEnd w:id="12"/>
     </w:p>
@@ -2894,67 +3622,42 @@
           <w:lang w:val="en-US"/>
         </w:rPr>
       </w:pPr>
-      <w:bookmarkStart w:id="13" w:name="_Toc24215467"/>
-      <w:r>
-        <w:rPr>
-          <w:rFonts w:cs="Arial"/>
-          <w:lang w:val="en-US"/>
-        </w:rPr>
-        <w:t>Evalua</w:t>
-      </w:r>
-      <w:r>
-        <w:rPr>
-          <w:rFonts w:cs="Arial"/>
-          <w:lang w:val="en-US"/>
-        </w:rPr>
-        <w:t>tion</w:t>
+      <w:bookmarkStart w:id="13" w:name="_Toc24215468"/>
+      <w:r>
+        <w:rPr>
+          <w:rFonts w:cs="Arial"/>
+          <w:lang w:val="en-US"/>
+        </w:rPr>
+        <w:t>Sele</w:t>
+      </w:r>
+      <w:r>
+        <w:rPr>
+          <w:rFonts w:cs="Arial"/>
+          <w:lang w:val="en-US"/>
+        </w:rPr>
+        <w:t>ction</w:t>
       </w:r>
       <w:bookmarkEnd w:id="13"/>
     </w:p>
     <w:p>
       <w:pPr>
-        <w:pStyle w:val="Heading2"/>
-        <w:rPr>
-          <w:rFonts w:cs="Arial"/>
-          <w:lang w:val="en-US"/>
-        </w:rPr>
-      </w:pPr>
-      <w:bookmarkStart w:id="14" w:name="_Toc24215468"/>
-      <w:r>
-        <w:rPr>
-          <w:rFonts w:cs="Arial"/>
-          <w:lang w:val="en-US"/>
-        </w:rPr>
-        <w:t>Sele</w:t>
-      </w:r>
-      <w:r>
-        <w:rPr>
-          <w:rFonts w:cs="Arial"/>
-          <w:lang w:val="en-US"/>
-        </w:rPr>
-        <w:t>ction</w:t>
+        <w:pStyle w:val="Heading1"/>
+        <w:rPr>
+          <w:rFonts w:cs="Arial"/>
+          <w:lang w:val="en-US"/>
+        </w:rPr>
+      </w:pPr>
+      <w:bookmarkStart w:id="14" w:name="_Toc24215469"/>
+      <w:r>
+        <w:rPr>
+          <w:rFonts w:cs="Arial"/>
+          <w:lang w:val="en-US"/>
+        </w:rPr>
+        <w:t>Reports</w:t>
       </w:r>
       <w:bookmarkEnd w:id="14"/>
     </w:p>
-    <w:p>
-      <w:pPr>
-        <w:pStyle w:val="Heading1"/>
-        <w:rPr>
-          <w:rFonts w:cs="Arial"/>
-          <w:lang w:val="en-US"/>
-        </w:rPr>
-      </w:pPr>
-      <w:bookmarkStart w:id="15" w:name="_Toc24215469"/>
-      <w:r>
-        <w:rPr>
-          <w:rFonts w:cs="Arial"/>
-          <w:lang w:val="en-US"/>
-        </w:rPr>
-        <w:t>Reports</w:t>
-      </w:r>
-      <w:bookmarkEnd w:id="15"/>
-    </w:p>
-    <w:bookmarkStart w:id="16" w:name="_Toc24215470" w:displacedByCustomXml="next"/>
+    <w:bookmarkStart w:id="15" w:name="_Toc24215470" w:displacedByCustomXml="next"/>
     <w:sdt>
       <w:sdtPr>
         <w:rPr>
@@ -2970,9 +3673,14 @@
           <w:docPartUnique/>
         </w:docPartObj>
       </w:sdtPr>
-      <w:sdtEndPr/>
+      <w:sdtEndPr>
+        <w:rPr>
+          <w:rFonts w:ascii="Arial" w:hAnsi="Arial"/>
+          <w:sz w:val="24"/>
+        </w:rPr>
+      </w:sdtEndPr>
       <w:sdtContent>
-        <w:bookmarkEnd w:id="16" w:displacedByCustomXml="prev"/>
+        <w:bookmarkEnd w:id="15" w:displacedByCustomXml="prev"/>
         <w:p>
           <w:pPr>
             <w:pStyle w:val="Heading1"/>
@@ -2992,7 +3700,7 @@
         <w:sdt>
           <w:sdtPr>
             <w:rPr>
-              <w:rFonts w:ascii="Arial" w:hAnsi="Arial" w:cs="Arial"/>
+              <w:rFonts w:cs="Arial"/>
               <w:lang w:val="en-US"/>
             </w:rPr>
             <w:id w:val="111145805"/>
@@ -3002,44 +3710,131 @@
           <w:sdtContent>
             <w:p>
               <w:pPr>
+                <w:pStyle w:val="Bibliography"/>
+                <w:ind w:left="720" w:hanging="720"/>
                 <w:rPr>
-                  <w:rFonts w:ascii="Arial" w:hAnsi="Arial" w:cs="Arial"/>
+                  <w:noProof/>
+                  <w:szCs w:val="24"/>
                   <w:lang w:val="en-US"/>
                 </w:rPr>
               </w:pPr>
               <w:r>
                 <w:rPr>
-                  <w:rFonts w:ascii="Arial" w:hAnsi="Arial" w:cs="Arial"/>
+                  <w:rFonts w:cs="Arial"/>
                   <w:lang w:val="en-US"/>
                 </w:rPr>
                 <w:fldChar w:fldCharType="begin"/>
               </w:r>
               <w:r>
                 <w:rPr>
-                  <w:rFonts w:ascii="Arial" w:hAnsi="Arial" w:cs="Arial"/>
+                  <w:rFonts w:cs="Arial"/>
                   <w:lang w:val="en-US"/>
                 </w:rPr>
                 <w:instrText xml:space="preserve"> BIBLIOGRAPHY </w:instrText>
               </w:r>
               <w:r>
                 <w:rPr>
-                  <w:rFonts w:ascii="Arial" w:hAnsi="Arial" w:cs="Arial"/>
+                  <w:rFonts w:cs="Arial"/>
                   <w:lang w:val="en-US"/>
                 </w:rPr>
                 <w:fldChar w:fldCharType="separate"/>
               </w:r>
               <w:r>
                 <w:rPr>
-                  <w:rFonts w:ascii="Arial" w:hAnsi="Arial" w:cs="Arial"/>
-                  <w:b/>
-                  <w:bCs/>
+                  <w:noProof/>
                   <w:lang w:val="en-US"/>
                 </w:rPr>
-                <w:t>There are no sources in the current document.</w:t>
+                <w:t>(2019). Retrieved from Wikipedia: https://en.wikipedia.org/wiki/Microsoft_Excel</w:t>
+              </w:r>
+            </w:p>
+            <w:p>
+              <w:pPr>
+                <w:pStyle w:val="Bibliography"/>
+                <w:ind w:left="720" w:hanging="720"/>
+                <w:rPr>
+                  <w:noProof/>
+                  <w:lang w:val="en-US"/>
+                </w:rPr>
+              </w:pPr>
+              <w:r>
+                <w:rPr>
+                  <w:i/>
+                  <w:iCs/>
+                  <w:noProof/>
+                  <w:lang w:val="en-US"/>
+                </w:rPr>
+                <w:t>Changing Minds</w:t>
               </w:r>
               <w:r>
                 <w:rPr>
-                  <w:rFonts w:ascii="Arial" w:hAnsi="Arial" w:cs="Arial"/>
+                  <w:noProof/>
+                  <w:lang w:val="en-US"/>
+                </w:rPr>
+                <w:t>. (n.d.). Retrieved from changingminds.org: http://changingminds.org/explanations/trust/what_is_trust.htm</w:t>
+              </w:r>
+            </w:p>
+            <w:p>
+              <w:pPr>
+                <w:pStyle w:val="Bibliography"/>
+                <w:ind w:left="720" w:hanging="720"/>
+                <w:rPr>
+                  <w:noProof/>
+                  <w:lang w:val="en-US"/>
+                </w:rPr>
+              </w:pPr>
+              <w:r>
+                <w:rPr>
+                  <w:i/>
+                  <w:iCs/>
+                  <w:noProof/>
+                  <w:lang w:val="en-US"/>
+                </w:rPr>
+                <w:t>IBM</w:t>
+              </w:r>
+              <w:r>
+                <w:rPr>
+                  <w:noProof/>
+                  <w:lang w:val="en-US"/>
+                </w:rPr>
+                <w:t>. (n.d.). Retrieved from IBM Support: https://www.ibm.com/support/pages/downloading-ibm-spss-statistics-26</w:t>
+              </w:r>
+            </w:p>
+            <w:p>
+              <w:pPr>
+                <w:pStyle w:val="Bibliography"/>
+                <w:ind w:left="720" w:hanging="720"/>
+                <w:rPr>
+                  <w:noProof/>
+                  <w:lang w:val="en-US"/>
+                </w:rPr>
+              </w:pPr>
+              <w:r>
+                <w:rPr>
+                  <w:i/>
+                  <w:iCs/>
+                  <w:noProof/>
+                  <w:lang w:val="en-US"/>
+                </w:rPr>
+                <w:t>Psyhology</w:t>
+              </w:r>
+              <w:r>
+                <w:rPr>
+                  <w:noProof/>
+                  <w:lang w:val="en-US"/>
+                </w:rPr>
+                <w:t>. (n.d.). Retrieved from https://psychology.iresearchnet.com/social-psychology/interpersonal-relationships/trust/</w:t>
+              </w:r>
+            </w:p>
+            <w:p>
+              <w:pPr>
+                <w:rPr>
+                  <w:rFonts w:cs="Arial"/>
+                  <w:lang w:val="en-US"/>
+                </w:rPr>
+              </w:pPr>
+              <w:r>
+                <w:rPr>
+                  <w:rFonts w:cs="Arial"/>
                   <w:b/>
                   <w:bCs/>
                   <w:lang w:val="en-US"/>
@@ -3054,7 +3849,7 @@
     <w:p>
       <w:pPr>
         <w:rPr>
-          <w:rFonts w:ascii="Arial" w:hAnsi="Arial" w:cs="Arial"/>
+          <w:rFonts w:cs="Arial"/>
           <w:lang w:val="en-US"/>
         </w:rPr>
       </w:pPr>
@@ -3792,7 +4587,7 @@
         <w:rFonts w:ascii="Symbol" w:eastAsiaTheme="minorHAnsi" w:hAnsi="Symbol" w:cs="Arial" w:hint="default"/>
       </w:rPr>
     </w:lvl>
-    <w:lvl w:ilvl="1" w:tplc="04090003" w:tentative="1">
+    <w:lvl w:ilvl="1" w:tplc="04090003">
       <w:start w:val="1"/>
       <w:numFmt w:val="bullet"/>
       <w:lvlText w:val="o"/>
@@ -3804,7 +4599,7 @@
         <w:rFonts w:ascii="Courier New" w:hAnsi="Courier New" w:cs="Courier New" w:hint="default"/>
       </w:rPr>
     </w:lvl>
-    <w:lvl w:ilvl="2" w:tplc="04090005" w:tentative="1">
+    <w:lvl w:ilvl="2" w:tplc="04090005">
       <w:start w:val="1"/>
       <w:numFmt w:val="bullet"/>
       <w:lvlText w:val=""/>
@@ -3816,7 +4611,7 @@
         <w:rFonts w:ascii="Wingdings" w:hAnsi="Wingdings" w:hint="default"/>
       </w:rPr>
     </w:lvl>
-    <w:lvl w:ilvl="3" w:tplc="04090001" w:tentative="1">
+    <w:lvl w:ilvl="3" w:tplc="04090001">
       <w:start w:val="1"/>
       <w:numFmt w:val="bullet"/>
       <w:lvlText w:val=""/>
@@ -3890,6 +4685,95 @@
     </w:lvl>
   </w:abstractNum>
   <w:abstractNum w:abstractNumId="7" w15:restartNumberingAfterBreak="0">
+    <w:nsid w:val="3A921FF3"/>
+    <w:multiLevelType w:val="hybridMultilevel"/>
+    <w:tmpl w:val="0B40D60E"/>
+    <w:lvl w:ilvl="0" w:tplc="0409000F">
+      <w:start w:val="1"/>
+      <w:numFmt w:val="decimal"/>
+      <w:lvlText w:val="%1."/>
+      <w:lvlJc w:val="left"/>
+      <w:pPr>
+        <w:ind w:left="720" w:hanging="360"/>
+      </w:pPr>
+      <w:rPr>
+        <w:rFonts w:hint="default"/>
+      </w:rPr>
+    </w:lvl>
+    <w:lvl w:ilvl="1" w:tplc="04090019" w:tentative="1">
+      <w:start w:val="1"/>
+      <w:numFmt w:val="lowerLetter"/>
+      <w:lvlText w:val="%2."/>
+      <w:lvlJc w:val="left"/>
+      <w:pPr>
+        <w:ind w:left="1440" w:hanging="360"/>
+      </w:pPr>
+    </w:lvl>
+    <w:lvl w:ilvl="2" w:tplc="0409001B" w:tentative="1">
+      <w:start w:val="1"/>
+      <w:numFmt w:val="lowerRoman"/>
+      <w:lvlText w:val="%3."/>
+      <w:lvlJc w:val="right"/>
+      <w:pPr>
+        <w:ind w:left="2160" w:hanging="180"/>
+      </w:pPr>
+    </w:lvl>
+    <w:lvl w:ilvl="3" w:tplc="0409000F" w:tentative="1">
+      <w:start w:val="1"/>
+      <w:numFmt w:val="decimal"/>
+      <w:lvlText w:val="%4."/>
+      <w:lvlJc w:val="left"/>
+      <w:pPr>
+        <w:ind w:left="2880" w:hanging="360"/>
+      </w:pPr>
+    </w:lvl>
+    <w:lvl w:ilvl="4" w:tplc="04090019" w:tentative="1">
+      <w:start w:val="1"/>
+      <w:numFmt w:val="lowerLetter"/>
+      <w:lvlText w:val="%5."/>
+      <w:lvlJc w:val="left"/>
+      <w:pPr>
+        <w:ind w:left="3600" w:hanging="360"/>
+      </w:pPr>
+    </w:lvl>
+    <w:lvl w:ilvl="5" w:tplc="0409001B" w:tentative="1">
+      <w:start w:val="1"/>
+      <w:numFmt w:val="lowerRoman"/>
+      <w:lvlText w:val="%6."/>
+      <w:lvlJc w:val="right"/>
+      <w:pPr>
+        <w:ind w:left="4320" w:hanging="180"/>
+      </w:pPr>
+    </w:lvl>
+    <w:lvl w:ilvl="6" w:tplc="0409000F" w:tentative="1">
+      <w:start w:val="1"/>
+      <w:numFmt w:val="decimal"/>
+      <w:lvlText w:val="%7."/>
+      <w:lvlJc w:val="left"/>
+      <w:pPr>
+        <w:ind w:left="5040" w:hanging="360"/>
+      </w:pPr>
+    </w:lvl>
+    <w:lvl w:ilvl="7" w:tplc="04090019" w:tentative="1">
+      <w:start w:val="1"/>
+      <w:numFmt w:val="lowerLetter"/>
+      <w:lvlText w:val="%8."/>
+      <w:lvlJc w:val="left"/>
+      <w:pPr>
+        <w:ind w:left="5760" w:hanging="360"/>
+      </w:pPr>
+    </w:lvl>
+    <w:lvl w:ilvl="8" w:tplc="0409001B" w:tentative="1">
+      <w:start w:val="1"/>
+      <w:numFmt w:val="lowerRoman"/>
+      <w:lvlText w:val="%9."/>
+      <w:lvlJc w:val="right"/>
+      <w:pPr>
+        <w:ind w:left="6480" w:hanging="180"/>
+      </w:pPr>
+    </w:lvl>
+  </w:abstractNum>
+  <w:abstractNum w:abstractNumId="8" w15:restartNumberingAfterBreak="0">
     <w:nsid w:val="3C1D7230"/>
     <w:multiLevelType w:val="hybridMultilevel"/>
     <w:tmpl w:val="E9E82FA6"/>
@@ -3975,7 +4859,7 @@
       </w:pPr>
     </w:lvl>
   </w:abstractNum>
-  <w:abstractNum w:abstractNumId="8" w15:restartNumberingAfterBreak="0">
+  <w:abstractNum w:abstractNumId="9" w15:restartNumberingAfterBreak="0">
     <w:nsid w:val="4693441A"/>
     <w:multiLevelType w:val="hybridMultilevel"/>
     <w:tmpl w:val="5F84D290"/>
@@ -4068,7 +4952,7 @@
       </w:pPr>
     </w:lvl>
   </w:abstractNum>
-  <w:abstractNum w:abstractNumId="9" w15:restartNumberingAfterBreak="0">
+  <w:abstractNum w:abstractNumId="10" w15:restartNumberingAfterBreak="0">
     <w:nsid w:val="472E03B7"/>
     <w:multiLevelType w:val="hybridMultilevel"/>
     <w:tmpl w:val="4FDE61C4"/>
@@ -4181,7 +5065,7 @@
       </w:rPr>
     </w:lvl>
   </w:abstractNum>
-  <w:abstractNum w:abstractNumId="10" w15:restartNumberingAfterBreak="0">
+  <w:abstractNum w:abstractNumId="11" w15:restartNumberingAfterBreak="0">
     <w:nsid w:val="475F5A5F"/>
     <w:multiLevelType w:val="hybridMultilevel"/>
     <w:tmpl w:val="821CFE06"/>
@@ -4294,7 +5178,7 @@
       </w:rPr>
     </w:lvl>
   </w:abstractNum>
-  <w:abstractNum w:abstractNumId="11" w15:restartNumberingAfterBreak="0">
+  <w:abstractNum w:abstractNumId="12" w15:restartNumberingAfterBreak="0">
     <w:nsid w:val="5440623F"/>
     <w:multiLevelType w:val="hybridMultilevel"/>
     <w:tmpl w:val="9724D4FA"/>
@@ -4383,7 +5267,209 @@
       </w:pPr>
     </w:lvl>
   </w:abstractNum>
-  <w:abstractNum w:abstractNumId="12" w15:restartNumberingAfterBreak="0">
+  <w:abstractNum w:abstractNumId="13" w15:restartNumberingAfterBreak="0">
+    <w:nsid w:val="57256945"/>
+    <w:multiLevelType w:val="hybridMultilevel"/>
+    <w:tmpl w:val="3B8CBF5E"/>
+    <w:lvl w:ilvl="0" w:tplc="0409000F">
+      <w:start w:val="1"/>
+      <w:numFmt w:val="decimal"/>
+      <w:lvlText w:val="%1."/>
+      <w:lvlJc w:val="left"/>
+      <w:pPr>
+        <w:ind w:left="720" w:hanging="360"/>
+      </w:pPr>
+      <w:rPr>
+        <w:rFonts w:hint="default"/>
+      </w:rPr>
+    </w:lvl>
+    <w:lvl w:ilvl="1" w:tplc="04090019" w:tentative="1">
+      <w:start w:val="1"/>
+      <w:numFmt w:val="lowerLetter"/>
+      <w:lvlText w:val="%2."/>
+      <w:lvlJc w:val="left"/>
+      <w:pPr>
+        <w:ind w:left="1440" w:hanging="360"/>
+      </w:pPr>
+    </w:lvl>
+    <w:lvl w:ilvl="2" w:tplc="0409001B" w:tentative="1">
+      <w:start w:val="1"/>
+      <w:numFmt w:val="lowerRoman"/>
+      <w:lvlText w:val="%3."/>
+      <w:lvlJc w:val="right"/>
+      <w:pPr>
+        <w:ind w:left="2160" w:hanging="180"/>
+      </w:pPr>
+    </w:lvl>
+    <w:lvl w:ilvl="3" w:tplc="0409000F" w:tentative="1">
+      <w:start w:val="1"/>
+      <w:numFmt w:val="decimal"/>
+      <w:lvlText w:val="%4."/>
+      <w:lvlJc w:val="left"/>
+      <w:pPr>
+        <w:ind w:left="2880" w:hanging="360"/>
+      </w:pPr>
+    </w:lvl>
+    <w:lvl w:ilvl="4" w:tplc="04090019" w:tentative="1">
+      <w:start w:val="1"/>
+      <w:numFmt w:val="lowerLetter"/>
+      <w:lvlText w:val="%5."/>
+      <w:lvlJc w:val="left"/>
+      <w:pPr>
+        <w:ind w:left="3600" w:hanging="360"/>
+      </w:pPr>
+    </w:lvl>
+    <w:lvl w:ilvl="5" w:tplc="0409001B" w:tentative="1">
+      <w:start w:val="1"/>
+      <w:numFmt w:val="lowerRoman"/>
+      <w:lvlText w:val="%6."/>
+      <w:lvlJc w:val="right"/>
+      <w:pPr>
+        <w:ind w:left="4320" w:hanging="180"/>
+      </w:pPr>
+    </w:lvl>
+    <w:lvl w:ilvl="6" w:tplc="0409000F" w:tentative="1">
+      <w:start w:val="1"/>
+      <w:numFmt w:val="decimal"/>
+      <w:lvlText w:val="%7."/>
+      <w:lvlJc w:val="left"/>
+      <w:pPr>
+        <w:ind w:left="5040" w:hanging="360"/>
+      </w:pPr>
+    </w:lvl>
+    <w:lvl w:ilvl="7" w:tplc="04090019" w:tentative="1">
+      <w:start w:val="1"/>
+      <w:numFmt w:val="lowerLetter"/>
+      <w:lvlText w:val="%8."/>
+      <w:lvlJc w:val="left"/>
+      <w:pPr>
+        <w:ind w:left="5760" w:hanging="360"/>
+      </w:pPr>
+    </w:lvl>
+    <w:lvl w:ilvl="8" w:tplc="0409001B" w:tentative="1">
+      <w:start w:val="1"/>
+      <w:numFmt w:val="lowerRoman"/>
+      <w:lvlText w:val="%9."/>
+      <w:lvlJc w:val="right"/>
+      <w:pPr>
+        <w:ind w:left="6480" w:hanging="180"/>
+      </w:pPr>
+    </w:lvl>
+  </w:abstractNum>
+  <w:abstractNum w:abstractNumId="14" w15:restartNumberingAfterBreak="0">
+    <w:nsid w:val="6C512CDC"/>
+    <w:multiLevelType w:val="hybridMultilevel"/>
+    <w:tmpl w:val="496663E6"/>
+    <w:lvl w:ilvl="0" w:tplc="04090001">
+      <w:start w:val="1"/>
+      <w:numFmt w:val="bullet"/>
+      <w:lvlText w:val=""/>
+      <w:lvlJc w:val="left"/>
+      <w:pPr>
+        <w:ind w:left="1440" w:hanging="360"/>
+      </w:pPr>
+      <w:rPr>
+        <w:rFonts w:ascii="Symbol" w:hAnsi="Symbol" w:hint="default"/>
+      </w:rPr>
+    </w:lvl>
+    <w:lvl w:ilvl="1" w:tplc="04090003" w:tentative="1">
+      <w:start w:val="1"/>
+      <w:numFmt w:val="bullet"/>
+      <w:lvlText w:val="o"/>
+      <w:lvlJc w:val="left"/>
+      <w:pPr>
+        <w:ind w:left="2160" w:hanging="360"/>
+      </w:pPr>
+      <w:rPr>
+        <w:rFonts w:ascii="Courier New" w:hAnsi="Courier New" w:cs="Courier New" w:hint="default"/>
+      </w:rPr>
+    </w:lvl>
+    <w:lvl w:ilvl="2" w:tplc="04090005" w:tentative="1">
+      <w:start w:val="1"/>
+      <w:numFmt w:val="bullet"/>
+      <w:lvlText w:val=""/>
+      <w:lvlJc w:val="left"/>
+      <w:pPr>
+        <w:ind w:left="2880" w:hanging="360"/>
+      </w:pPr>
+      <w:rPr>
+        <w:rFonts w:ascii="Wingdings" w:hAnsi="Wingdings" w:hint="default"/>
+      </w:rPr>
+    </w:lvl>
+    <w:lvl w:ilvl="3" w:tplc="04090001" w:tentative="1">
+      <w:start w:val="1"/>
+      <w:numFmt w:val="bullet"/>
+      <w:lvlText w:val=""/>
+      <w:lvlJc w:val="left"/>
+      <w:pPr>
+        <w:ind w:left="3600" w:hanging="360"/>
+      </w:pPr>
+      <w:rPr>
+        <w:rFonts w:ascii="Symbol" w:hAnsi="Symbol" w:hint="default"/>
+      </w:rPr>
+    </w:lvl>
+    <w:lvl w:ilvl="4" w:tplc="04090003" w:tentative="1">
+      <w:start w:val="1"/>
+      <w:numFmt w:val="bullet"/>
+      <w:lvlText w:val="o"/>
+      <w:lvlJc w:val="left"/>
+      <w:pPr>
+        <w:ind w:left="4320" w:hanging="360"/>
+      </w:pPr>
+      <w:rPr>
+        <w:rFonts w:ascii="Courier New" w:hAnsi="Courier New" w:cs="Courier New" w:hint="default"/>
+      </w:rPr>
+    </w:lvl>
+    <w:lvl w:ilvl="5" w:tplc="04090005" w:tentative="1">
+      <w:start w:val="1"/>
+      <w:numFmt w:val="bullet"/>
+      <w:lvlText w:val=""/>
+      <w:lvlJc w:val="left"/>
+      <w:pPr>
+        <w:ind w:left="5040" w:hanging="360"/>
+      </w:pPr>
+      <w:rPr>
+        <w:rFonts w:ascii="Wingdings" w:hAnsi="Wingdings" w:hint="default"/>
+      </w:rPr>
+    </w:lvl>
+    <w:lvl w:ilvl="6" w:tplc="04090001" w:tentative="1">
+      <w:start w:val="1"/>
+      <w:numFmt w:val="bullet"/>
+      <w:lvlText w:val=""/>
+      <w:lvlJc w:val="left"/>
+      <w:pPr>
+        <w:ind w:left="5760" w:hanging="360"/>
+      </w:pPr>
+      <w:rPr>
+        <w:rFonts w:ascii="Symbol" w:hAnsi="Symbol" w:hint="default"/>
+      </w:rPr>
+    </w:lvl>
+    <w:lvl w:ilvl="7" w:tplc="04090003" w:tentative="1">
+      <w:start w:val="1"/>
+      <w:numFmt w:val="bullet"/>
+      <w:lvlText w:val="o"/>
+      <w:lvlJc w:val="left"/>
+      <w:pPr>
+        <w:ind w:left="6480" w:hanging="360"/>
+      </w:pPr>
+      <w:rPr>
+        <w:rFonts w:ascii="Courier New" w:hAnsi="Courier New" w:cs="Courier New" w:hint="default"/>
+      </w:rPr>
+    </w:lvl>
+    <w:lvl w:ilvl="8" w:tplc="04090005" w:tentative="1">
+      <w:start w:val="1"/>
+      <w:numFmt w:val="bullet"/>
+      <w:lvlText w:val=""/>
+      <w:lvlJc w:val="left"/>
+      <w:pPr>
+        <w:ind w:left="7200" w:hanging="360"/>
+      </w:pPr>
+      <w:rPr>
+        <w:rFonts w:ascii="Wingdings" w:hAnsi="Wingdings" w:hint="default"/>
+      </w:rPr>
+    </w:lvl>
+  </w:abstractNum>
+  <w:abstractNum w:abstractNumId="15" w15:restartNumberingAfterBreak="0">
     <w:nsid w:val="6D8B3F35"/>
     <w:multiLevelType w:val="hybridMultilevel"/>
     <w:tmpl w:val="38FEFA42"/>
@@ -4496,7 +5582,7 @@
       </w:rPr>
     </w:lvl>
   </w:abstractNum>
-  <w:abstractNum w:abstractNumId="13" w15:restartNumberingAfterBreak="0">
+  <w:abstractNum w:abstractNumId="16" w15:restartNumberingAfterBreak="0">
     <w:nsid w:val="75FD4999"/>
     <w:multiLevelType w:val="hybridMultilevel"/>
     <w:tmpl w:val="6AB4FBB0"/>
@@ -4583,7 +5669,7 @@
     </w:lvl>
   </w:abstractNum>
   <w:num w:numId="1">
-    <w:abstractNumId w:val="8"/>
+    <w:abstractNumId w:val="9"/>
   </w:num>
   <w:num w:numId="2">
     <w:abstractNumId w:val="0"/>
@@ -4592,16 +5678,16 @@
     <w:abstractNumId w:val="5"/>
   </w:num>
   <w:num w:numId="4">
+    <w:abstractNumId w:val="12"/>
+  </w:num>
+  <w:num w:numId="5">
+    <w:abstractNumId w:val="15"/>
+  </w:num>
+  <w:num w:numId="6">
     <w:abstractNumId w:val="11"/>
   </w:num>
-  <w:num w:numId="5">
-    <w:abstractNumId w:val="12"/>
-  </w:num>
-  <w:num w:numId="6">
+  <w:num w:numId="7">
     <w:abstractNumId w:val="10"/>
-  </w:num>
-  <w:num w:numId="7">
-    <w:abstractNumId w:val="9"/>
   </w:num>
   <w:num w:numId="8">
     <w:abstractNumId w:val="1"/>
@@ -4613,16 +5699,25 @@
     <w:abstractNumId w:val="3"/>
   </w:num>
   <w:num w:numId="11">
-    <w:abstractNumId w:val="13"/>
+    <w:abstractNumId w:val="16"/>
   </w:num>
   <w:num w:numId="12">
-    <w:abstractNumId w:val="7"/>
+    <w:abstractNumId w:val="8"/>
   </w:num>
   <w:num w:numId="13">
     <w:abstractNumId w:val="4"/>
   </w:num>
   <w:num w:numId="14">
     <w:abstractNumId w:val="6"/>
+  </w:num>
+  <w:num w:numId="15">
+    <w:abstractNumId w:val="7"/>
+  </w:num>
+  <w:num w:numId="16">
+    <w:abstractNumId w:val="13"/>
+  </w:num>
+  <w:num w:numId="17">
+    <w:abstractNumId w:val="14"/>
   </w:num>
 </w:numbering>
 </file>
@@ -5024,7 +6119,13 @@
   <w:style w:type="paragraph" w:default="1" w:styleId="Normal">
     <w:name w:val="Normal"/>
     <w:qFormat/>
+    <w:rsid w:val="001F2676"/>
+    <w:pPr>
+      <w:jc w:val="both"/>
+    </w:pPr>
     <w:rPr>
+      <w:rFonts w:ascii="Arial" w:hAnsi="Arial"/>
+      <w:sz w:val="24"/>
       <w:lang w:val="es-CO"/>
     </w:rPr>
   </w:style>
@@ -5043,7 +6144,7 @@
       <w:outlineLvl w:val="0"/>
     </w:pPr>
     <w:rPr>
-      <w:rFonts w:ascii="Arial" w:eastAsiaTheme="majorEastAsia" w:hAnsi="Arial" w:cstheme="majorBidi"/>
+      <w:rFonts w:eastAsiaTheme="majorEastAsia" w:cstheme="majorBidi"/>
       <w:b/>
       <w:sz w:val="28"/>
       <w:szCs w:val="32"/>
@@ -5066,7 +6167,7 @@
       <w:outlineLvl w:val="1"/>
     </w:pPr>
     <w:rPr>
-      <w:rFonts w:ascii="Arial" w:eastAsiaTheme="majorEastAsia" w:hAnsi="Arial" w:cstheme="majorBidi"/>
+      <w:rFonts w:eastAsiaTheme="majorEastAsia" w:cstheme="majorBidi"/>
       <w:i/>
       <w:sz w:val="26"/>
       <w:szCs w:val="26"/>
@@ -5075,6 +6176,7 @@
   <w:style w:type="character" w:default="1" w:styleId="DefaultParagraphFont">
     <w:name w:val="Default Paragraph Font"/>
     <w:uiPriority w:val="1"/>
+    <w:semiHidden/>
     <w:unhideWhenUsed/>
   </w:style>
   <w:style w:type="table" w:default="1" w:styleId="TableNormal">
@@ -5971,11 +7073,65 @@
 </file>
 
 <file path=customXml/item1.xml><?xml version="1.0" encoding="utf-8"?>
-<b:Sources xmlns:b="http://schemas.openxmlformats.org/officeDocument/2006/bibliography" xmlns="http://schemas.openxmlformats.org/officeDocument/2006/bibliography" SelectedStyle="\APASixthEditionOfficeOnline.xsl" StyleName="APA" Version="6"/>
+<b:Sources xmlns:b="http://schemas.openxmlformats.org/officeDocument/2006/bibliography" xmlns="http://schemas.openxmlformats.org/officeDocument/2006/bibliography" SelectedStyle="\APASixthEditionOfficeOnline.xsl" StyleName="APA" Version="6">
+  <b:Source>
+    <b:Tag>Cha</b:Tag>
+    <b:SourceType>InternetSite</b:SourceType>
+    <b:Guid>{692845CB-F869-48A7-AE34-490CF336D029}</b:Guid>
+    <b:Title>Changing Minds</b:Title>
+    <b:InternetSiteTitle>changingminds.org</b:InternetSiteTitle>
+    <b:URL>http://changingminds.org/explanations/trust/what_is_trust.htm</b:URL>
+    <b:RefOrder>1</b:RefOrder>
+  </b:Source>
+  <b:Source>
+    <b:Tag>Psy</b:Tag>
+    <b:SourceType>InternetSite</b:SourceType>
+    <b:Guid>{5463E23A-F21A-46BB-9576-57E429EA3FDE}</b:Guid>
+    <b:Title>Psyhology</b:Title>
+    <b:URL>https://psychology.iresearchnet.com/social-psychology/interpersonal-relationships/trust/</b:URL>
+    <b:RefOrder>2</b:RefOrder>
+  </b:Source>
+  <b:Source>
+    <b:Tag>IBM</b:Tag>
+    <b:SourceType>InternetSite</b:SourceType>
+    <b:Guid>{E6D22F55-4832-4036-AF21-336C7BF2C35F}</b:Guid>
+    <b:Title>IBM</b:Title>
+    <b:InternetSiteTitle>IBM Support</b:InternetSiteTitle>
+    <b:URL>https://www.ibm.com/support/pages/downloading-ibm-spss-statistics-26</b:URL>
+    <b:RefOrder>4</b:RefOrder>
+  </b:Source>
+  <b:Source>
+    <b:Tag>Wik19</b:Tag>
+    <b:SourceType>InternetSite</b:SourceType>
+    <b:Guid>{CD899FD1-6258-45FA-90EC-C470C25CF4B2}</b:Guid>
+    <b:InternetSiteTitle>Wikipedia</b:InternetSiteTitle>
+    <b:Year>2019</b:Year>
+    <b:URL>https://en.wikipedia.org/wiki/Microsoft_Excel</b:URL>
+    <b:RefOrder>5</b:RefOrder>
+  </b:Source>
+  <b:Source>
+    <b:Tag>Ger</b:Tag>
+    <b:SourceType>InternetSite</b:SourceType>
+    <b:Guid>{B0FA5587-9620-4A94-9F19-2555DC1A8CC4}</b:Guid>
+    <b:Author>
+      <b:Author>
+        <b:NameList>
+          <b:Person>
+            <b:Last>Quek</b:Last>
+            <b:First>Geraldine</b:First>
+          </b:Person>
+        </b:NameList>
+      </b:Author>
+    </b:Author>
+    <b:Title>Emergenetics International</b:Title>
+    <b:URL>https://www.emergenetics.com/blog/trust-team-communication/</b:URL>
+    <b:RefOrder>3</b:RefOrder>
+  </b:Source>
+</b:Sources>
 </file>
 
 <file path=customXml/itemProps1.xml><?xml version="1.0" encoding="utf-8"?>
-<ds:datastoreItem xmlns:ds="http://schemas.openxmlformats.org/officeDocument/2006/customXml" ds:itemID="{E5F5C0D6-30AE-4082-9A53-2A845872B590}">
+<ds:datastoreItem xmlns:ds="http://schemas.openxmlformats.org/officeDocument/2006/customXml" ds:itemID="{5C271669-F7DA-4E80-8D75-A00CCC9F436A}">
   <ds:schemaRefs>
     <ds:schemaRef ds:uri="http://schemas.openxmlformats.org/officeDocument/2006/bibliography"/>
   </ds:schemaRefs>

</xml_diff>

<commit_message>
Corrected the random generation methods (all) and almost finished the Engineering method
</commit_message>
<xml_diff>
--- a/docs/Engineering Method.docx
+++ b/docs/Engineering Method.docx
@@ -1618,20 +1618,14 @@
         <w:rPr>
           <w:lang w:val="en-US"/>
         </w:rPr>
-        <w:t>naosnasonasdnaodnasnaksfnsasssssssssssssssssssssssssssssssssssssssssssssssssssssssssssssssssssssssssssssssssssssssssssssssssssssssssssssssssssssssssssssss</w:t>
+        <w:t xml:space="preserve">WeTrust, a worldwide company, had a crisis recently. As a world leading company when it comes to “trust”, it can certainly not allow a trust issue among its employees. For this </w:t>
       </w:r>
       <w:r>
         <w:rPr>
           <w:lang w:val="en-US"/>
         </w:rPr>
         <w:lastRenderedPageBreak/>
-        <w:t>ssssssssssssssssssssssssssssssssssssssssssssssssssssssssssssssssssssssssssssssssssssssssssssssssssssssssssssssssssssssssssssssssssssssssssssssssssssssssssssssssssss</w:t>
-      </w:r>
-      <w:r>
-        <w:rPr>
-          <w:lang w:val="en-US"/>
-        </w:rPr>
-        <w:t>ssssssssssssssssssssssssssssssssssssssssssssssssssssssssssssssssssssssssssssssssssssssssssssssssssssssssssssssssssssssssssssssssssssssssssssssssssssssssssssssssssssssssssssssssssssssssssssssssssssssssssssssssssssssssss</w:t>
+        <w:t xml:space="preserve">reason, the manager of this incredible company is asking for help. He I astonished by the fact that his employees are not trusting each other. Nonetheless, he cannot do anything about it until he has been able to identify the source of this lack of trust. He needs this information to be able to improve. </w:t>
       </w:r>
     </w:p>
     <w:p>
@@ -2728,6 +2722,7 @@
           <w:id w:val="-47464982"/>
           <w:citation/>
         </w:sdtPr>
+        <w:sdtEndPr/>
         <w:sdtContent>
           <w:r>
             <w:rPr>
@@ -2803,7 +2798,7 @@
           <w:rFonts w:cs="Arial"/>
           <w:lang w:val="en-US"/>
         </w:rPr>
-        <w:t xml:space="preserve">both and emotional and logical act. Emotionally, it is where you expose your vulnerabilities to people, but believing they will not take advantage of your openness. Logically, it is where </w:t>
+        <w:t xml:space="preserve">both and emotional and logical act. Emotionally, it is where you expose your vulnerabilities to people, but believing they will not take advantage of your openness. Logically, it is where you have assessed the probabilities of gain and loss, </w:t>
       </w:r>
       <w:r>
         <w:rPr>
@@ -2811,7 +2806,7 @@
           <w:lang w:val="en-US"/>
         </w:rPr>
         <w:lastRenderedPageBreak/>
-        <w:t>you have assessed the probabilities of gain and loss, calculating expected utility based on hard performance data, and concluded that the person in question will behave in a predictable manner.</w:t>
+        <w:t>calculating expected utility based on hard performance data, and concluded that the person in question will behave in a predictable manner.</w:t>
       </w:r>
       <w:r>
         <w:rPr>
@@ -2880,6 +2875,7 @@
           <w:id w:val="-1032639899"/>
           <w:citation/>
         </w:sdtPr>
+        <w:sdtEndPr/>
         <w:sdtContent>
           <w:r>
             <w:rPr>
@@ -3010,21 +3006,7 @@
           <w:rFonts w:cs="Arial"/>
           <w:lang w:val="en-US"/>
         </w:rPr>
-        <w:t xml:space="preserve">When there is no trust, naturally, no one will voice out their opinions or ideas and there will be little or no team cohesion. Often, the outcome is that the </w:t>
-      </w:r>
-      <w:r>
-        <w:rPr>
-          <w:rFonts w:cs="Arial"/>
-          <w:lang w:val="en-US"/>
-        </w:rPr>
-        <w:t>organization</w:t>
-      </w:r>
-      <w:r>
-        <w:rPr>
-          <w:rFonts w:cs="Arial"/>
-          <w:lang w:val="en-US"/>
-        </w:rPr>
-        <w:t xml:space="preserve"> will not grow as a team. Thus, we will never get to a level of a high performing team nor result in growing a successful business.</w:t>
+        <w:t>When there is no trust, naturally, no one will voice out their opinions or ideas and there will be little or no team cohesion. Often, the outcome is that the organization will not grow as a team. Thus, we will never get to a level of a high performing team nor result in growing a successful business.</w:t>
       </w:r>
       <w:r>
         <w:rPr>
@@ -3042,6 +3024,7 @@
           <w:id w:val="225573143"/>
           <w:citation/>
         </w:sdtPr>
+        <w:sdtEndPr/>
         <w:sdtContent>
           <w:r>
             <w:rPr>
@@ -3172,6 +3155,7 @@
           <w:id w:val="-675881676"/>
           <w:citation/>
         </w:sdtPr>
+        <w:sdtEndPr/>
         <w:sdtContent>
           <w:r>
             <w:rPr>
@@ -3276,6 +3260,7 @@
           <w:id w:val="-396051719"/>
           <w:citation/>
         </w:sdtPr>
+        <w:sdtEndPr/>
         <w:sdtContent>
           <w:r>
             <w:rPr>
@@ -3354,8 +3339,6 @@
         </w:rPr>
         <w:t>OMO GRAFOS Y DEMAS)</w:t>
       </w:r>
-      <w:bookmarkStart w:id="5" w:name="_GoBack"/>
-      <w:bookmarkEnd w:id="5"/>
     </w:p>
     <w:p>
       <w:pPr>
@@ -3372,7 +3355,7 @@
           <w:lang w:val="en-US"/>
         </w:rPr>
       </w:pPr>
-      <w:bookmarkStart w:id="6" w:name="_Toc24215460"/>
+      <w:bookmarkStart w:id="5" w:name="_Toc24215460"/>
       <w:r>
         <w:rPr>
           <w:rFonts w:cs="Arial"/>
@@ -3380,7 +3363,7 @@
         </w:rPr>
         <w:t>Creative Solutions</w:t>
       </w:r>
-      <w:bookmarkEnd w:id="6"/>
+      <w:bookmarkEnd w:id="5"/>
     </w:p>
     <w:p>
       <w:pPr>
@@ -3437,32 +3420,38 @@
         <w:rPr>
           <w:lang w:val="en-US"/>
         </w:rPr>
+        <w:t xml:space="preserve">We also thought about creating some statistics with the information given by the surveys and generating some graphics with </w:t>
+      </w:r>
+      <w:r>
+        <w:rPr>
+          <w:lang w:val="en-US"/>
+        </w:rPr>
+        <w:t xml:space="preserve">the </w:t>
+      </w:r>
+      <w:r>
+        <w:rPr>
+          <w:lang w:val="en-US"/>
+        </w:rPr>
+        <w:t>program called “I</w:t>
+      </w:r>
+      <w:r>
+        <w:rPr>
+          <w:lang w:val="en-US"/>
+        </w:rPr>
+        <w:t>BM</w:t>
+      </w:r>
+      <w:r>
+        <w:rPr>
+          <w:lang w:val="en-US"/>
+        </w:rPr>
+        <w:t xml:space="preserve"> SPSS </w:t>
+      </w:r>
+      <w:r>
+        <w:rPr>
+          <w:lang w:val="en-US"/>
+        </w:rPr>
         <w:lastRenderedPageBreak/>
-        <w:t xml:space="preserve">We also thought about creating some statistics with the information given by the surveys and generating some graphics with </w:t>
-      </w:r>
-      <w:r>
-        <w:rPr>
-          <w:lang w:val="en-US"/>
-        </w:rPr>
-        <w:t xml:space="preserve">the </w:t>
-      </w:r>
-      <w:r>
-        <w:rPr>
-          <w:lang w:val="en-US"/>
-        </w:rPr>
-        <w:t>program called “I</w:t>
-      </w:r>
-      <w:r>
-        <w:rPr>
-          <w:lang w:val="en-US"/>
-        </w:rPr>
-        <w:t>BM</w:t>
-      </w:r>
-      <w:r>
-        <w:rPr>
-          <w:lang w:val="en-US"/>
-        </w:rPr>
-        <w:t xml:space="preserve"> SPSS statistics 26”</w:t>
+        <w:t>statistics 26”</w:t>
       </w:r>
       <w:r>
         <w:rPr>
@@ -3482,6 +3471,24 @@
           <w:lang w:val="en-US"/>
         </w:rPr>
       </w:pPr>
+      <w:r>
+        <w:rPr>
+          <w:lang w:val="en-US"/>
+        </w:rPr>
+        <w:t xml:space="preserve">As we mention before, there is a data structure called “graph” which can represent the company’s trust levels by </w:t>
+      </w:r>
+      <w:r>
+        <w:rPr>
+          <w:lang w:val="en-US"/>
+        </w:rPr>
+        <w:t>creating a model based of the employees who answered the surveys. Implementing this graph would allow us to create a program that will satisfy the needs of the manager.</w:t>
+      </w:r>
+      <w:r>
+        <w:rPr>
+          <w:lang w:val="en-US"/>
+        </w:rPr>
+        <w:t xml:space="preserve"> </w:t>
+      </w:r>
     </w:p>
     <w:p>
       <w:pPr>
@@ -3491,153 +3498,707 @@
           <w:lang w:val="en-US"/>
         </w:rPr>
       </w:pPr>
-      <w:bookmarkStart w:id="7" w:name="_Toc24215462"/>
+      <w:bookmarkStart w:id="6" w:name="_Toc24215462"/>
       <w:r>
         <w:rPr>
           <w:rFonts w:cs="Arial"/>
           <w:lang w:val="en-US"/>
         </w:rPr>
         <w:t>Preliminary Design</w:t>
+      </w:r>
+      <w:bookmarkEnd w:id="6"/>
+    </w:p>
+    <w:p>
+      <w:pPr>
+        <w:pStyle w:val="Heading2"/>
+        <w:rPr>
+          <w:rFonts w:cs="Arial"/>
+          <w:lang w:val="en-US"/>
+        </w:rPr>
+      </w:pPr>
+      <w:bookmarkStart w:id="7" w:name="_Toc24215463"/>
+      <w:r>
+        <w:rPr>
+          <w:rFonts w:cs="Arial"/>
+          <w:lang w:val="en-US"/>
+        </w:rPr>
+        <w:t>Rejected alternatives</w:t>
       </w:r>
       <w:bookmarkEnd w:id="7"/>
     </w:p>
     <w:p>
       <w:pPr>
+        <w:pStyle w:val="ListParagraph"/>
+        <w:numPr>
+          <w:ilvl w:val="0"/>
+          <w:numId w:val="21"/>
+        </w:numPr>
+        <w:rPr>
+          <w:lang w:val="en-US"/>
+        </w:rPr>
+      </w:pPr>
+      <w:r>
+        <w:rPr>
+          <w:lang w:val="en-US"/>
+        </w:rPr>
+        <w:t>The conference program would take too much time and effort. Also, the manager is not requesting for a long-term solution. He is asking for something more specific, he is looking for a way to understand how the trust is working inside the company.</w:t>
+      </w:r>
+    </w:p>
+    <w:p>
+      <w:pPr>
+        <w:rPr>
+          <w:rFonts w:cs="Arial"/>
+          <w:szCs w:val="24"/>
+          <w:lang w:val="en-US"/>
+        </w:rPr>
+      </w:pPr>
+    </w:p>
+    <w:p>
+      <w:pPr>
         <w:pStyle w:val="Heading2"/>
         <w:rPr>
           <w:rFonts w:cs="Arial"/>
           <w:lang w:val="en-US"/>
         </w:rPr>
       </w:pPr>
-      <w:bookmarkStart w:id="8" w:name="_Toc24215463"/>
-      <w:r>
-        <w:rPr>
-          <w:rFonts w:cs="Arial"/>
-          <w:lang w:val="en-US"/>
-        </w:rPr>
-        <w:t>Rejected alternatives</w:t>
+      <w:bookmarkStart w:id="8" w:name="_Toc24215464"/>
+      <w:r>
+        <w:rPr>
+          <w:rFonts w:cs="Arial"/>
+          <w:lang w:val="en-US"/>
+        </w:rPr>
+        <w:t>Accepted alternatives</w:t>
       </w:r>
       <w:bookmarkEnd w:id="8"/>
     </w:p>
     <w:p>
       <w:pPr>
-        <w:rPr>
-          <w:rFonts w:cs="Arial"/>
-          <w:szCs w:val="24"/>
-          <w:lang w:val="en-US"/>
-        </w:rPr>
-      </w:pPr>
+        <w:pStyle w:val="ListParagraph"/>
+        <w:numPr>
+          <w:ilvl w:val="0"/>
+          <w:numId w:val="22"/>
+        </w:numPr>
+        <w:rPr>
+          <w:lang w:val="en-US"/>
+        </w:rPr>
+      </w:pPr>
+      <w:r>
+        <w:rPr>
+          <w:lang w:val="en-US"/>
+        </w:rPr>
+        <w:t>The statistics creation using IBM SPSS could represent the information that was given to us correctly. The surveys would provide all the variables needed to create the database in the program and create the whole report.</w:t>
+      </w:r>
     </w:p>
     <w:p>
       <w:pPr>
-        <w:pStyle w:val="Heading2"/>
-        <w:rPr>
-          <w:rFonts w:cs="Arial"/>
-          <w:lang w:val="en-US"/>
-        </w:rPr>
-      </w:pPr>
-      <w:bookmarkStart w:id="9" w:name="_Toc24215464"/>
-      <w:r>
-        <w:rPr>
-          <w:rFonts w:cs="Arial"/>
-          <w:lang w:val="en-US"/>
-        </w:rPr>
-        <w:t>Accepted alternatives</w:t>
+        <w:pStyle w:val="ListParagraph"/>
+        <w:numPr>
+          <w:ilvl w:val="0"/>
+          <w:numId w:val="22"/>
+        </w:numPr>
+        <w:rPr>
+          <w:lang w:val="en-US"/>
+        </w:rPr>
+      </w:pPr>
+      <w:r>
+        <w:rPr>
+          <w:lang w:val="en-US"/>
+        </w:rPr>
+        <w:t>The graph implementation was found to be a great alternative when it comes to store data and manipulate it. For this reason, we concluded that it should be accepted.</w:t>
+      </w:r>
+    </w:p>
+    <w:p>
+      <w:pPr>
+        <w:pStyle w:val="Heading1"/>
+        <w:rPr>
+          <w:rFonts w:cs="Arial"/>
+          <w:lang w:val="en-US"/>
+        </w:rPr>
+      </w:pPr>
+      <w:bookmarkStart w:id="9" w:name="_Toc24215465"/>
+      <w:r>
+        <w:rPr>
+          <w:rFonts w:cs="Arial"/>
+          <w:lang w:val="en-US"/>
+        </w:rPr>
+        <w:t>Evaluation and Selection of the best solution</w:t>
       </w:r>
       <w:bookmarkEnd w:id="9"/>
     </w:p>
     <w:p>
       <w:pPr>
-        <w:pStyle w:val="Heading1"/>
-        <w:rPr>
-          <w:rFonts w:cs="Arial"/>
-          <w:lang w:val="en-US"/>
-        </w:rPr>
-      </w:pPr>
-      <w:bookmarkStart w:id="10" w:name="_Toc24215465"/>
-      <w:r>
-        <w:rPr>
-          <w:rFonts w:cs="Arial"/>
-          <w:lang w:val="en-US"/>
-        </w:rPr>
-        <w:t>Evaluation and Selection of the best solution</w:t>
+        <w:pStyle w:val="Heading2"/>
+        <w:rPr>
+          <w:rFonts w:cs="Arial"/>
+          <w:lang w:val="en-US"/>
+        </w:rPr>
+      </w:pPr>
+      <w:bookmarkStart w:id="10" w:name="_Toc24215466"/>
+      <w:r>
+        <w:rPr>
+          <w:rFonts w:cs="Arial"/>
+          <w:lang w:val="en-US"/>
+        </w:rPr>
+        <w:t>C</w:t>
+      </w:r>
+      <w:r>
+        <w:rPr>
+          <w:rFonts w:cs="Arial"/>
+          <w:lang w:val="en-US"/>
+        </w:rPr>
+        <w:t>riteria</w:t>
       </w:r>
       <w:bookmarkEnd w:id="10"/>
     </w:p>
     <w:p>
       <w:pPr>
+        <w:pStyle w:val="ListParagraph"/>
+        <w:numPr>
+          <w:ilvl w:val="0"/>
+          <w:numId w:val="19"/>
+        </w:numPr>
+        <w:rPr>
+          <w:lang w:val="en-US"/>
+        </w:rPr>
+      </w:pPr>
+      <w:r>
+        <w:rPr>
+          <w:lang w:val="en-US"/>
+        </w:rPr>
+        <w:t>Time consumption: The solution must not take more than a month to create/implement.</w:t>
+      </w:r>
+    </w:p>
+    <w:p>
+      <w:pPr>
+        <w:pStyle w:val="ListParagraph"/>
+        <w:numPr>
+          <w:ilvl w:val="0"/>
+          <w:numId w:val="19"/>
+        </w:numPr>
+        <w:rPr>
+          <w:lang w:val="en-US"/>
+        </w:rPr>
+      </w:pPr>
+      <w:r>
+        <w:rPr>
+          <w:lang w:val="en-US"/>
+        </w:rPr>
+        <w:t>Time request</w:t>
+      </w:r>
+      <w:r>
+        <w:rPr>
+          <w:lang w:val="en-US"/>
+        </w:rPr>
+        <w:t>: Taking into consideration that the manager has not much time</w:t>
+      </w:r>
+      <w:r>
+        <w:rPr>
+          <w:lang w:val="en-US"/>
+        </w:rPr>
+        <w:t>, the solution must</w:t>
+      </w:r>
+      <w:r>
+        <w:rPr>
+          <w:lang w:val="en-US"/>
+        </w:rPr>
+        <w:t xml:space="preserve"> </w:t>
+      </w:r>
+      <w:r>
+        <w:rPr>
+          <w:lang w:val="en-US"/>
+        </w:rPr>
+        <w:t xml:space="preserve">be self-explanatory, not needing a presentation and/or a heavy explanation.  </w:t>
+      </w:r>
+    </w:p>
+    <w:p>
+      <w:pPr>
+        <w:pStyle w:val="ListParagraph"/>
+        <w:numPr>
+          <w:ilvl w:val="0"/>
+          <w:numId w:val="19"/>
+        </w:numPr>
+        <w:rPr>
+          <w:lang w:val="en-US"/>
+        </w:rPr>
+      </w:pPr>
+      <w:r>
+        <w:rPr>
+          <w:lang w:val="en-US"/>
+        </w:rPr>
+        <w:t>Aesthetics: We take aesthetics into account because if the solution is not attractive, it will not completely satisfy the client and it will not generate the image we want.</w:t>
+      </w:r>
+    </w:p>
+    <w:p>
+      <w:pPr>
+        <w:rPr>
+          <w:lang w:val="en-US"/>
+        </w:rPr>
+      </w:pPr>
+      <w:r>
+        <w:rPr>
+          <w:lang w:val="en-US"/>
+        </w:rPr>
+        <w:t xml:space="preserve">All criteria will be evaluated in a scale from 1 to </w:t>
+      </w:r>
+      <w:r>
+        <w:rPr>
+          <w:lang w:val="en-US"/>
+        </w:rPr>
+        <w:t>10</w:t>
+      </w:r>
+      <w:r>
+        <w:rPr>
+          <w:lang w:val="en-US"/>
+        </w:rPr>
+        <w:t xml:space="preserve">. Being 1 the </w:t>
+      </w:r>
+      <w:r>
+        <w:rPr>
+          <w:lang w:val="en-US"/>
+        </w:rPr>
+        <w:t>worst</w:t>
+      </w:r>
+      <w:r>
+        <w:rPr>
+          <w:lang w:val="en-US"/>
+        </w:rPr>
+        <w:t xml:space="preserve"> and </w:t>
+      </w:r>
+      <w:r>
+        <w:rPr>
+          <w:lang w:val="en-US"/>
+        </w:rPr>
+        <w:t>10</w:t>
+      </w:r>
+      <w:r>
+        <w:rPr>
+          <w:lang w:val="en-US"/>
+        </w:rPr>
+        <w:t xml:space="preserve"> the </w:t>
+      </w:r>
+      <w:r>
+        <w:rPr>
+          <w:lang w:val="en-US"/>
+        </w:rPr>
+        <w:t>best</w:t>
+      </w:r>
+      <w:r>
+        <w:rPr>
+          <w:lang w:val="en-US"/>
+        </w:rPr>
+        <w:t>.</w:t>
+      </w:r>
+    </w:p>
+    <w:p>
+      <w:pPr>
         <w:pStyle w:val="Heading2"/>
         <w:rPr>
           <w:rFonts w:cs="Arial"/>
           <w:lang w:val="en-US"/>
         </w:rPr>
       </w:pPr>
-      <w:bookmarkStart w:id="11" w:name="_Toc24215466"/>
-      <w:r>
-        <w:rPr>
-          <w:rFonts w:cs="Arial"/>
-          <w:lang w:val="en-US"/>
-        </w:rPr>
-        <w:t>C</w:t>
-      </w:r>
-      <w:r>
-        <w:rPr>
-          <w:rFonts w:cs="Arial"/>
-          <w:lang w:val="en-US"/>
-        </w:rPr>
-        <w:t>riteria</w:t>
+      <w:bookmarkStart w:id="11" w:name="_Toc24215467"/>
+      <w:r>
+        <w:rPr>
+          <w:rFonts w:cs="Arial"/>
+          <w:lang w:val="en-US"/>
+        </w:rPr>
+        <w:t>Evalua</w:t>
+      </w:r>
+      <w:r>
+        <w:rPr>
+          <w:rFonts w:cs="Arial"/>
+          <w:lang w:val="en-US"/>
+        </w:rPr>
+        <w:t>tion</w:t>
       </w:r>
       <w:bookmarkEnd w:id="11"/>
     </w:p>
+    <w:tbl>
+      <w:tblPr>
+        <w:tblStyle w:val="GridTable5Dark"/>
+        <w:tblW w:w="0" w:type="auto"/>
+        <w:tblLook w:val="04A0" w:firstRow="1" w:lastRow="0" w:firstColumn="1" w:lastColumn="0" w:noHBand="0" w:noVBand="1"/>
+      </w:tblPr>
+      <w:tblGrid>
+        <w:gridCol w:w="2179"/>
+        <w:gridCol w:w="2075"/>
+        <w:gridCol w:w="1801"/>
+        <w:gridCol w:w="1923"/>
+        <w:gridCol w:w="1372"/>
+      </w:tblGrid>
+      <w:tr>
+        <w:trPr>
+          <w:cnfStyle w:val="100000000000" w:firstRow="1" w:lastRow="0" w:firstColumn="0" w:lastColumn="0" w:oddVBand="0" w:evenVBand="0" w:oddHBand="0" w:evenHBand="0" w:firstRowFirstColumn="0" w:firstRowLastColumn="0" w:lastRowFirstColumn="0" w:lastRowLastColumn="0"/>
+        </w:trPr>
+        <w:tc>
+          <w:tcPr>
+            <w:cnfStyle w:val="001000000000" w:firstRow="0" w:lastRow="0" w:firstColumn="1" w:lastColumn="0" w:oddVBand="0" w:evenVBand="0" w:oddHBand="0" w:evenHBand="0" w:firstRowFirstColumn="0" w:firstRowLastColumn="0" w:lastRowFirstColumn="0" w:lastRowLastColumn="0"/>
+            <w:tcW w:w="2179" w:type="dxa"/>
+          </w:tcPr>
+          <w:p>
+            <w:pPr>
+              <w:jc w:val="center"/>
+              <w:rPr>
+                <w:lang w:val="en-US"/>
+              </w:rPr>
+            </w:pPr>
+            <w:r>
+              <w:rPr>
+                <w:lang w:val="en-US"/>
+              </w:rPr>
+              <w:t>Alternatives</w:t>
+            </w:r>
+          </w:p>
+        </w:tc>
+        <w:tc>
+          <w:tcPr>
+            <w:tcW w:w="2075" w:type="dxa"/>
+          </w:tcPr>
+          <w:p>
+            <w:pPr>
+              <w:jc w:val="center"/>
+              <w:cnfStyle w:val="100000000000" w:firstRow="1" w:lastRow="0" w:firstColumn="0" w:lastColumn="0" w:oddVBand="0" w:evenVBand="0" w:oddHBand="0" w:evenHBand="0" w:firstRowFirstColumn="0" w:firstRowLastColumn="0" w:lastRowFirstColumn="0" w:lastRowLastColumn="0"/>
+              <w:rPr>
+                <w:lang w:val="en-US"/>
+              </w:rPr>
+            </w:pPr>
+            <w:r>
+              <w:rPr>
+                <w:lang w:val="en-US"/>
+              </w:rPr>
+              <w:t>Time Consumption</w:t>
+            </w:r>
+          </w:p>
+        </w:tc>
+        <w:tc>
+          <w:tcPr>
+            <w:tcW w:w="1801" w:type="dxa"/>
+          </w:tcPr>
+          <w:p>
+            <w:pPr>
+              <w:jc w:val="center"/>
+              <w:cnfStyle w:val="100000000000" w:firstRow="1" w:lastRow="0" w:firstColumn="0" w:lastColumn="0" w:oddVBand="0" w:evenVBand="0" w:oddHBand="0" w:evenHBand="0" w:firstRowFirstColumn="0" w:firstRowLastColumn="0" w:lastRowFirstColumn="0" w:lastRowLastColumn="0"/>
+              <w:rPr>
+                <w:lang w:val="en-US"/>
+              </w:rPr>
+            </w:pPr>
+            <w:r>
+              <w:rPr>
+                <w:lang w:val="en-US"/>
+              </w:rPr>
+              <w:t>Time Request</w:t>
+            </w:r>
+          </w:p>
+        </w:tc>
+        <w:tc>
+          <w:tcPr>
+            <w:tcW w:w="1923" w:type="dxa"/>
+          </w:tcPr>
+          <w:p>
+            <w:pPr>
+              <w:jc w:val="center"/>
+              <w:cnfStyle w:val="100000000000" w:firstRow="1" w:lastRow="0" w:firstColumn="0" w:lastColumn="0" w:oddVBand="0" w:evenVBand="0" w:oddHBand="0" w:evenHBand="0" w:firstRowFirstColumn="0" w:firstRowLastColumn="0" w:lastRowFirstColumn="0" w:lastRowLastColumn="0"/>
+              <w:rPr>
+                <w:lang w:val="en-US"/>
+              </w:rPr>
+            </w:pPr>
+            <w:r>
+              <w:rPr>
+                <w:lang w:val="en-US"/>
+              </w:rPr>
+              <w:t>Aesthetics</w:t>
+            </w:r>
+          </w:p>
+        </w:tc>
+        <w:tc>
+          <w:tcPr>
+            <w:tcW w:w="1372" w:type="dxa"/>
+          </w:tcPr>
+          <w:p>
+            <w:pPr>
+              <w:jc w:val="center"/>
+              <w:cnfStyle w:val="100000000000" w:firstRow="1" w:lastRow="0" w:firstColumn="0" w:lastColumn="0" w:oddVBand="0" w:evenVBand="0" w:oddHBand="0" w:evenHBand="0" w:firstRowFirstColumn="0" w:firstRowLastColumn="0" w:lastRowFirstColumn="0" w:lastRowLastColumn="0"/>
+              <w:rPr>
+                <w:lang w:val="en-US"/>
+              </w:rPr>
+            </w:pPr>
+            <w:r>
+              <w:rPr>
+                <w:lang w:val="en-US"/>
+              </w:rPr>
+              <w:t>Total</w:t>
+            </w:r>
+          </w:p>
+        </w:tc>
+      </w:tr>
+      <w:tr>
+        <w:trPr>
+          <w:cnfStyle w:val="000000100000" w:firstRow="0" w:lastRow="0" w:firstColumn="0" w:lastColumn="0" w:oddVBand="0" w:evenVBand="0" w:oddHBand="1" w:evenHBand="0" w:firstRowFirstColumn="0" w:firstRowLastColumn="0" w:lastRowFirstColumn="0" w:lastRowLastColumn="0"/>
+        </w:trPr>
+        <w:tc>
+          <w:tcPr>
+            <w:cnfStyle w:val="001000000000" w:firstRow="0" w:lastRow="0" w:firstColumn="1" w:lastColumn="0" w:oddVBand="0" w:evenVBand="0" w:oddHBand="0" w:evenHBand="0" w:firstRowFirstColumn="0" w:firstRowLastColumn="0" w:lastRowFirstColumn="0" w:lastRowLastColumn="0"/>
+            <w:tcW w:w="2179" w:type="dxa"/>
+          </w:tcPr>
+          <w:p>
+            <w:pPr>
+              <w:jc w:val="center"/>
+              <w:rPr>
+                <w:lang w:val="en-US"/>
+              </w:rPr>
+            </w:pPr>
+            <w:r>
+              <w:rPr>
+                <w:lang w:val="en-US"/>
+              </w:rPr>
+              <w:t>IBM SPSS</w:t>
+            </w:r>
+          </w:p>
+        </w:tc>
+        <w:tc>
+          <w:tcPr>
+            <w:tcW w:w="2075" w:type="dxa"/>
+          </w:tcPr>
+          <w:p>
+            <w:pPr>
+              <w:jc w:val="center"/>
+              <w:cnfStyle w:val="000000100000" w:firstRow="0" w:lastRow="0" w:firstColumn="0" w:lastColumn="0" w:oddVBand="0" w:evenVBand="0" w:oddHBand="1" w:evenHBand="0" w:firstRowFirstColumn="0" w:firstRowLastColumn="0" w:lastRowFirstColumn="0" w:lastRowLastColumn="0"/>
+              <w:rPr>
+                <w:lang w:val="en-US"/>
+              </w:rPr>
+            </w:pPr>
+            <w:r>
+              <w:rPr>
+                <w:lang w:val="en-US"/>
+              </w:rPr>
+              <w:t>5</w:t>
+            </w:r>
+          </w:p>
+        </w:tc>
+        <w:tc>
+          <w:tcPr>
+            <w:tcW w:w="1801" w:type="dxa"/>
+          </w:tcPr>
+          <w:p>
+            <w:pPr>
+              <w:jc w:val="center"/>
+              <w:cnfStyle w:val="000000100000" w:firstRow="0" w:lastRow="0" w:firstColumn="0" w:lastColumn="0" w:oddVBand="0" w:evenVBand="0" w:oddHBand="1" w:evenHBand="0" w:firstRowFirstColumn="0" w:firstRowLastColumn="0" w:lastRowFirstColumn="0" w:lastRowLastColumn="0"/>
+              <w:rPr>
+                <w:lang w:val="en-US"/>
+              </w:rPr>
+            </w:pPr>
+            <w:r>
+              <w:rPr>
+                <w:lang w:val="en-US"/>
+              </w:rPr>
+              <w:t>3</w:t>
+            </w:r>
+          </w:p>
+        </w:tc>
+        <w:tc>
+          <w:tcPr>
+            <w:tcW w:w="1923" w:type="dxa"/>
+          </w:tcPr>
+          <w:p>
+            <w:pPr>
+              <w:jc w:val="center"/>
+              <w:cnfStyle w:val="000000100000" w:firstRow="0" w:lastRow="0" w:firstColumn="0" w:lastColumn="0" w:oddVBand="0" w:evenVBand="0" w:oddHBand="1" w:evenHBand="0" w:firstRowFirstColumn="0" w:firstRowLastColumn="0" w:lastRowFirstColumn="0" w:lastRowLastColumn="0"/>
+              <w:rPr>
+                <w:lang w:val="en-US"/>
+              </w:rPr>
+            </w:pPr>
+            <w:r>
+              <w:rPr>
+                <w:lang w:val="en-US"/>
+              </w:rPr>
+              <w:t>1</w:t>
+            </w:r>
+          </w:p>
+        </w:tc>
+        <w:tc>
+          <w:tcPr>
+            <w:tcW w:w="1372" w:type="dxa"/>
+          </w:tcPr>
+          <w:p>
+            <w:pPr>
+              <w:jc w:val="center"/>
+              <w:cnfStyle w:val="000000100000" w:firstRow="0" w:lastRow="0" w:firstColumn="0" w:lastColumn="0" w:oddVBand="0" w:evenVBand="0" w:oddHBand="1" w:evenHBand="0" w:firstRowFirstColumn="0" w:firstRowLastColumn="0" w:lastRowFirstColumn="0" w:lastRowLastColumn="0"/>
+              <w:rPr>
+                <w:lang w:val="en-US"/>
+              </w:rPr>
+            </w:pPr>
+            <w:r>
+              <w:rPr>
+                <w:lang w:val="en-US"/>
+              </w:rPr>
+              <w:t>9</w:t>
+            </w:r>
+          </w:p>
+        </w:tc>
+      </w:tr>
+      <w:tr>
+        <w:tc>
+          <w:tcPr>
+            <w:cnfStyle w:val="001000000000" w:firstRow="0" w:lastRow="0" w:firstColumn="1" w:lastColumn="0" w:oddVBand="0" w:evenVBand="0" w:oddHBand="0" w:evenHBand="0" w:firstRowFirstColumn="0" w:firstRowLastColumn="0" w:lastRowFirstColumn="0" w:lastRowLastColumn="0"/>
+            <w:tcW w:w="2179" w:type="dxa"/>
+          </w:tcPr>
+          <w:p>
+            <w:pPr>
+              <w:jc w:val="center"/>
+              <w:rPr>
+                <w:lang w:val="en-US"/>
+              </w:rPr>
+            </w:pPr>
+            <w:r>
+              <w:rPr>
+                <w:lang w:val="en-US"/>
+              </w:rPr>
+              <w:t>Graph implementation</w:t>
+            </w:r>
+          </w:p>
+        </w:tc>
+        <w:tc>
+          <w:tcPr>
+            <w:tcW w:w="2075" w:type="dxa"/>
+          </w:tcPr>
+          <w:p>
+            <w:pPr>
+              <w:jc w:val="center"/>
+              <w:cnfStyle w:val="000000000000" w:firstRow="0" w:lastRow="0" w:firstColumn="0" w:lastColumn="0" w:oddVBand="0" w:evenVBand="0" w:oddHBand="0" w:evenHBand="0" w:firstRowFirstColumn="0" w:firstRowLastColumn="0" w:lastRowFirstColumn="0" w:lastRowLastColumn="0"/>
+              <w:rPr>
+                <w:lang w:val="en-US"/>
+              </w:rPr>
+            </w:pPr>
+            <w:r>
+              <w:rPr>
+                <w:lang w:val="en-US"/>
+              </w:rPr>
+              <w:t>5</w:t>
+            </w:r>
+          </w:p>
+        </w:tc>
+        <w:tc>
+          <w:tcPr>
+            <w:tcW w:w="1801" w:type="dxa"/>
+          </w:tcPr>
+          <w:p>
+            <w:pPr>
+              <w:jc w:val="center"/>
+              <w:cnfStyle w:val="000000000000" w:firstRow="0" w:lastRow="0" w:firstColumn="0" w:lastColumn="0" w:oddVBand="0" w:evenVBand="0" w:oddHBand="0" w:evenHBand="0" w:firstRowFirstColumn="0" w:firstRowLastColumn="0" w:lastRowFirstColumn="0" w:lastRowLastColumn="0"/>
+              <w:rPr>
+                <w:lang w:val="en-US"/>
+              </w:rPr>
+            </w:pPr>
+            <w:r>
+              <w:rPr>
+                <w:lang w:val="en-US"/>
+              </w:rPr>
+              <w:t>9</w:t>
+            </w:r>
+          </w:p>
+        </w:tc>
+        <w:tc>
+          <w:tcPr>
+            <w:tcW w:w="1923" w:type="dxa"/>
+          </w:tcPr>
+          <w:p>
+            <w:pPr>
+              <w:jc w:val="center"/>
+              <w:cnfStyle w:val="000000000000" w:firstRow="0" w:lastRow="0" w:firstColumn="0" w:lastColumn="0" w:oddVBand="0" w:evenVBand="0" w:oddHBand="0" w:evenHBand="0" w:firstRowFirstColumn="0" w:firstRowLastColumn="0" w:lastRowFirstColumn="0" w:lastRowLastColumn="0"/>
+              <w:rPr>
+                <w:lang w:val="en-US"/>
+              </w:rPr>
+            </w:pPr>
+            <w:r>
+              <w:rPr>
+                <w:lang w:val="en-US"/>
+              </w:rPr>
+              <w:t>9</w:t>
+            </w:r>
+          </w:p>
+        </w:tc>
+        <w:tc>
+          <w:tcPr>
+            <w:tcW w:w="1372" w:type="dxa"/>
+          </w:tcPr>
+          <w:p>
+            <w:pPr>
+              <w:jc w:val="center"/>
+              <w:cnfStyle w:val="000000000000" w:firstRow="0" w:lastRow="0" w:firstColumn="0" w:lastColumn="0" w:oddVBand="0" w:evenVBand="0" w:oddHBand="0" w:evenHBand="0" w:firstRowFirstColumn="0" w:firstRowLastColumn="0" w:lastRowFirstColumn="0" w:lastRowLastColumn="0"/>
+              <w:rPr>
+                <w:lang w:val="en-US"/>
+              </w:rPr>
+            </w:pPr>
+            <w:r>
+              <w:rPr>
+                <w:lang w:val="en-US"/>
+              </w:rPr>
+              <w:t>23</w:t>
+            </w:r>
+          </w:p>
+        </w:tc>
+      </w:tr>
+    </w:tbl>
     <w:p>
       <w:pPr>
+        <w:rPr>
+          <w:lang w:val="en-US"/>
+        </w:rPr>
+      </w:pPr>
+    </w:p>
+    <w:p>
+      <w:pPr>
         <w:pStyle w:val="Heading2"/>
         <w:rPr>
           <w:rFonts w:cs="Arial"/>
           <w:lang w:val="en-US"/>
         </w:rPr>
       </w:pPr>
-      <w:bookmarkStart w:id="12" w:name="_Toc24215467"/>
-      <w:r>
-        <w:rPr>
-          <w:rFonts w:cs="Arial"/>
-          <w:lang w:val="en-US"/>
-        </w:rPr>
-        <w:t>Evalua</w:t>
-      </w:r>
-      <w:r>
-        <w:rPr>
-          <w:rFonts w:cs="Arial"/>
-          <w:lang w:val="en-US"/>
-        </w:rPr>
-        <w:t>tion</w:t>
+      <w:bookmarkStart w:id="12" w:name="_Toc24215468"/>
+      <w:r>
+        <w:rPr>
+          <w:rFonts w:cs="Arial"/>
+          <w:lang w:val="en-US"/>
+        </w:rPr>
+        <w:lastRenderedPageBreak/>
+        <w:t>Sele</w:t>
+      </w:r>
+      <w:r>
+        <w:rPr>
+          <w:rFonts w:cs="Arial"/>
+          <w:lang w:val="en-US"/>
+        </w:rPr>
+        <w:t>ction</w:t>
       </w:r>
       <w:bookmarkEnd w:id="12"/>
     </w:p>
     <w:p>
       <w:pPr>
-        <w:pStyle w:val="Heading2"/>
-        <w:rPr>
-          <w:rFonts w:cs="Arial"/>
-          <w:lang w:val="en-US"/>
-        </w:rPr>
-      </w:pPr>
-      <w:bookmarkStart w:id="13" w:name="_Toc24215468"/>
-      <w:r>
-        <w:rPr>
-          <w:rFonts w:cs="Arial"/>
-          <w:lang w:val="en-US"/>
-        </w:rPr>
-        <w:t>Sele</w:t>
-      </w:r>
-      <w:r>
-        <w:rPr>
-          <w:rFonts w:cs="Arial"/>
-          <w:lang w:val="en-US"/>
-        </w:rPr>
-        <w:t>ction</w:t>
-      </w:r>
+        <w:rPr>
+          <w:lang w:val="en-US"/>
+        </w:rPr>
+      </w:pPr>
+      <w:r>
+        <w:rPr>
+          <w:lang w:val="en-US"/>
+        </w:rPr>
+        <w:t xml:space="preserve">According to the results, we decided to choose the graph implementation alternative. This is mainly because it will take lees time to implement, it will not require a presentation due to the </w:t>
+      </w:r>
+      <w:r>
+        <w:rPr>
+          <w:lang w:val="en-US"/>
+        </w:rPr>
+        <w:t>user-friendly</w:t>
+      </w:r>
+      <w:bookmarkStart w:id="13" w:name="_GoBack"/>
       <w:bookmarkEnd w:id="13"/>
+      <w:r>
+        <w:rPr>
+          <w:lang w:val="en-US"/>
+        </w:rPr>
+        <w:t xml:space="preserve"> interface of the program we will create and this same interface will be as aesthetic as possible.</w:t>
+      </w:r>
     </w:p>
     <w:p>
       <w:pPr>
@@ -4199,6 +4760,208 @@
     </w:lvl>
   </w:abstractNum>
   <w:abstractNum w:abstractNumId="2" w15:restartNumberingAfterBreak="0">
+    <w:nsid w:val="186D44C8"/>
+    <w:multiLevelType w:val="hybridMultilevel"/>
+    <w:tmpl w:val="9D8EEE12"/>
+    <w:lvl w:ilvl="0" w:tplc="04090015">
+      <w:start w:val="1"/>
+      <w:numFmt w:val="upperLetter"/>
+      <w:lvlText w:val="%1."/>
+      <w:lvlJc w:val="left"/>
+      <w:pPr>
+        <w:ind w:left="720" w:hanging="360"/>
+      </w:pPr>
+      <w:rPr>
+        <w:rFonts w:hint="default"/>
+      </w:rPr>
+    </w:lvl>
+    <w:lvl w:ilvl="1" w:tplc="04090019" w:tentative="1">
+      <w:start w:val="1"/>
+      <w:numFmt w:val="lowerLetter"/>
+      <w:lvlText w:val="%2."/>
+      <w:lvlJc w:val="left"/>
+      <w:pPr>
+        <w:ind w:left="1440" w:hanging="360"/>
+      </w:pPr>
+    </w:lvl>
+    <w:lvl w:ilvl="2" w:tplc="0409001B" w:tentative="1">
+      <w:start w:val="1"/>
+      <w:numFmt w:val="lowerRoman"/>
+      <w:lvlText w:val="%3."/>
+      <w:lvlJc w:val="right"/>
+      <w:pPr>
+        <w:ind w:left="2160" w:hanging="180"/>
+      </w:pPr>
+    </w:lvl>
+    <w:lvl w:ilvl="3" w:tplc="0409000F" w:tentative="1">
+      <w:start w:val="1"/>
+      <w:numFmt w:val="decimal"/>
+      <w:lvlText w:val="%4."/>
+      <w:lvlJc w:val="left"/>
+      <w:pPr>
+        <w:ind w:left="2880" w:hanging="360"/>
+      </w:pPr>
+    </w:lvl>
+    <w:lvl w:ilvl="4" w:tplc="04090019" w:tentative="1">
+      <w:start w:val="1"/>
+      <w:numFmt w:val="lowerLetter"/>
+      <w:lvlText w:val="%5."/>
+      <w:lvlJc w:val="left"/>
+      <w:pPr>
+        <w:ind w:left="3600" w:hanging="360"/>
+      </w:pPr>
+    </w:lvl>
+    <w:lvl w:ilvl="5" w:tplc="0409001B" w:tentative="1">
+      <w:start w:val="1"/>
+      <w:numFmt w:val="lowerRoman"/>
+      <w:lvlText w:val="%6."/>
+      <w:lvlJc w:val="right"/>
+      <w:pPr>
+        <w:ind w:left="4320" w:hanging="180"/>
+      </w:pPr>
+    </w:lvl>
+    <w:lvl w:ilvl="6" w:tplc="0409000F" w:tentative="1">
+      <w:start w:val="1"/>
+      <w:numFmt w:val="decimal"/>
+      <w:lvlText w:val="%7."/>
+      <w:lvlJc w:val="left"/>
+      <w:pPr>
+        <w:ind w:left="5040" w:hanging="360"/>
+      </w:pPr>
+    </w:lvl>
+    <w:lvl w:ilvl="7" w:tplc="04090019" w:tentative="1">
+      <w:start w:val="1"/>
+      <w:numFmt w:val="lowerLetter"/>
+      <w:lvlText w:val="%8."/>
+      <w:lvlJc w:val="left"/>
+      <w:pPr>
+        <w:ind w:left="5760" w:hanging="360"/>
+      </w:pPr>
+    </w:lvl>
+    <w:lvl w:ilvl="8" w:tplc="0409001B" w:tentative="1">
+      <w:start w:val="1"/>
+      <w:numFmt w:val="lowerRoman"/>
+      <w:lvlText w:val="%9."/>
+      <w:lvlJc w:val="right"/>
+      <w:pPr>
+        <w:ind w:left="6480" w:hanging="180"/>
+      </w:pPr>
+    </w:lvl>
+  </w:abstractNum>
+  <w:abstractNum w:abstractNumId="3" w15:restartNumberingAfterBreak="0">
+    <w:nsid w:val="1B3A35C3"/>
+    <w:multiLevelType w:val="hybridMultilevel"/>
+    <w:tmpl w:val="6DB0928C"/>
+    <w:lvl w:ilvl="0" w:tplc="0409000D">
+      <w:start w:val="1"/>
+      <w:numFmt w:val="bullet"/>
+      <w:lvlText w:val=""/>
+      <w:lvlJc w:val="left"/>
+      <w:pPr>
+        <w:ind w:left="720" w:hanging="360"/>
+      </w:pPr>
+      <w:rPr>
+        <w:rFonts w:ascii="Wingdings" w:hAnsi="Wingdings" w:hint="default"/>
+      </w:rPr>
+    </w:lvl>
+    <w:lvl w:ilvl="1" w:tplc="04090003" w:tentative="1">
+      <w:start w:val="1"/>
+      <w:numFmt w:val="bullet"/>
+      <w:lvlText w:val="o"/>
+      <w:lvlJc w:val="left"/>
+      <w:pPr>
+        <w:ind w:left="1440" w:hanging="360"/>
+      </w:pPr>
+      <w:rPr>
+        <w:rFonts w:ascii="Courier New" w:hAnsi="Courier New" w:cs="Courier New" w:hint="default"/>
+      </w:rPr>
+    </w:lvl>
+    <w:lvl w:ilvl="2" w:tplc="04090005" w:tentative="1">
+      <w:start w:val="1"/>
+      <w:numFmt w:val="bullet"/>
+      <w:lvlText w:val=""/>
+      <w:lvlJc w:val="left"/>
+      <w:pPr>
+        <w:ind w:left="2160" w:hanging="360"/>
+      </w:pPr>
+      <w:rPr>
+        <w:rFonts w:ascii="Wingdings" w:hAnsi="Wingdings" w:hint="default"/>
+      </w:rPr>
+    </w:lvl>
+    <w:lvl w:ilvl="3" w:tplc="04090001" w:tentative="1">
+      <w:start w:val="1"/>
+      <w:numFmt w:val="bullet"/>
+      <w:lvlText w:val=""/>
+      <w:lvlJc w:val="left"/>
+      <w:pPr>
+        <w:ind w:left="2880" w:hanging="360"/>
+      </w:pPr>
+      <w:rPr>
+        <w:rFonts w:ascii="Symbol" w:hAnsi="Symbol" w:hint="default"/>
+      </w:rPr>
+    </w:lvl>
+    <w:lvl w:ilvl="4" w:tplc="04090003" w:tentative="1">
+      <w:start w:val="1"/>
+      <w:numFmt w:val="bullet"/>
+      <w:lvlText w:val="o"/>
+      <w:lvlJc w:val="left"/>
+      <w:pPr>
+        <w:ind w:left="3600" w:hanging="360"/>
+      </w:pPr>
+      <w:rPr>
+        <w:rFonts w:ascii="Courier New" w:hAnsi="Courier New" w:cs="Courier New" w:hint="default"/>
+      </w:rPr>
+    </w:lvl>
+    <w:lvl w:ilvl="5" w:tplc="04090005" w:tentative="1">
+      <w:start w:val="1"/>
+      <w:numFmt w:val="bullet"/>
+      <w:lvlText w:val=""/>
+      <w:lvlJc w:val="left"/>
+      <w:pPr>
+        <w:ind w:left="4320" w:hanging="360"/>
+      </w:pPr>
+      <w:rPr>
+        <w:rFonts w:ascii="Wingdings" w:hAnsi="Wingdings" w:hint="default"/>
+      </w:rPr>
+    </w:lvl>
+    <w:lvl w:ilvl="6" w:tplc="04090001" w:tentative="1">
+      <w:start w:val="1"/>
+      <w:numFmt w:val="bullet"/>
+      <w:lvlText w:val=""/>
+      <w:lvlJc w:val="left"/>
+      <w:pPr>
+        <w:ind w:left="5040" w:hanging="360"/>
+      </w:pPr>
+      <w:rPr>
+        <w:rFonts w:ascii="Symbol" w:hAnsi="Symbol" w:hint="default"/>
+      </w:rPr>
+    </w:lvl>
+    <w:lvl w:ilvl="7" w:tplc="04090003" w:tentative="1">
+      <w:start w:val="1"/>
+      <w:numFmt w:val="bullet"/>
+      <w:lvlText w:val="o"/>
+      <w:lvlJc w:val="left"/>
+      <w:pPr>
+        <w:ind w:left="5760" w:hanging="360"/>
+      </w:pPr>
+      <w:rPr>
+        <w:rFonts w:ascii="Courier New" w:hAnsi="Courier New" w:cs="Courier New" w:hint="default"/>
+      </w:rPr>
+    </w:lvl>
+    <w:lvl w:ilvl="8" w:tplc="04090005" w:tentative="1">
+      <w:start w:val="1"/>
+      <w:numFmt w:val="bullet"/>
+      <w:lvlText w:val=""/>
+      <w:lvlJc w:val="left"/>
+      <w:pPr>
+        <w:ind w:left="6480" w:hanging="360"/>
+      </w:pPr>
+      <w:rPr>
+        <w:rFonts w:ascii="Wingdings" w:hAnsi="Wingdings" w:hint="default"/>
+      </w:rPr>
+    </w:lvl>
+  </w:abstractNum>
+  <w:abstractNum w:abstractNumId="4" w15:restartNumberingAfterBreak="0">
     <w:nsid w:val="25753FAF"/>
     <w:multiLevelType w:val="hybridMultilevel"/>
     <w:tmpl w:val="DFEE728A"/>
@@ -4284,7 +5047,120 @@
       </w:pPr>
     </w:lvl>
   </w:abstractNum>
-  <w:abstractNum w:abstractNumId="3" w15:restartNumberingAfterBreak="0">
+  <w:abstractNum w:abstractNumId="5" w15:restartNumberingAfterBreak="0">
+    <w:nsid w:val="25A447A7"/>
+    <w:multiLevelType w:val="hybridMultilevel"/>
+    <w:tmpl w:val="F7842820"/>
+    <w:lvl w:ilvl="0" w:tplc="B95EFBFE">
+      <w:start w:val="1"/>
+      <w:numFmt w:val="bullet"/>
+      <w:lvlText w:val="×"/>
+      <w:lvlJc w:val="left"/>
+      <w:pPr>
+        <w:ind w:left="720" w:hanging="360"/>
+      </w:pPr>
+      <w:rPr>
+        <w:rFonts w:ascii="Arial" w:hAnsi="Arial" w:hint="default"/>
+      </w:rPr>
+    </w:lvl>
+    <w:lvl w:ilvl="1" w:tplc="04090003" w:tentative="1">
+      <w:start w:val="1"/>
+      <w:numFmt w:val="bullet"/>
+      <w:lvlText w:val="o"/>
+      <w:lvlJc w:val="left"/>
+      <w:pPr>
+        <w:ind w:left="1440" w:hanging="360"/>
+      </w:pPr>
+      <w:rPr>
+        <w:rFonts w:ascii="Courier New" w:hAnsi="Courier New" w:cs="Courier New" w:hint="default"/>
+      </w:rPr>
+    </w:lvl>
+    <w:lvl w:ilvl="2" w:tplc="04090005" w:tentative="1">
+      <w:start w:val="1"/>
+      <w:numFmt w:val="bullet"/>
+      <w:lvlText w:val=""/>
+      <w:lvlJc w:val="left"/>
+      <w:pPr>
+        <w:ind w:left="2160" w:hanging="360"/>
+      </w:pPr>
+      <w:rPr>
+        <w:rFonts w:ascii="Wingdings" w:hAnsi="Wingdings" w:hint="default"/>
+      </w:rPr>
+    </w:lvl>
+    <w:lvl w:ilvl="3" w:tplc="04090001" w:tentative="1">
+      <w:start w:val="1"/>
+      <w:numFmt w:val="bullet"/>
+      <w:lvlText w:val=""/>
+      <w:lvlJc w:val="left"/>
+      <w:pPr>
+        <w:ind w:left="2880" w:hanging="360"/>
+      </w:pPr>
+      <w:rPr>
+        <w:rFonts w:ascii="Symbol" w:hAnsi="Symbol" w:hint="default"/>
+      </w:rPr>
+    </w:lvl>
+    <w:lvl w:ilvl="4" w:tplc="04090003" w:tentative="1">
+      <w:start w:val="1"/>
+      <w:numFmt w:val="bullet"/>
+      <w:lvlText w:val="o"/>
+      <w:lvlJc w:val="left"/>
+      <w:pPr>
+        <w:ind w:left="3600" w:hanging="360"/>
+      </w:pPr>
+      <w:rPr>
+        <w:rFonts w:ascii="Courier New" w:hAnsi="Courier New" w:cs="Courier New" w:hint="default"/>
+      </w:rPr>
+    </w:lvl>
+    <w:lvl w:ilvl="5" w:tplc="04090005" w:tentative="1">
+      <w:start w:val="1"/>
+      <w:numFmt w:val="bullet"/>
+      <w:lvlText w:val=""/>
+      <w:lvlJc w:val="left"/>
+      <w:pPr>
+        <w:ind w:left="4320" w:hanging="360"/>
+      </w:pPr>
+      <w:rPr>
+        <w:rFonts w:ascii="Wingdings" w:hAnsi="Wingdings" w:hint="default"/>
+      </w:rPr>
+    </w:lvl>
+    <w:lvl w:ilvl="6" w:tplc="04090001" w:tentative="1">
+      <w:start w:val="1"/>
+      <w:numFmt w:val="bullet"/>
+      <w:lvlText w:val=""/>
+      <w:lvlJc w:val="left"/>
+      <w:pPr>
+        <w:ind w:left="5040" w:hanging="360"/>
+      </w:pPr>
+      <w:rPr>
+        <w:rFonts w:ascii="Symbol" w:hAnsi="Symbol" w:hint="default"/>
+      </w:rPr>
+    </w:lvl>
+    <w:lvl w:ilvl="7" w:tplc="04090003" w:tentative="1">
+      <w:start w:val="1"/>
+      <w:numFmt w:val="bullet"/>
+      <w:lvlText w:val="o"/>
+      <w:lvlJc w:val="left"/>
+      <w:pPr>
+        <w:ind w:left="5760" w:hanging="360"/>
+      </w:pPr>
+      <w:rPr>
+        <w:rFonts w:ascii="Courier New" w:hAnsi="Courier New" w:cs="Courier New" w:hint="default"/>
+      </w:rPr>
+    </w:lvl>
+    <w:lvl w:ilvl="8" w:tplc="04090005" w:tentative="1">
+      <w:start w:val="1"/>
+      <w:numFmt w:val="bullet"/>
+      <w:lvlText w:val=""/>
+      <w:lvlJc w:val="left"/>
+      <w:pPr>
+        <w:ind w:left="6480" w:hanging="360"/>
+      </w:pPr>
+      <w:rPr>
+        <w:rFonts w:ascii="Wingdings" w:hAnsi="Wingdings" w:hint="default"/>
+      </w:rPr>
+    </w:lvl>
+  </w:abstractNum>
+  <w:abstractNum w:abstractNumId="6" w15:restartNumberingAfterBreak="0">
     <w:nsid w:val="27C605FA"/>
     <w:multiLevelType w:val="hybridMultilevel"/>
     <w:tmpl w:val="11568CB6"/>
@@ -4370,7 +5246,96 @@
       </w:pPr>
     </w:lvl>
   </w:abstractNum>
-  <w:abstractNum w:abstractNumId="4" w15:restartNumberingAfterBreak="0">
+  <w:abstractNum w:abstractNumId="7" w15:restartNumberingAfterBreak="0">
+    <w:nsid w:val="2D3A4B92"/>
+    <w:multiLevelType w:val="hybridMultilevel"/>
+    <w:tmpl w:val="E69460C6"/>
+    <w:lvl w:ilvl="0" w:tplc="0409000F">
+      <w:start w:val="1"/>
+      <w:numFmt w:val="decimal"/>
+      <w:lvlText w:val="%1."/>
+      <w:lvlJc w:val="left"/>
+      <w:pPr>
+        <w:ind w:left="720" w:hanging="360"/>
+      </w:pPr>
+      <w:rPr>
+        <w:rFonts w:hint="default"/>
+      </w:rPr>
+    </w:lvl>
+    <w:lvl w:ilvl="1" w:tplc="04090019" w:tentative="1">
+      <w:start w:val="1"/>
+      <w:numFmt w:val="lowerLetter"/>
+      <w:lvlText w:val="%2."/>
+      <w:lvlJc w:val="left"/>
+      <w:pPr>
+        <w:ind w:left="1440" w:hanging="360"/>
+      </w:pPr>
+    </w:lvl>
+    <w:lvl w:ilvl="2" w:tplc="0409001B" w:tentative="1">
+      <w:start w:val="1"/>
+      <w:numFmt w:val="lowerRoman"/>
+      <w:lvlText w:val="%3."/>
+      <w:lvlJc w:val="right"/>
+      <w:pPr>
+        <w:ind w:left="2160" w:hanging="180"/>
+      </w:pPr>
+    </w:lvl>
+    <w:lvl w:ilvl="3" w:tplc="0409000F" w:tentative="1">
+      <w:start w:val="1"/>
+      <w:numFmt w:val="decimal"/>
+      <w:lvlText w:val="%4."/>
+      <w:lvlJc w:val="left"/>
+      <w:pPr>
+        <w:ind w:left="2880" w:hanging="360"/>
+      </w:pPr>
+    </w:lvl>
+    <w:lvl w:ilvl="4" w:tplc="04090019" w:tentative="1">
+      <w:start w:val="1"/>
+      <w:numFmt w:val="lowerLetter"/>
+      <w:lvlText w:val="%5."/>
+      <w:lvlJc w:val="left"/>
+      <w:pPr>
+        <w:ind w:left="3600" w:hanging="360"/>
+      </w:pPr>
+    </w:lvl>
+    <w:lvl w:ilvl="5" w:tplc="0409001B" w:tentative="1">
+      <w:start w:val="1"/>
+      <w:numFmt w:val="lowerRoman"/>
+      <w:lvlText w:val="%6."/>
+      <w:lvlJc w:val="right"/>
+      <w:pPr>
+        <w:ind w:left="4320" w:hanging="180"/>
+      </w:pPr>
+    </w:lvl>
+    <w:lvl w:ilvl="6" w:tplc="0409000F" w:tentative="1">
+      <w:start w:val="1"/>
+      <w:numFmt w:val="decimal"/>
+      <w:lvlText w:val="%7."/>
+      <w:lvlJc w:val="left"/>
+      <w:pPr>
+        <w:ind w:left="5040" w:hanging="360"/>
+      </w:pPr>
+    </w:lvl>
+    <w:lvl w:ilvl="7" w:tplc="04090019" w:tentative="1">
+      <w:start w:val="1"/>
+      <w:numFmt w:val="lowerLetter"/>
+      <w:lvlText w:val="%8."/>
+      <w:lvlJc w:val="left"/>
+      <w:pPr>
+        <w:ind w:left="5760" w:hanging="360"/>
+      </w:pPr>
+    </w:lvl>
+    <w:lvl w:ilvl="8" w:tplc="0409001B" w:tentative="1">
+      <w:start w:val="1"/>
+      <w:numFmt w:val="lowerRoman"/>
+      <w:lvlText w:val="%9."/>
+      <w:lvlJc w:val="right"/>
+      <w:pPr>
+        <w:ind w:left="6480" w:hanging="180"/>
+      </w:pPr>
+    </w:lvl>
+  </w:abstractNum>
+  <w:abstractNum w:abstractNumId="8" w15:restartNumberingAfterBreak="0">
     <w:nsid w:val="30C365A7"/>
     <w:multiLevelType w:val="hybridMultilevel"/>
     <w:tmpl w:val="07164F04"/>
@@ -4459,7 +5424,7 @@
       </w:pPr>
     </w:lvl>
   </w:abstractNum>
-  <w:abstractNum w:abstractNumId="5" w15:restartNumberingAfterBreak="0">
+  <w:abstractNum w:abstractNumId="9" w15:restartNumberingAfterBreak="0">
     <w:nsid w:val="324C47FC"/>
     <w:multiLevelType w:val="hybridMultilevel"/>
     <w:tmpl w:val="BC129450"/>
@@ -4572,7 +5537,7 @@
       </w:rPr>
     </w:lvl>
   </w:abstractNum>
-  <w:abstractNum w:abstractNumId="6" w15:restartNumberingAfterBreak="0">
+  <w:abstractNum w:abstractNumId="10" w15:restartNumberingAfterBreak="0">
     <w:nsid w:val="337965A8"/>
     <w:multiLevelType w:val="hybridMultilevel"/>
     <w:tmpl w:val="FC5ACB6A"/>
@@ -4684,7 +5649,7 @@
       </w:rPr>
     </w:lvl>
   </w:abstractNum>
-  <w:abstractNum w:abstractNumId="7" w15:restartNumberingAfterBreak="0">
+  <w:abstractNum w:abstractNumId="11" w15:restartNumberingAfterBreak="0">
     <w:nsid w:val="3A921FF3"/>
     <w:multiLevelType w:val="hybridMultilevel"/>
     <w:tmpl w:val="0B40D60E"/>
@@ -4773,7 +5738,7 @@
       </w:pPr>
     </w:lvl>
   </w:abstractNum>
-  <w:abstractNum w:abstractNumId="8" w15:restartNumberingAfterBreak="0">
+  <w:abstractNum w:abstractNumId="12" w15:restartNumberingAfterBreak="0">
     <w:nsid w:val="3C1D7230"/>
     <w:multiLevelType w:val="hybridMultilevel"/>
     <w:tmpl w:val="E9E82FA6"/>
@@ -4859,7 +5824,7 @@
       </w:pPr>
     </w:lvl>
   </w:abstractNum>
-  <w:abstractNum w:abstractNumId="9" w15:restartNumberingAfterBreak="0">
+  <w:abstractNum w:abstractNumId="13" w15:restartNumberingAfterBreak="0">
     <w:nsid w:val="4693441A"/>
     <w:multiLevelType w:val="hybridMultilevel"/>
     <w:tmpl w:val="5F84D290"/>
@@ -4952,7 +5917,7 @@
       </w:pPr>
     </w:lvl>
   </w:abstractNum>
-  <w:abstractNum w:abstractNumId="10" w15:restartNumberingAfterBreak="0">
+  <w:abstractNum w:abstractNumId="14" w15:restartNumberingAfterBreak="0">
     <w:nsid w:val="472E03B7"/>
     <w:multiLevelType w:val="hybridMultilevel"/>
     <w:tmpl w:val="4FDE61C4"/>
@@ -5065,7 +6030,7 @@
       </w:rPr>
     </w:lvl>
   </w:abstractNum>
-  <w:abstractNum w:abstractNumId="11" w15:restartNumberingAfterBreak="0">
+  <w:abstractNum w:abstractNumId="15" w15:restartNumberingAfterBreak="0">
     <w:nsid w:val="475F5A5F"/>
     <w:multiLevelType w:val="hybridMultilevel"/>
     <w:tmpl w:val="821CFE06"/>
@@ -5178,7 +6143,96 @@
       </w:rPr>
     </w:lvl>
   </w:abstractNum>
-  <w:abstractNum w:abstractNumId="12" w15:restartNumberingAfterBreak="0">
+  <w:abstractNum w:abstractNumId="16" w15:restartNumberingAfterBreak="0">
+    <w:nsid w:val="47D4545F"/>
+    <w:multiLevelType w:val="hybridMultilevel"/>
+    <w:tmpl w:val="B660F31C"/>
+    <w:lvl w:ilvl="0" w:tplc="0409000F">
+      <w:start w:val="1"/>
+      <w:numFmt w:val="decimal"/>
+      <w:lvlText w:val="%1."/>
+      <w:lvlJc w:val="left"/>
+      <w:pPr>
+        <w:ind w:left="720" w:hanging="360"/>
+      </w:pPr>
+      <w:rPr>
+        <w:rFonts w:hint="default"/>
+      </w:rPr>
+    </w:lvl>
+    <w:lvl w:ilvl="1" w:tplc="04090019" w:tentative="1">
+      <w:start w:val="1"/>
+      <w:numFmt w:val="lowerLetter"/>
+      <w:lvlText w:val="%2."/>
+      <w:lvlJc w:val="left"/>
+      <w:pPr>
+        <w:ind w:left="1440" w:hanging="360"/>
+      </w:pPr>
+    </w:lvl>
+    <w:lvl w:ilvl="2" w:tplc="0409001B" w:tentative="1">
+      <w:start w:val="1"/>
+      <w:numFmt w:val="lowerRoman"/>
+      <w:lvlText w:val="%3."/>
+      <w:lvlJc w:val="right"/>
+      <w:pPr>
+        <w:ind w:left="2160" w:hanging="180"/>
+      </w:pPr>
+    </w:lvl>
+    <w:lvl w:ilvl="3" w:tplc="0409000F" w:tentative="1">
+      <w:start w:val="1"/>
+      <w:numFmt w:val="decimal"/>
+      <w:lvlText w:val="%4."/>
+      <w:lvlJc w:val="left"/>
+      <w:pPr>
+        <w:ind w:left="2880" w:hanging="360"/>
+      </w:pPr>
+    </w:lvl>
+    <w:lvl w:ilvl="4" w:tplc="04090019" w:tentative="1">
+      <w:start w:val="1"/>
+      <w:numFmt w:val="lowerLetter"/>
+      <w:lvlText w:val="%5."/>
+      <w:lvlJc w:val="left"/>
+      <w:pPr>
+        <w:ind w:left="3600" w:hanging="360"/>
+      </w:pPr>
+    </w:lvl>
+    <w:lvl w:ilvl="5" w:tplc="0409001B" w:tentative="1">
+      <w:start w:val="1"/>
+      <w:numFmt w:val="lowerRoman"/>
+      <w:lvlText w:val="%6."/>
+      <w:lvlJc w:val="right"/>
+      <w:pPr>
+        <w:ind w:left="4320" w:hanging="180"/>
+      </w:pPr>
+    </w:lvl>
+    <w:lvl w:ilvl="6" w:tplc="0409000F" w:tentative="1">
+      <w:start w:val="1"/>
+      <w:numFmt w:val="decimal"/>
+      <w:lvlText w:val="%7."/>
+      <w:lvlJc w:val="left"/>
+      <w:pPr>
+        <w:ind w:left="5040" w:hanging="360"/>
+      </w:pPr>
+    </w:lvl>
+    <w:lvl w:ilvl="7" w:tplc="04090019" w:tentative="1">
+      <w:start w:val="1"/>
+      <w:numFmt w:val="lowerLetter"/>
+      <w:lvlText w:val="%8."/>
+      <w:lvlJc w:val="left"/>
+      <w:pPr>
+        <w:ind w:left="5760" w:hanging="360"/>
+      </w:pPr>
+    </w:lvl>
+    <w:lvl w:ilvl="8" w:tplc="0409001B" w:tentative="1">
+      <w:start w:val="1"/>
+      <w:numFmt w:val="lowerRoman"/>
+      <w:lvlText w:val="%9."/>
+      <w:lvlJc w:val="right"/>
+      <w:pPr>
+        <w:ind w:left="6480" w:hanging="180"/>
+      </w:pPr>
+    </w:lvl>
+  </w:abstractNum>
+  <w:abstractNum w:abstractNumId="17" w15:restartNumberingAfterBreak="0">
     <w:nsid w:val="5440623F"/>
     <w:multiLevelType w:val="hybridMultilevel"/>
     <w:tmpl w:val="9724D4FA"/>
@@ -5267,7 +6321,7 @@
       </w:pPr>
     </w:lvl>
   </w:abstractNum>
-  <w:abstractNum w:abstractNumId="13" w15:restartNumberingAfterBreak="0">
+  <w:abstractNum w:abstractNumId="18" w15:restartNumberingAfterBreak="0">
     <w:nsid w:val="57256945"/>
     <w:multiLevelType w:val="hybridMultilevel"/>
     <w:tmpl w:val="3B8CBF5E"/>
@@ -5356,7 +6410,7 @@
       </w:pPr>
     </w:lvl>
   </w:abstractNum>
-  <w:abstractNum w:abstractNumId="14" w15:restartNumberingAfterBreak="0">
+  <w:abstractNum w:abstractNumId="19" w15:restartNumberingAfterBreak="0">
     <w:nsid w:val="6C512CDC"/>
     <w:multiLevelType w:val="hybridMultilevel"/>
     <w:tmpl w:val="496663E6"/>
@@ -5469,7 +6523,7 @@
       </w:rPr>
     </w:lvl>
   </w:abstractNum>
-  <w:abstractNum w:abstractNumId="15" w15:restartNumberingAfterBreak="0">
+  <w:abstractNum w:abstractNumId="20" w15:restartNumberingAfterBreak="0">
     <w:nsid w:val="6D8B3F35"/>
     <w:multiLevelType w:val="hybridMultilevel"/>
     <w:tmpl w:val="38FEFA42"/>
@@ -5582,7 +6636,7 @@
       </w:rPr>
     </w:lvl>
   </w:abstractNum>
-  <w:abstractNum w:abstractNumId="16" w15:restartNumberingAfterBreak="0">
+  <w:abstractNum w:abstractNumId="21" w15:restartNumberingAfterBreak="0">
     <w:nsid w:val="75FD4999"/>
     <w:multiLevelType w:val="hybridMultilevel"/>
     <w:tmpl w:val="6AB4FBB0"/>
@@ -5669,55 +6723,70 @@
     </w:lvl>
   </w:abstractNum>
   <w:num w:numId="1">
-    <w:abstractNumId w:val="9"/>
+    <w:abstractNumId w:val="13"/>
   </w:num>
   <w:num w:numId="2">
     <w:abstractNumId w:val="0"/>
   </w:num>
   <w:num w:numId="3">
-    <w:abstractNumId w:val="5"/>
+    <w:abstractNumId w:val="9"/>
   </w:num>
   <w:num w:numId="4">
-    <w:abstractNumId w:val="12"/>
+    <w:abstractNumId w:val="17"/>
   </w:num>
   <w:num w:numId="5">
+    <w:abstractNumId w:val="20"/>
+  </w:num>
+  <w:num w:numId="6">
     <w:abstractNumId w:val="15"/>
   </w:num>
-  <w:num w:numId="6">
-    <w:abstractNumId w:val="11"/>
-  </w:num>
   <w:num w:numId="7">
-    <w:abstractNumId w:val="10"/>
+    <w:abstractNumId w:val="14"/>
   </w:num>
   <w:num w:numId="8">
     <w:abstractNumId w:val="1"/>
   </w:num>
   <w:num w:numId="9">
+    <w:abstractNumId w:val="4"/>
+  </w:num>
+  <w:num w:numId="10">
+    <w:abstractNumId w:val="6"/>
+  </w:num>
+  <w:num w:numId="11">
+    <w:abstractNumId w:val="21"/>
+  </w:num>
+  <w:num w:numId="12">
+    <w:abstractNumId w:val="12"/>
+  </w:num>
+  <w:num w:numId="13">
+    <w:abstractNumId w:val="8"/>
+  </w:num>
+  <w:num w:numId="14">
+    <w:abstractNumId w:val="10"/>
+  </w:num>
+  <w:num w:numId="15">
+    <w:abstractNumId w:val="11"/>
+  </w:num>
+  <w:num w:numId="16">
+    <w:abstractNumId w:val="18"/>
+  </w:num>
+  <w:num w:numId="17">
+    <w:abstractNumId w:val="19"/>
+  </w:num>
+  <w:num w:numId="18">
+    <w:abstractNumId w:val="16"/>
+  </w:num>
+  <w:num w:numId="19">
     <w:abstractNumId w:val="2"/>
   </w:num>
-  <w:num w:numId="10">
-    <w:abstractNumId w:val="3"/>
-  </w:num>
-  <w:num w:numId="11">
-    <w:abstractNumId w:val="16"/>
-  </w:num>
-  <w:num w:numId="12">
-    <w:abstractNumId w:val="8"/>
-  </w:num>
-  <w:num w:numId="13">
-    <w:abstractNumId w:val="4"/>
-  </w:num>
-  <w:num w:numId="14">
-    <w:abstractNumId w:val="6"/>
-  </w:num>
-  <w:num w:numId="15">
+  <w:num w:numId="20">
     <w:abstractNumId w:val="7"/>
   </w:num>
-  <w:num w:numId="16">
-    <w:abstractNumId w:val="13"/>
+  <w:num w:numId="21">
+    <w:abstractNumId w:val="5"/>
   </w:num>
-  <w:num w:numId="17">
-    <w:abstractNumId w:val="14"/>
+  <w:num w:numId="22">
+    <w:abstractNumId w:val="3"/>
   </w:num>
 </w:numbering>
 </file>
@@ -7131,7 +8200,7 @@
 </file>
 
 <file path=customXml/itemProps1.xml><?xml version="1.0" encoding="utf-8"?>
-<ds:datastoreItem xmlns:ds="http://schemas.openxmlformats.org/officeDocument/2006/customXml" ds:itemID="{5C271669-F7DA-4E80-8D75-A00CCC9F436A}">
+<ds:datastoreItem xmlns:ds="http://schemas.openxmlformats.org/officeDocument/2006/customXml" ds:itemID="{39E37809-16FF-4088-8E87-AB69D75B60B0}">
   <ds:schemaRefs>
     <ds:schemaRef ds:uri="http://schemas.openxmlformats.org/officeDocument/2006/bibliography"/>
   </ds:schemaRefs>

</xml_diff>

<commit_message>
Finished the Engineering method
</commit_message>
<xml_diff>
--- a/docs/Engineering Method.docx
+++ b/docs/Engineering Method.docx
@@ -1573,6 +1573,16 @@
     </w:p>
     <w:p>
       <w:pPr>
+        <w:jc w:val="center"/>
+        <w:rPr>
+          <w:rFonts w:cs="Arial"/>
+          <w:szCs w:val="24"/>
+          <w:lang w:val="en-US"/>
+        </w:rPr>
+      </w:pPr>
+    </w:p>
+    <w:p>
+      <w:pPr>
         <w:pStyle w:val="Heading1"/>
         <w:rPr>
           <w:rFonts w:cs="Arial"/>
@@ -1586,6 +1596,7 @@
           <w:rFonts w:cs="Arial"/>
           <w:lang w:val="en-US"/>
         </w:rPr>
+        <w:lastRenderedPageBreak/>
         <w:t>Identifying the problem</w:t>
       </w:r>
       <w:bookmarkEnd w:id="0"/>
@@ -1618,14 +1629,7 @@
         <w:rPr>
           <w:lang w:val="en-US"/>
         </w:rPr>
-        <w:t xml:space="preserve">WeTrust, a worldwide company, had a crisis recently. As a world leading company when it comes to “trust”, it can certainly not allow a trust issue among its employees. For this </w:t>
-      </w:r>
-      <w:r>
-        <w:rPr>
-          <w:lang w:val="en-US"/>
-        </w:rPr>
-        <w:lastRenderedPageBreak/>
-        <w:t xml:space="preserve">reason, the manager of this incredible company is asking for help. He I astonished by the fact that his employees are not trusting each other. Nonetheless, he cannot do anything about it until he has been able to identify the source of this lack of trust. He needs this information to be able to improve. </w:t>
+        <w:t xml:space="preserve">WeTrust, a worldwide company, had a crisis recently. As a world leading company when it comes to “trust”, it can certainly not allow a trust issue among its employees. For this reason, the manager of this incredible company is asking for help. He I astonished by the fact that his employees are not trusting each other. Nonetheless, he cannot do anything about it until he has been able to identify the source of this lack of trust. He needs this information to be able to improve. </w:t>
       </w:r>
     </w:p>
     <w:p>
@@ -1678,6 +1682,7 @@
           <w:rFonts w:cs="Arial"/>
           <w:lang w:val="en-US"/>
         </w:rPr>
+        <w:lastRenderedPageBreak/>
         <w:t>Requirements</w:t>
       </w:r>
       <w:bookmarkEnd w:id="3"/>
@@ -2559,7 +2564,27 @@
                 <w:szCs w:val="24"/>
                 <w:lang w:val="en-US"/>
               </w:rPr>
-              <w:t>Best path employees</w:t>
+              <w:t xml:space="preserve">Best </w:t>
+            </w:r>
+            <w:r>
+              <w:rPr>
+                <w:rFonts w:cs="Arial"/>
+                <w:b w:val="0"/>
+                <w:sz w:val="24"/>
+                <w:szCs w:val="24"/>
+                <w:lang w:val="en-US"/>
+              </w:rPr>
+              <w:t xml:space="preserve">employee </w:t>
+            </w:r>
+            <w:r>
+              <w:rPr>
+                <w:rFonts w:cs="Arial"/>
+                <w:b w:val="0"/>
+                <w:sz w:val="24"/>
+                <w:szCs w:val="24"/>
+                <w:lang w:val="en-US"/>
+              </w:rPr>
+              <w:t xml:space="preserve"> </w:t>
             </w:r>
           </w:p>
         </w:tc>
@@ -2589,7 +2614,47 @@
                 <w:szCs w:val="24"/>
                 <w:lang w:val="en-US"/>
               </w:rPr>
-              <w:t>It allows the user to choose 2 employees and see the best path for them to communicate avoiding conflict or misinterpretation.</w:t>
+              <w:t xml:space="preserve">It allows the user to choose </w:t>
+            </w:r>
+            <w:r>
+              <w:rPr>
+                <w:rFonts w:cs="Arial"/>
+                <w:b w:val="0"/>
+                <w:sz w:val="24"/>
+                <w:szCs w:val="24"/>
+                <w:lang w:val="en-US"/>
+              </w:rPr>
+              <w:t>1</w:t>
+            </w:r>
+            <w:r>
+              <w:rPr>
+                <w:rFonts w:cs="Arial"/>
+                <w:b w:val="0"/>
+                <w:sz w:val="24"/>
+                <w:szCs w:val="24"/>
+                <w:lang w:val="en-US"/>
+              </w:rPr>
+              <w:t xml:space="preserve"> employee and see the best </w:t>
+            </w:r>
+            <w:r>
+              <w:rPr>
+                <w:rFonts w:cs="Arial"/>
+                <w:b w:val="0"/>
+                <w:sz w:val="24"/>
+                <w:szCs w:val="24"/>
+                <w:lang w:val="en-US"/>
+              </w:rPr>
+              <w:t>employee</w:t>
+            </w:r>
+            <w:r>
+              <w:rPr>
+                <w:rFonts w:cs="Arial"/>
+                <w:b w:val="0"/>
+                <w:sz w:val="24"/>
+                <w:szCs w:val="24"/>
+                <w:lang w:val="en-US"/>
+              </w:rPr>
+              <w:t xml:space="preserve"> for them to communicate avoiding conflict or misinterpretation.</w:t>
             </w:r>
           </w:p>
         </w:tc>
@@ -2619,7 +2684,7 @@
                 <w:szCs w:val="24"/>
                 <w:lang w:val="en-US"/>
               </w:rPr>
-              <w:t>Employee e1 and Employee e2</w:t>
+              <w:t xml:space="preserve">Employee e1 </w:t>
             </w:r>
           </w:p>
         </w:tc>
@@ -2649,7 +2714,226 @@
                 <w:szCs w:val="24"/>
                 <w:lang w:val="en-US"/>
               </w:rPr>
-              <w:t>The best path is shown on the screen and a list of employees representing the path too.</w:t>
+              <w:t xml:space="preserve">The best </w:t>
+            </w:r>
+            <w:r>
+              <w:rPr>
+                <w:rFonts w:cs="Arial"/>
+                <w:b w:val="0"/>
+                <w:sz w:val="24"/>
+                <w:szCs w:val="24"/>
+                <w:lang w:val="en-US"/>
+              </w:rPr>
+              <w:t>employee is shown on the screen with his/her corresponding information.</w:t>
+            </w:r>
+          </w:p>
+        </w:tc>
+      </w:tr>
+      <w:tr>
+        <w:trPr>
+          <w:cnfStyle w:val="000000100000" w:firstRow="0" w:lastRow="0" w:firstColumn="0" w:lastColumn="0" w:oddVBand="0" w:evenVBand="0" w:oddHBand="1" w:evenHBand="0" w:firstRowFirstColumn="0" w:firstRowLastColumn="0" w:lastRowFirstColumn="0" w:lastRowLastColumn="0"/>
+          <w:trHeight w:val="888"/>
+        </w:trPr>
+        <w:tc>
+          <w:tcPr>
+            <w:cnfStyle w:val="001000000000" w:firstRow="0" w:lastRow="0" w:firstColumn="1" w:lastColumn="0" w:oddVBand="0" w:evenVBand="0" w:oddHBand="0" w:evenHBand="0" w:firstRowFirstColumn="0" w:firstRowLastColumn="0" w:lastRowFirstColumn="0" w:lastRowLastColumn="0"/>
+            <w:tcW w:w="1620" w:type="dxa"/>
+          </w:tcPr>
+          <w:p>
+            <w:pPr>
+              <w:pStyle w:val="Heading1"/>
+              <w:outlineLvl w:val="0"/>
+              <w:rPr>
+                <w:rFonts w:cs="Arial"/>
+                <w:sz w:val="24"/>
+                <w:szCs w:val="24"/>
+                <w:lang w:val="en-US"/>
+              </w:rPr>
+            </w:pPr>
+            <w:r>
+              <w:rPr>
+                <w:rFonts w:cs="Arial"/>
+                <w:sz w:val="24"/>
+                <w:szCs w:val="24"/>
+                <w:lang w:val="en-US"/>
+              </w:rPr>
+              <w:t>R6</w:t>
+            </w:r>
+          </w:p>
+        </w:tc>
+        <w:tc>
+          <w:tcPr>
+            <w:tcW w:w="1440" w:type="dxa"/>
+          </w:tcPr>
+          <w:p>
+            <w:pPr>
+              <w:pStyle w:val="Heading1"/>
+              <w:outlineLvl w:val="0"/>
+              <w:cnfStyle w:val="000000100000" w:firstRow="0" w:lastRow="0" w:firstColumn="0" w:lastColumn="0" w:oddVBand="0" w:evenVBand="0" w:oddHBand="1" w:evenHBand="0" w:firstRowFirstColumn="0" w:firstRowLastColumn="0" w:lastRowFirstColumn="0" w:lastRowLastColumn="0"/>
+              <w:rPr>
+                <w:rFonts w:cs="Arial"/>
+                <w:b w:val="0"/>
+                <w:sz w:val="24"/>
+                <w:szCs w:val="24"/>
+                <w:lang w:val="en-US"/>
+              </w:rPr>
+            </w:pPr>
+            <w:r>
+              <w:rPr>
+                <w:rFonts w:cs="Arial"/>
+                <w:b w:val="0"/>
+                <w:sz w:val="24"/>
+                <w:szCs w:val="24"/>
+                <w:lang w:val="en-US"/>
+              </w:rPr>
+              <w:t>Worst Employee</w:t>
+            </w:r>
+          </w:p>
+        </w:tc>
+        <w:tc>
+          <w:tcPr>
+            <w:tcW w:w="3967" w:type="dxa"/>
+          </w:tcPr>
+          <w:p>
+            <w:pPr>
+              <w:pStyle w:val="Heading1"/>
+              <w:outlineLvl w:val="0"/>
+              <w:cnfStyle w:val="000000100000" w:firstRow="0" w:lastRow="0" w:firstColumn="0" w:lastColumn="0" w:oddVBand="0" w:evenVBand="0" w:oddHBand="1" w:evenHBand="0" w:firstRowFirstColumn="0" w:firstRowLastColumn="0" w:lastRowFirstColumn="0" w:lastRowLastColumn="0"/>
+              <w:rPr>
+                <w:rFonts w:cs="Arial"/>
+                <w:b w:val="0"/>
+                <w:sz w:val="24"/>
+                <w:szCs w:val="24"/>
+                <w:lang w:val="en-US"/>
+              </w:rPr>
+            </w:pPr>
+            <w:r>
+              <w:rPr>
+                <w:rFonts w:cs="Arial"/>
+                <w:b w:val="0"/>
+                <w:sz w:val="24"/>
+                <w:szCs w:val="24"/>
+                <w:lang w:val="en-US"/>
+              </w:rPr>
+              <w:t xml:space="preserve">It allows the user to choose 1 employee and see the </w:t>
+            </w:r>
+            <w:r>
+              <w:rPr>
+                <w:rFonts w:cs="Arial"/>
+                <w:b w:val="0"/>
+                <w:sz w:val="24"/>
+                <w:szCs w:val="24"/>
+                <w:lang w:val="en-US"/>
+              </w:rPr>
+              <w:t>worst</w:t>
+            </w:r>
+            <w:r>
+              <w:rPr>
+                <w:rFonts w:cs="Arial"/>
+                <w:b w:val="0"/>
+                <w:sz w:val="24"/>
+                <w:szCs w:val="24"/>
+                <w:lang w:val="en-US"/>
+              </w:rPr>
+              <w:t xml:space="preserve"> employee for them to communicate</w:t>
+            </w:r>
+            <w:r>
+              <w:rPr>
+                <w:rFonts w:cs="Arial"/>
+                <w:b w:val="0"/>
+                <w:sz w:val="24"/>
+                <w:szCs w:val="24"/>
+                <w:lang w:val="en-US"/>
+              </w:rPr>
+              <w:t>. Giving a signal to where the trust for that employee must be worked the most.</w:t>
+            </w:r>
+          </w:p>
+        </w:tc>
+        <w:tc>
+          <w:tcPr>
+            <w:tcW w:w="1905" w:type="dxa"/>
+          </w:tcPr>
+          <w:p>
+            <w:pPr>
+              <w:pStyle w:val="Heading1"/>
+              <w:outlineLvl w:val="0"/>
+              <w:cnfStyle w:val="000000100000" w:firstRow="0" w:lastRow="0" w:firstColumn="0" w:lastColumn="0" w:oddVBand="0" w:evenVBand="0" w:oddHBand="1" w:evenHBand="0" w:firstRowFirstColumn="0" w:firstRowLastColumn="0" w:lastRowFirstColumn="0" w:lastRowLastColumn="0"/>
+              <w:rPr>
+                <w:rFonts w:cs="Arial"/>
+                <w:b w:val="0"/>
+                <w:sz w:val="24"/>
+                <w:szCs w:val="24"/>
+                <w:lang w:val="en-US"/>
+              </w:rPr>
+            </w:pPr>
+            <w:r>
+              <w:rPr>
+                <w:rFonts w:cs="Arial"/>
+                <w:b w:val="0"/>
+                <w:sz w:val="24"/>
+                <w:szCs w:val="24"/>
+                <w:lang w:val="en-US"/>
+              </w:rPr>
+              <w:t>Employee e1</w:t>
+            </w:r>
+          </w:p>
+        </w:tc>
+        <w:tc>
+          <w:tcPr>
+            <w:tcW w:w="2678" w:type="dxa"/>
+          </w:tcPr>
+          <w:p>
+            <w:pPr>
+              <w:pStyle w:val="Heading1"/>
+              <w:outlineLvl w:val="0"/>
+              <w:cnfStyle w:val="000000100000" w:firstRow="0" w:lastRow="0" w:firstColumn="0" w:lastColumn="0" w:oddVBand="0" w:evenVBand="0" w:oddHBand="1" w:evenHBand="0" w:firstRowFirstColumn="0" w:firstRowLastColumn="0" w:lastRowFirstColumn="0" w:lastRowLastColumn="0"/>
+              <w:rPr>
+                <w:rFonts w:cs="Arial"/>
+                <w:b w:val="0"/>
+                <w:sz w:val="24"/>
+                <w:szCs w:val="24"/>
+                <w:lang w:val="en-US"/>
+              </w:rPr>
+            </w:pPr>
+            <w:r>
+              <w:rPr>
+                <w:rFonts w:cs="Arial"/>
+                <w:b w:val="0"/>
+                <w:sz w:val="24"/>
+                <w:szCs w:val="24"/>
+                <w:lang w:val="en-US"/>
+              </w:rPr>
+              <w:t xml:space="preserve">The </w:t>
+            </w:r>
+            <w:r>
+              <w:rPr>
+                <w:rFonts w:cs="Arial"/>
+                <w:b w:val="0"/>
+                <w:sz w:val="24"/>
+                <w:szCs w:val="24"/>
+                <w:lang w:val="en-US"/>
+              </w:rPr>
+              <w:t>worst</w:t>
+            </w:r>
+            <w:r>
+              <w:rPr>
+                <w:rFonts w:cs="Arial"/>
+                <w:b w:val="0"/>
+                <w:sz w:val="24"/>
+                <w:szCs w:val="24"/>
+                <w:lang w:val="en-US"/>
+              </w:rPr>
+              <w:t xml:space="preserve"> </w:t>
+            </w:r>
+            <w:r>
+              <w:rPr>
+                <w:rFonts w:cs="Arial"/>
+                <w:b w:val="0"/>
+                <w:sz w:val="24"/>
+                <w:szCs w:val="24"/>
+                <w:lang w:val="en-US"/>
+              </w:rPr>
+              <w:t>employee is shown on the screen with his/her corresponding information.</w:t>
             </w:r>
           </w:p>
         </w:tc>
@@ -2798,7 +3082,7 @@
           <w:rFonts w:cs="Arial"/>
           <w:lang w:val="en-US"/>
         </w:rPr>
-        <w:t xml:space="preserve">both and emotional and logical act. Emotionally, it is where you expose your vulnerabilities to people, but believing they will not take advantage of your openness. Logically, it is where you have assessed the probabilities of gain and loss, </w:t>
+        <w:t xml:space="preserve">both and emotional and logical act. Emotionally, it is where you expose your vulnerabilities to people, but believing they will not take advantage of your openness. Logically, it is where you have assessed the probabilities of gain and loss, calculating expected utility based on hard performance data, </w:t>
       </w:r>
       <w:r>
         <w:rPr>
@@ -2806,7 +3090,7 @@
           <w:lang w:val="en-US"/>
         </w:rPr>
         <w:lastRenderedPageBreak/>
-        <w:t>calculating expected utility based on hard performance data, and concluded that the person in question will behave in a predictable manner.</w:t>
+        <w:t>and concluded that the person in question will behave in a predictable manner.</w:t>
       </w:r>
       <w:r>
         <w:rPr>
@@ -3318,6 +3602,62 @@
     </w:p>
     <w:p>
       <w:pPr>
+        <w:rPr>
+          <w:rFonts w:cs="Arial"/>
+          <w:lang w:val="en-US"/>
+        </w:rPr>
+      </w:pPr>
+    </w:p>
+    <w:p>
+      <w:pPr>
+        <w:rPr>
+          <w:rFonts w:cs="Arial"/>
+          <w:lang w:val="en-US"/>
+        </w:rPr>
+      </w:pPr>
+    </w:p>
+    <w:p>
+      <w:pPr>
+        <w:rPr>
+          <w:rFonts w:cs="Arial"/>
+          <w:lang w:val="en-US"/>
+        </w:rPr>
+      </w:pPr>
+    </w:p>
+    <w:p>
+      <w:pPr>
+        <w:rPr>
+          <w:rFonts w:cs="Arial"/>
+          <w:lang w:val="en-US"/>
+        </w:rPr>
+      </w:pPr>
+    </w:p>
+    <w:p>
+      <w:pPr>
+        <w:rPr>
+          <w:rFonts w:cs="Arial"/>
+          <w:lang w:val="en-US"/>
+        </w:rPr>
+      </w:pPr>
+    </w:p>
+    <w:p>
+      <w:pPr>
+        <w:rPr>
+          <w:rFonts w:cs="Arial"/>
+          <w:lang w:val="en-US"/>
+        </w:rPr>
+      </w:pPr>
+    </w:p>
+    <w:p>
+      <w:pPr>
+        <w:rPr>
+          <w:rFonts w:cs="Arial"/>
+          <w:lang w:val="en-US"/>
+        </w:rPr>
+      </w:pPr>
+    </w:p>
+    <w:p>
+      <w:pPr>
         <w:pStyle w:val="ListParagraph"/>
         <w:numPr>
           <w:ilvl w:val="0"/>
@@ -3325,27 +3665,784 @@
         </w:numPr>
         <w:rPr>
           <w:rFonts w:cs="Arial"/>
-        </w:rPr>
-      </w:pPr>
-      <w:r>
-        <w:rPr>
-          <w:rFonts w:cs="Arial"/>
-        </w:rPr>
-        <w:t>(AQUI PONER LAS ESTRUCTURAS C</w:t>
-      </w:r>
-      <w:r>
-        <w:rPr>
-          <w:rFonts w:cs="Arial"/>
-        </w:rPr>
-        <w:t>OMO GRAFOS Y DEMAS)</w:t>
-      </w:r>
+          <w:lang w:val="en-US"/>
+        </w:rPr>
+      </w:pPr>
+      <w:r>
+        <w:rPr>
+          <w:noProof/>
+        </w:rPr>
+        <w:lastRenderedPageBreak/>
+        <w:drawing>
+          <wp:anchor distT="0" distB="0" distL="114300" distR="114300" simplePos="0" relativeHeight="251658240" behindDoc="1" locked="0" layoutInCell="1" allowOverlap="1" wp14:anchorId="75F52D0C" wp14:editId="034420A3">
+            <wp:simplePos x="0" y="0"/>
+            <wp:positionH relativeFrom="margin">
+              <wp:posOffset>2901950</wp:posOffset>
+            </wp:positionH>
+            <wp:positionV relativeFrom="paragraph">
+              <wp:posOffset>577850</wp:posOffset>
+            </wp:positionV>
+            <wp:extent cx="1460500" cy="629920"/>
+            <wp:effectExtent l="0" t="0" r="6350" b="0"/>
+            <wp:wrapTight wrapText="bothSides">
+              <wp:wrapPolygon edited="0">
+                <wp:start x="0" y="0"/>
+                <wp:lineTo x="0" y="20903"/>
+                <wp:lineTo x="21412" y="20903"/>
+                <wp:lineTo x="21412" y="0"/>
+                <wp:lineTo x="0" y="0"/>
+              </wp:wrapPolygon>
+            </wp:wrapTight>
+            <wp:docPr id="1" name="Picture 1" descr="https://media.geeksforgeeks.org/wp-content/cdn-uploads/undirectedgraph.png"/>
+            <wp:cNvGraphicFramePr>
+              <a:graphicFrameLocks xmlns:a="http://schemas.openxmlformats.org/drawingml/2006/main" noChangeAspect="1"/>
+            </wp:cNvGraphicFramePr>
+            <a:graphic xmlns:a="http://schemas.openxmlformats.org/drawingml/2006/main">
+              <a:graphicData uri="http://schemas.openxmlformats.org/drawingml/2006/picture">
+                <pic:pic xmlns:pic="http://schemas.openxmlformats.org/drawingml/2006/picture">
+                  <pic:nvPicPr>
+                    <pic:cNvPr id="0" name="Picture 1" descr="https://media.geeksforgeeks.org/wp-content/cdn-uploads/undirectedgraph.png"/>
+                    <pic:cNvPicPr>
+                      <a:picLocks noChangeAspect="1" noChangeArrowheads="1"/>
+                    </pic:cNvPicPr>
+                  </pic:nvPicPr>
+                  <pic:blipFill>
+                    <a:blip r:embed="rId8" cstate="print">
+                      <a:extLst>
+                        <a:ext uri="{28A0092B-C50C-407E-A947-70E740481C1C}">
+                          <a14:useLocalDpi xmlns:a14="http://schemas.microsoft.com/office/drawing/2010/main" val="0"/>
+                        </a:ext>
+                      </a:extLst>
+                    </a:blip>
+                    <a:srcRect/>
+                    <a:stretch>
+                      <a:fillRect/>
+                    </a:stretch>
+                  </pic:blipFill>
+                  <pic:spPr bwMode="auto">
+                    <a:xfrm>
+                      <a:off x="0" y="0"/>
+                      <a:ext cx="1460500" cy="629920"/>
+                    </a:xfrm>
+                    <a:prstGeom prst="rect">
+                      <a:avLst/>
+                    </a:prstGeom>
+                    <a:noFill/>
+                    <a:ln>
+                      <a:noFill/>
+                    </a:ln>
+                  </pic:spPr>
+                </pic:pic>
+              </a:graphicData>
+            </a:graphic>
+            <wp14:sizeRelH relativeFrom="margin">
+              <wp14:pctWidth>0</wp14:pctWidth>
+            </wp14:sizeRelH>
+            <wp14:sizeRelV relativeFrom="margin">
+              <wp14:pctHeight>0</wp14:pctHeight>
+            </wp14:sizeRelV>
+          </wp:anchor>
+        </w:drawing>
+      </w:r>
+      <w:r>
+        <w:rPr>
+          <w:rFonts w:cs="Arial"/>
+          <w:lang w:val="en-US"/>
+        </w:rPr>
+        <w:t xml:space="preserve">Graphs: </w:t>
+      </w:r>
+      <w:r>
+        <w:rPr>
+          <w:rFonts w:cs="Arial"/>
+          <w:lang w:val="en-US"/>
+        </w:rPr>
+        <w:t>“</w:t>
+      </w:r>
+      <w:r>
+        <w:rPr>
+          <w:rFonts w:cs="Arial"/>
+          <w:lang w:val="en-US"/>
+        </w:rPr>
+        <w:t>A Graph is a non-linear data structure consisting of nodes and edges. The nodes are sometimes also referred to as vertices and the edges are lines or arcs that connect any two nodes in the graph.</w:t>
+      </w:r>
+      <w:r>
+        <w:rPr>
+          <w:rFonts w:cs="Arial"/>
+          <w:lang w:val="en-US"/>
+        </w:rPr>
+        <w:t xml:space="preserve">” </w:t>
+      </w:r>
+      <w:sdt>
+        <w:sdtPr>
+          <w:rPr>
+            <w:rFonts w:cs="Arial"/>
+            <w:lang w:val="en-US"/>
+          </w:rPr>
+          <w:id w:val="-1008755998"/>
+          <w:citation/>
+        </w:sdtPr>
+        <w:sdtContent>
+          <w:r>
+            <w:rPr>
+              <w:rFonts w:cs="Arial"/>
+              <w:lang w:val="en-US"/>
+            </w:rPr>
+            <w:fldChar w:fldCharType="begin"/>
+          </w:r>
+          <w:r>
+            <w:rPr>
+              <w:rFonts w:cs="Arial"/>
+              <w:lang w:val="en-US"/>
+            </w:rPr>
+            <w:instrText xml:space="preserve"> CITATION Gee \l 1033 </w:instrText>
+          </w:r>
+          <w:r>
+            <w:rPr>
+              <w:rFonts w:cs="Arial"/>
+              <w:lang w:val="en-US"/>
+            </w:rPr>
+            <w:fldChar w:fldCharType="separate"/>
+          </w:r>
+          <w:r>
+            <w:rPr>
+              <w:rFonts w:cs="Arial"/>
+              <w:noProof/>
+              <w:lang w:val="en-US"/>
+            </w:rPr>
+            <w:t>(GeeksForGeeks.org, n.d.)</w:t>
+          </w:r>
+          <w:r>
+            <w:rPr>
+              <w:rFonts w:cs="Arial"/>
+              <w:lang w:val="en-US"/>
+            </w:rPr>
+            <w:fldChar w:fldCharType="end"/>
+          </w:r>
+        </w:sdtContent>
+      </w:sdt>
     </w:p>
     <w:p>
       <w:pPr>
         <w:rPr>
           <w:rFonts w:cs="Arial"/>
-        </w:rPr>
-      </w:pPr>
+          <w:lang w:val="en-US"/>
+        </w:rPr>
+      </w:pPr>
+    </w:p>
+    <w:p>
+      <w:pPr>
+        <w:rPr>
+          <w:rFonts w:cs="Arial"/>
+          <w:lang w:val="en-US"/>
+        </w:rPr>
+      </w:pPr>
+    </w:p>
+    <w:p>
+      <w:pPr>
+        <w:pStyle w:val="ListParagraph"/>
+        <w:numPr>
+          <w:ilvl w:val="1"/>
+          <w:numId w:val="17"/>
+        </w:numPr>
+        <w:rPr>
+          <w:rFonts w:cs="Arial"/>
+          <w:lang w:val="en-US"/>
+        </w:rPr>
+      </w:pPr>
+      <w:r>
+        <w:rPr>
+          <w:rFonts w:cs="Arial"/>
+          <w:lang w:val="en-US"/>
+        </w:rPr>
+        <w:t>Th</w:t>
+      </w:r>
+      <w:r>
+        <w:rPr>
+          <w:rFonts w:cs="Arial"/>
+          <w:lang w:val="en-US"/>
+        </w:rPr>
+        <w:t>e</w:t>
+      </w:r>
+      <w:r>
+        <w:rPr>
+          <w:rFonts w:cs="Arial"/>
+          <w:lang w:val="en-US"/>
+        </w:rPr>
+        <w:t>s</w:t>
+      </w:r>
+      <w:r>
+        <w:rPr>
+          <w:rFonts w:cs="Arial"/>
+          <w:lang w:val="en-US"/>
+        </w:rPr>
+        <w:t>e</w:t>
+      </w:r>
+      <w:r>
+        <w:rPr>
+          <w:rFonts w:cs="Arial"/>
+          <w:lang w:val="en-US"/>
+        </w:rPr>
+        <w:t xml:space="preserve"> graphs can be represented in different ways.</w:t>
+      </w:r>
+      <w:r>
+        <w:rPr>
+          <w:rFonts w:cs="Arial"/>
+          <w:lang w:val="en-US"/>
+        </w:rPr>
+        <w:t xml:space="preserve"> We have found some different options as these:</w:t>
+      </w:r>
+    </w:p>
+    <w:p>
+      <w:pPr>
+        <w:pStyle w:val="ListParagraph"/>
+        <w:numPr>
+          <w:ilvl w:val="2"/>
+          <w:numId w:val="17"/>
+        </w:numPr>
+        <w:rPr>
+          <w:rFonts w:cs="Arial"/>
+          <w:lang w:val="en-US"/>
+        </w:rPr>
+      </w:pPr>
+      <w:r>
+        <w:drawing>
+          <wp:anchor distT="0" distB="0" distL="114300" distR="114300" simplePos="0" relativeHeight="251659264" behindDoc="1" locked="0" layoutInCell="1" allowOverlap="1" wp14:anchorId="40EF7602" wp14:editId="65E871D3">
+            <wp:simplePos x="0" y="0"/>
+            <wp:positionH relativeFrom="column">
+              <wp:posOffset>5086350</wp:posOffset>
+            </wp:positionH>
+            <wp:positionV relativeFrom="paragraph">
+              <wp:posOffset>87630</wp:posOffset>
+            </wp:positionV>
+            <wp:extent cx="1308100" cy="1313180"/>
+            <wp:effectExtent l="0" t="0" r="6350" b="1270"/>
+            <wp:wrapTight wrapText="bothSides">
+              <wp:wrapPolygon edited="0">
+                <wp:start x="0" y="0"/>
+                <wp:lineTo x="0" y="21308"/>
+                <wp:lineTo x="21390" y="21308"/>
+                <wp:lineTo x="21390" y="0"/>
+                <wp:lineTo x="0" y="0"/>
+              </wp:wrapPolygon>
+            </wp:wrapTight>
+            <wp:docPr id="3" name="Picture 3"/>
+            <wp:cNvGraphicFramePr>
+              <a:graphicFrameLocks xmlns:a="http://schemas.openxmlformats.org/drawingml/2006/main" noChangeAspect="1"/>
+            </wp:cNvGraphicFramePr>
+            <a:graphic xmlns:a="http://schemas.openxmlformats.org/drawingml/2006/main">
+              <a:graphicData uri="http://schemas.openxmlformats.org/drawingml/2006/picture">
+                <pic:pic xmlns:pic="http://schemas.openxmlformats.org/drawingml/2006/picture">
+                  <pic:nvPicPr>
+                    <pic:cNvPr id="1" name=""/>
+                    <pic:cNvPicPr/>
+                  </pic:nvPicPr>
+                  <pic:blipFill>
+                    <a:blip r:embed="rId9">
+                      <a:extLst>
+                        <a:ext uri="{28A0092B-C50C-407E-A947-70E740481C1C}">
+                          <a14:useLocalDpi xmlns:a14="http://schemas.microsoft.com/office/drawing/2010/main" val="0"/>
+                        </a:ext>
+                      </a:extLst>
+                    </a:blip>
+                    <a:stretch>
+                      <a:fillRect/>
+                    </a:stretch>
+                  </pic:blipFill>
+                  <pic:spPr>
+                    <a:xfrm>
+                      <a:off x="0" y="0"/>
+                      <a:ext cx="1308100" cy="1313180"/>
+                    </a:xfrm>
+                    <a:prstGeom prst="rect">
+                      <a:avLst/>
+                    </a:prstGeom>
+                  </pic:spPr>
+                </pic:pic>
+              </a:graphicData>
+            </a:graphic>
+            <wp14:sizeRelH relativeFrom="margin">
+              <wp14:pctWidth>0</wp14:pctWidth>
+            </wp14:sizeRelH>
+            <wp14:sizeRelV relativeFrom="margin">
+              <wp14:pctHeight>0</wp14:pctHeight>
+            </wp14:sizeRelV>
+          </wp:anchor>
+        </w:drawing>
+      </w:r>
+      <w:r>
+        <w:rPr>
+          <w:rFonts w:cs="Arial"/>
+          <w:lang w:val="en-US"/>
+        </w:rPr>
+        <w:t xml:space="preserve">Adjacency </w:t>
+      </w:r>
+      <w:r>
+        <w:rPr>
+          <w:rFonts w:cs="Arial"/>
+          <w:lang w:val="en-US"/>
+        </w:rPr>
+        <w:t>M</w:t>
+      </w:r>
+      <w:r>
+        <w:rPr>
+          <w:rFonts w:cs="Arial"/>
+          <w:lang w:val="en-US"/>
+        </w:rPr>
+        <w:t xml:space="preserve">atrix: </w:t>
+      </w:r>
+      <w:r>
+        <w:rPr>
+          <w:rFonts w:cs="Arial"/>
+          <w:lang w:val="en-US"/>
+        </w:rPr>
+        <w:t>“</w:t>
+      </w:r>
+      <w:r>
+        <w:rPr>
+          <w:rFonts w:cs="Arial"/>
+          <w:lang w:val="en-US"/>
+        </w:rPr>
+        <w:t>For a graph with |V|</w:t>
+      </w:r>
+      <w:r>
+        <w:rPr>
+          <w:rFonts w:ascii="Cambria Math" w:hAnsi="Cambria Math" w:cs="Cambria Math"/>
+          <w:lang w:val="en-US"/>
+        </w:rPr>
+        <w:t>∣</w:t>
+      </w:r>
+      <w:r>
+        <w:rPr>
+          <w:rFonts w:cs="Arial"/>
+          <w:lang w:val="en-US"/>
+        </w:rPr>
+        <w:t>V</w:t>
+      </w:r>
+      <w:r>
+        <w:rPr>
+          <w:rFonts w:ascii="Cambria Math" w:hAnsi="Cambria Math" w:cs="Cambria Math"/>
+          <w:lang w:val="en-US"/>
+        </w:rPr>
+        <w:t>e</w:t>
+      </w:r>
+      <w:r>
+        <w:rPr>
+          <w:rFonts w:cs="Arial"/>
+          <w:lang w:val="en-US"/>
+        </w:rPr>
+        <w:t>rtical</w:t>
+      </w:r>
+      <w:r>
+        <w:rPr>
+          <w:rFonts w:cs="Arial"/>
+          <w:lang w:val="en-US"/>
+        </w:rPr>
+        <w:t xml:space="preserve"> bar, V, vertical bar vertices, an adjacency matrix is a |V| \times |V|</w:t>
+      </w:r>
+      <w:r>
+        <w:rPr>
+          <w:rFonts w:ascii="Cambria Math" w:hAnsi="Cambria Math" w:cs="Cambria Math"/>
+          <w:lang w:val="en-US"/>
+        </w:rPr>
+        <w:t>∣</w:t>
+      </w:r>
+      <w:r>
+        <w:rPr>
+          <w:rFonts w:cs="Arial"/>
+          <w:lang w:val="en-US"/>
+        </w:rPr>
+        <w:t>V</w:t>
+      </w:r>
+      <w:r>
+        <w:rPr>
+          <w:rFonts w:ascii="Cambria Math" w:hAnsi="Cambria Math" w:cs="Cambria Math"/>
+          <w:lang w:val="en-US"/>
+        </w:rPr>
+        <w:t>∣</w:t>
+      </w:r>
+      <w:r>
+        <w:rPr>
+          <w:rFonts w:cs="Arial"/>
+          <w:lang w:val="en-US"/>
+        </w:rPr>
+        <w:t>×</w:t>
+      </w:r>
+      <w:r>
+        <w:rPr>
+          <w:rFonts w:ascii="Cambria Math" w:hAnsi="Cambria Math" w:cs="Cambria Math"/>
+          <w:lang w:val="en-US"/>
+        </w:rPr>
+        <w:t>∣</w:t>
+      </w:r>
+      <w:r>
+        <w:rPr>
+          <w:rFonts w:cs="Arial"/>
+          <w:lang w:val="en-US"/>
+        </w:rPr>
+        <w:t>V</w:t>
+      </w:r>
+      <w:r>
+        <w:rPr>
+          <w:rFonts w:ascii="Cambria Math" w:hAnsi="Cambria Math" w:cs="Cambria Math"/>
+          <w:lang w:val="en-US"/>
+        </w:rPr>
+        <w:t>e</w:t>
+      </w:r>
+      <w:r>
+        <w:rPr>
+          <w:rFonts w:cs="Arial"/>
+          <w:lang w:val="en-US"/>
+        </w:rPr>
+        <w:t>rtical</w:t>
+      </w:r>
+      <w:r>
+        <w:rPr>
+          <w:rFonts w:cs="Arial"/>
+          <w:lang w:val="en-US"/>
+        </w:rPr>
+        <w:t xml:space="preserve"> bar, V, vertical bar, times, vertical bar, V, vertical bar matrix of 0s and 1s, where the entry in row iii and column </w:t>
+      </w:r>
+      <w:proofErr w:type="spellStart"/>
+      <w:r>
+        <w:rPr>
+          <w:rFonts w:cs="Arial"/>
+          <w:lang w:val="en-US"/>
+        </w:rPr>
+        <w:t>jjj</w:t>
+      </w:r>
+      <w:proofErr w:type="spellEnd"/>
+      <w:r>
+        <w:rPr>
+          <w:rFonts w:cs="Arial"/>
+          <w:lang w:val="en-US"/>
+        </w:rPr>
+        <w:t xml:space="preserve"> is 1 if and only if the edge (</w:t>
+      </w:r>
+      <w:proofErr w:type="spellStart"/>
+      <w:r>
+        <w:rPr>
+          <w:rFonts w:cs="Arial"/>
+          <w:lang w:val="en-US"/>
+        </w:rPr>
+        <w:t>i,j</w:t>
+      </w:r>
+      <w:proofErr w:type="spellEnd"/>
+      <w:r>
+        <w:rPr>
+          <w:rFonts w:cs="Arial"/>
+          <w:lang w:val="en-US"/>
+        </w:rPr>
+        <w:t>)(</w:t>
+      </w:r>
+      <w:proofErr w:type="spellStart"/>
+      <w:r>
+        <w:rPr>
+          <w:rFonts w:cs="Arial"/>
+          <w:lang w:val="en-US"/>
+        </w:rPr>
+        <w:t>i,j</w:t>
+      </w:r>
+      <w:proofErr w:type="spellEnd"/>
+      <w:r>
+        <w:rPr>
+          <w:rFonts w:cs="Arial"/>
+          <w:lang w:val="en-US"/>
+        </w:rPr>
+        <w:t xml:space="preserve">)left parenthesis, </w:t>
+      </w:r>
+      <w:proofErr w:type="spellStart"/>
+      <w:r>
+        <w:rPr>
+          <w:rFonts w:cs="Arial"/>
+          <w:lang w:val="en-US"/>
+        </w:rPr>
+        <w:t>i</w:t>
+      </w:r>
+      <w:proofErr w:type="spellEnd"/>
+      <w:r>
+        <w:rPr>
+          <w:rFonts w:cs="Arial"/>
+          <w:lang w:val="en-US"/>
+        </w:rPr>
+        <w:t>, comma, j, right parenthesis is in the graph.</w:t>
+      </w:r>
+      <w:r>
+        <w:rPr>
+          <w:rFonts w:cs="Arial"/>
+          <w:lang w:val="en-US"/>
+        </w:rPr>
+        <w:t xml:space="preserve">” </w:t>
+      </w:r>
+      <w:sdt>
+        <w:sdtPr>
+          <w:rPr>
+            <w:rFonts w:cs="Arial"/>
+            <w:lang w:val="en-US"/>
+          </w:rPr>
+          <w:id w:val="-1449388444"/>
+          <w:citation/>
+        </w:sdtPr>
+        <w:sdtContent>
+          <w:r>
+            <w:rPr>
+              <w:rFonts w:cs="Arial"/>
+              <w:lang w:val="en-US"/>
+            </w:rPr>
+            <w:fldChar w:fldCharType="begin"/>
+          </w:r>
+          <w:r>
+            <w:rPr>
+              <w:rFonts w:cs="Arial"/>
+              <w:lang w:val="en-US"/>
+            </w:rPr>
+            <w:instrText xml:space="preserve">CITATION Kha \l 1033 </w:instrText>
+          </w:r>
+          <w:r>
+            <w:rPr>
+              <w:rFonts w:cs="Arial"/>
+              <w:lang w:val="en-US"/>
+            </w:rPr>
+            <w:fldChar w:fldCharType="separate"/>
+          </w:r>
+          <w:r>
+            <w:rPr>
+              <w:rFonts w:cs="Arial"/>
+              <w:noProof/>
+              <w:lang w:val="en-US"/>
+            </w:rPr>
+            <w:t>(Khan Academy, n.d.)</w:t>
+          </w:r>
+          <w:r>
+            <w:rPr>
+              <w:rFonts w:cs="Arial"/>
+              <w:lang w:val="en-US"/>
+            </w:rPr>
+            <w:fldChar w:fldCharType="end"/>
+          </w:r>
+        </w:sdtContent>
+      </w:sdt>
+      <w:r>
+        <w:rPr>
+          <w:rFonts w:cs="Arial"/>
+          <w:lang w:val="en-US"/>
+        </w:rPr>
+        <w:t xml:space="preserve"> </w:t>
+      </w:r>
+      <w:r>
+        <w:rPr>
+          <w:rFonts w:cs="Arial"/>
+          <w:lang w:val="en-US"/>
+        </w:rPr>
+        <w:t xml:space="preserve"> </w:t>
+      </w:r>
+      <w:r>
+        <w:rPr>
+          <w:rFonts w:cs="Arial"/>
+          <w:lang w:val="en-US"/>
+        </w:rPr>
+        <w:t xml:space="preserve"> </w:t>
+      </w:r>
+    </w:p>
+    <w:p>
+      <w:pPr>
+        <w:pStyle w:val="ListParagraph"/>
+        <w:numPr>
+          <w:ilvl w:val="2"/>
+          <w:numId w:val="17"/>
+        </w:numPr>
+        <w:rPr>
+          <w:rFonts w:cs="Arial"/>
+          <w:lang w:val="en-US"/>
+        </w:rPr>
+      </w:pPr>
+      <w:r>
+        <w:rPr>
+          <w:noProof/>
+        </w:rPr>
+        <w:drawing>
+          <wp:anchor distT="0" distB="0" distL="114300" distR="114300" simplePos="0" relativeHeight="251660288" behindDoc="1" locked="0" layoutInCell="1" allowOverlap="1" wp14:anchorId="21243C4E" wp14:editId="353E1C35">
+            <wp:simplePos x="0" y="0"/>
+            <wp:positionH relativeFrom="column">
+              <wp:posOffset>5353050</wp:posOffset>
+            </wp:positionH>
+            <wp:positionV relativeFrom="paragraph">
+              <wp:posOffset>3810</wp:posOffset>
+            </wp:positionV>
+            <wp:extent cx="1177925" cy="1428750"/>
+            <wp:effectExtent l="0" t="0" r="3175" b="0"/>
+            <wp:wrapTight wrapText="bothSides">
+              <wp:wrapPolygon edited="0">
+                <wp:start x="0" y="0"/>
+                <wp:lineTo x="0" y="21312"/>
+                <wp:lineTo x="21309" y="21312"/>
+                <wp:lineTo x="21309" y="0"/>
+                <wp:lineTo x="0" y="0"/>
+              </wp:wrapPolygon>
+            </wp:wrapTight>
+            <wp:docPr id="4" name="Picture 4" descr="https://cdn.kastatic.org/ka-perseus-images/cc82379521bd84738e86d6cf9552738ca9138420.png"/>
+            <wp:cNvGraphicFramePr>
+              <a:graphicFrameLocks xmlns:a="http://schemas.openxmlformats.org/drawingml/2006/main" noChangeAspect="1"/>
+            </wp:cNvGraphicFramePr>
+            <a:graphic xmlns:a="http://schemas.openxmlformats.org/drawingml/2006/main">
+              <a:graphicData uri="http://schemas.openxmlformats.org/drawingml/2006/picture">
+                <pic:pic xmlns:pic="http://schemas.openxmlformats.org/drawingml/2006/picture">
+                  <pic:nvPicPr>
+                    <pic:cNvPr id="0" name="Picture 20" descr="https://cdn.kastatic.org/ka-perseus-images/cc82379521bd84738e86d6cf9552738ca9138420.png"/>
+                    <pic:cNvPicPr>
+                      <a:picLocks noChangeAspect="1" noChangeArrowheads="1"/>
+                    </pic:cNvPicPr>
+                  </pic:nvPicPr>
+                  <pic:blipFill>
+                    <a:blip r:embed="rId10">
+                      <a:extLst>
+                        <a:ext uri="{28A0092B-C50C-407E-A947-70E740481C1C}">
+                          <a14:useLocalDpi xmlns:a14="http://schemas.microsoft.com/office/drawing/2010/main" val="0"/>
+                        </a:ext>
+                      </a:extLst>
+                    </a:blip>
+                    <a:srcRect/>
+                    <a:stretch>
+                      <a:fillRect/>
+                    </a:stretch>
+                  </pic:blipFill>
+                  <pic:spPr bwMode="auto">
+                    <a:xfrm>
+                      <a:off x="0" y="0"/>
+                      <a:ext cx="1177925" cy="1428750"/>
+                    </a:xfrm>
+                    <a:prstGeom prst="rect">
+                      <a:avLst/>
+                    </a:prstGeom>
+                    <a:noFill/>
+                    <a:ln>
+                      <a:noFill/>
+                    </a:ln>
+                  </pic:spPr>
+                </pic:pic>
+              </a:graphicData>
+            </a:graphic>
+            <wp14:sizeRelH relativeFrom="margin">
+              <wp14:pctWidth>0</wp14:pctWidth>
+            </wp14:sizeRelH>
+            <wp14:sizeRelV relativeFrom="margin">
+              <wp14:pctHeight>0</wp14:pctHeight>
+            </wp14:sizeRelV>
+          </wp:anchor>
+        </w:drawing>
+      </w:r>
+      <w:r>
+        <w:rPr>
+          <w:rFonts w:cs="Arial"/>
+          <w:lang w:val="en-US"/>
+        </w:rPr>
+        <w:t xml:space="preserve">Adjacency List: </w:t>
+      </w:r>
+      <w:r>
+        <w:rPr>
+          <w:rFonts w:cs="Arial"/>
+          <w:lang w:val="en-US"/>
+        </w:rPr>
+        <w:t>“</w:t>
+      </w:r>
+      <w:r>
+        <w:rPr>
+          <w:rFonts w:cs="Arial"/>
+          <w:lang w:val="en-US"/>
+        </w:rPr>
+        <w:t>Representing a graph with adjacency lists combines adjacency matrices with edge lists. For each vertex iii, store an array of the vertices adjacent to it. We typically have an array of |V|</w:t>
+      </w:r>
+      <w:r>
+        <w:rPr>
+          <w:rFonts w:ascii="Cambria Math" w:hAnsi="Cambria Math" w:cs="Cambria Math"/>
+          <w:lang w:val="en-US"/>
+        </w:rPr>
+        <w:t>∣</w:t>
+      </w:r>
+      <w:proofErr w:type="spellStart"/>
+      <w:r>
+        <w:rPr>
+          <w:rFonts w:cs="Arial"/>
+          <w:lang w:val="en-US"/>
+        </w:rPr>
+        <w:t>V</w:t>
+      </w:r>
+      <w:r>
+        <w:rPr>
+          <w:rFonts w:ascii="Cambria Math" w:hAnsi="Cambria Math" w:cs="Cambria Math"/>
+          <w:lang w:val="en-US"/>
+        </w:rPr>
+        <w:t>∣</w:t>
+      </w:r>
+      <w:r>
+        <w:rPr>
+          <w:rFonts w:cs="Arial"/>
+          <w:lang w:val="en-US"/>
+        </w:rPr>
+        <w:t>vertical</w:t>
+      </w:r>
+      <w:proofErr w:type="spellEnd"/>
+      <w:r>
+        <w:rPr>
+          <w:rFonts w:cs="Arial"/>
+          <w:lang w:val="en-US"/>
+        </w:rPr>
+        <w:t xml:space="preserve"> bar, V, vertical bar adjacency lists, one adjacency list per vertex.</w:t>
+      </w:r>
+      <w:r>
+        <w:rPr>
+          <w:rFonts w:cs="Arial"/>
+          <w:lang w:val="en-US"/>
+        </w:rPr>
+        <w:t xml:space="preserve">” </w:t>
+      </w:r>
+      <w:sdt>
+        <w:sdtPr>
+          <w:rPr>
+            <w:rFonts w:cs="Arial"/>
+            <w:lang w:val="en-US"/>
+          </w:rPr>
+          <w:id w:val="-423192429"/>
+          <w:citation/>
+        </w:sdtPr>
+        <w:sdtContent>
+          <w:r>
+            <w:rPr>
+              <w:rFonts w:cs="Arial"/>
+              <w:lang w:val="en-US"/>
+            </w:rPr>
+            <w:fldChar w:fldCharType="begin"/>
+          </w:r>
+          <w:r>
+            <w:rPr>
+              <w:rFonts w:cs="Arial"/>
+              <w:lang w:val="en-US"/>
+            </w:rPr>
+            <w:instrText xml:space="preserve"> CITATION Kha \l 1033 </w:instrText>
+          </w:r>
+          <w:r>
+            <w:rPr>
+              <w:rFonts w:cs="Arial"/>
+              <w:lang w:val="en-US"/>
+            </w:rPr>
+            <w:fldChar w:fldCharType="separate"/>
+          </w:r>
+          <w:r>
+            <w:rPr>
+              <w:rFonts w:cs="Arial"/>
+              <w:noProof/>
+              <w:lang w:val="en-US"/>
+            </w:rPr>
+            <w:t>(Khan Academy, n.d.)</w:t>
+          </w:r>
+          <w:r>
+            <w:rPr>
+              <w:rFonts w:cs="Arial"/>
+              <w:lang w:val="en-US"/>
+            </w:rPr>
+            <w:fldChar w:fldCharType="end"/>
+          </w:r>
+        </w:sdtContent>
+      </w:sdt>
     </w:p>
     <w:p>
       <w:pPr>
@@ -3444,14 +4541,7 @@
         <w:rPr>
           <w:lang w:val="en-US"/>
         </w:rPr>
-        <w:t xml:space="preserve"> SPSS </w:t>
-      </w:r>
-      <w:r>
-        <w:rPr>
-          <w:lang w:val="en-US"/>
-        </w:rPr>
-        <w:lastRenderedPageBreak/>
-        <w:t>statistics 26”</w:t>
+        <w:t xml:space="preserve"> SPSS statistics 26”</w:t>
       </w:r>
       <w:r>
         <w:rPr>
@@ -3489,6 +4579,12 @@
         </w:rPr>
         <w:t xml:space="preserve"> </w:t>
       </w:r>
+      <w:r>
+        <w:rPr>
+          <w:lang w:val="en-US"/>
+        </w:rPr>
+        <w:t>We would use both ways of representing the graph mentioned in our research.</w:t>
+      </w:r>
     </w:p>
     <w:p>
       <w:pPr>
@@ -3504,6 +4600,7 @@
           <w:rFonts w:cs="Arial"/>
           <w:lang w:val="en-US"/>
         </w:rPr>
+        <w:lastRenderedPageBreak/>
         <w:t>Preliminary Design</w:t>
       </w:r>
       <w:bookmarkEnd w:id="6"/>
@@ -4161,7 +5258,6 @@
           <w:rFonts w:cs="Arial"/>
           <w:lang w:val="en-US"/>
         </w:rPr>
-        <w:lastRenderedPageBreak/>
         <w:t>Sele</w:t>
       </w:r>
       <w:r>
@@ -4191,8 +5287,6 @@
         </w:rPr>
         <w:t>user-friendly</w:t>
       </w:r>
-      <w:bookmarkStart w:id="13" w:name="_GoBack"/>
-      <w:bookmarkEnd w:id="13"/>
       <w:r>
         <w:rPr>
           <w:lang w:val="en-US"/>
@@ -4208,17 +5302,18 @@
           <w:lang w:val="en-US"/>
         </w:rPr>
       </w:pPr>
-      <w:bookmarkStart w:id="14" w:name="_Toc24215469"/>
-      <w:r>
-        <w:rPr>
-          <w:rFonts w:cs="Arial"/>
-          <w:lang w:val="en-US"/>
-        </w:rPr>
+      <w:bookmarkStart w:id="13" w:name="_Toc24215469"/>
+      <w:r>
+        <w:rPr>
+          <w:rFonts w:cs="Arial"/>
+          <w:lang w:val="en-US"/>
+        </w:rPr>
+        <w:lastRenderedPageBreak/>
         <w:t>Reports</w:t>
       </w:r>
-      <w:bookmarkEnd w:id="14"/>
+      <w:bookmarkEnd w:id="13"/>
     </w:p>
-    <w:bookmarkStart w:id="15" w:name="_Toc24215470" w:displacedByCustomXml="next"/>
+    <w:bookmarkStart w:id="14" w:name="_Toc24215470" w:displacedByCustomXml="next"/>
     <w:sdt>
       <w:sdtPr>
         <w:rPr>
@@ -4241,7 +5336,7 @@
         </w:rPr>
       </w:sdtEndPr>
       <w:sdtContent>
-        <w:bookmarkEnd w:id="15" w:displacedByCustomXml="prev"/>
+        <w:bookmarkEnd w:id="14" w:displacedByCustomXml="prev"/>
         <w:p>
           <w:pPr>
             <w:pStyle w:val="Heading1"/>
@@ -4276,7 +5371,6 @@
                 <w:rPr>
                   <w:noProof/>
                   <w:szCs w:val="24"/>
-                  <w:lang w:val="en-US"/>
                 </w:rPr>
               </w:pPr>
               <w:r>
@@ -4303,7 +5397,6 @@
               <w:r>
                 <w:rPr>
                   <w:noProof/>
-                  <w:lang w:val="en-US"/>
                 </w:rPr>
                 <w:t>(2019). Retrieved from Wikipedia: https://en.wikipedia.org/wiki/Microsoft_Excel</w:t>
               </w:r>
@@ -4314,7 +5407,6 @@
                 <w:ind w:left="720" w:hanging="720"/>
                 <w:rPr>
                   <w:noProof/>
-                  <w:lang w:val="en-US"/>
                 </w:rPr>
               </w:pPr>
               <w:r>
@@ -4322,14 +5414,12 @@
                   <w:i/>
                   <w:iCs/>
                   <w:noProof/>
-                  <w:lang w:val="en-US"/>
                 </w:rPr>
                 <w:t>Changing Minds</w:t>
               </w:r>
               <w:r>
                 <w:rPr>
                   <w:noProof/>
-                  <w:lang w:val="en-US"/>
                 </w:rPr>
                 <w:t>. (n.d.). Retrieved from changingminds.org: http://changingminds.org/explanations/trust/what_is_trust.htm</w:t>
               </w:r>
@@ -4340,7 +5430,6 @@
                 <w:ind w:left="720" w:hanging="720"/>
                 <w:rPr>
                   <w:noProof/>
-                  <w:lang w:val="en-US"/>
                 </w:rPr>
               </w:pPr>
               <w:r>
@@ -4348,16 +5437,14 @@
                   <w:i/>
                   <w:iCs/>
                   <w:noProof/>
-                  <w:lang w:val="en-US"/>
                 </w:rPr>
-                <w:t>IBM</w:t>
+                <w:t>GeeksForGeeks.org</w:t>
               </w:r>
               <w:r>
                 <w:rPr>
                   <w:noProof/>
-                  <w:lang w:val="en-US"/>
                 </w:rPr>
-                <w:t>. (n.d.). Retrieved from IBM Support: https://www.ibm.com/support/pages/downloading-ibm-spss-statistics-26</w:t>
+                <w:t>. (n.d.). Retrieved from https://www.geeksforgeeks.org/graph-data-structure-and-algorithms/</w:t>
               </w:r>
             </w:p>
             <w:p>
@@ -4366,7 +5453,6 @@
                 <w:ind w:left="720" w:hanging="720"/>
                 <w:rPr>
                   <w:noProof/>
-                  <w:lang w:val="en-US"/>
                 </w:rPr>
               </w:pPr>
               <w:r>
@@ -4374,16 +5460,97 @@
                   <w:i/>
                   <w:iCs/>
                   <w:noProof/>
-                  <w:lang w:val="en-US"/>
+                </w:rPr>
+                <w:t>IBM</w:t>
+              </w:r>
+              <w:r>
+                <w:rPr>
+                  <w:noProof/>
+                </w:rPr>
+                <w:t>. (n.d.). Retrieved from</w:t>
+              </w:r>
+              <w:bookmarkStart w:id="15" w:name="_GoBack"/>
+              <w:bookmarkEnd w:id="15"/>
+              <w:r>
+                <w:rPr>
+                  <w:noProof/>
+                </w:rPr>
+                <w:t xml:space="preserve"> IBM Support: https://www.ibm.com/support/pages/downloading-ibm-spss-statistics-26</w:t>
+              </w:r>
+            </w:p>
+            <w:p>
+              <w:pPr>
+                <w:pStyle w:val="Bibliography"/>
+                <w:ind w:left="720" w:hanging="720"/>
+                <w:rPr>
+                  <w:noProof/>
+                </w:rPr>
+              </w:pPr>
+              <w:r>
+                <w:rPr>
+                  <w:i/>
+                  <w:iCs/>
+                  <w:noProof/>
+                </w:rPr>
+                <w:t>Khan Academy</w:t>
+              </w:r>
+              <w:r>
+                <w:rPr>
+                  <w:noProof/>
+                </w:rPr>
+                <w:t>. (n.d.). Retrieved from https://www.khanacademy.org/computing/computer-science/algorithms/graph-representation/a/representing-graphs</w:t>
+              </w:r>
+            </w:p>
+            <w:p>
+              <w:pPr>
+                <w:pStyle w:val="Bibliography"/>
+                <w:ind w:left="720" w:hanging="720"/>
+                <w:rPr>
+                  <w:noProof/>
+                </w:rPr>
+              </w:pPr>
+              <w:r>
+                <w:rPr>
+                  <w:i/>
+                  <w:iCs/>
+                  <w:noProof/>
                 </w:rPr>
                 <w:t>Psyhology</w:t>
               </w:r>
               <w:r>
                 <w:rPr>
                   <w:noProof/>
-                  <w:lang w:val="en-US"/>
                 </w:rPr>
                 <w:t>. (n.d.). Retrieved from https://psychology.iresearchnet.com/social-psychology/interpersonal-relationships/trust/</w:t>
+              </w:r>
+            </w:p>
+            <w:p>
+              <w:pPr>
+                <w:pStyle w:val="Bibliography"/>
+                <w:ind w:left="720" w:hanging="720"/>
+                <w:rPr>
+                  <w:noProof/>
+                </w:rPr>
+              </w:pPr>
+              <w:r>
+                <w:rPr>
+                  <w:noProof/>
+                </w:rPr>
+                <w:t xml:space="preserve">Quek, G. (n.d.). </w:t>
+              </w:r>
+              <w:r>
+                <w:rPr>
+                  <w:i/>
+                  <w:iCs/>
+                  <w:noProof/>
+                </w:rPr>
+                <w:t>Emergenetics International</w:t>
+              </w:r>
+              <w:r>
+                <w:rPr>
+                  <w:noProof/>
+                </w:rPr>
+                <w:t>. Retrieved from https://www.emergenetics.com/blog/trust-team-communication/</w:t>
               </w:r>
             </w:p>
             <w:p>
@@ -4416,8 +5583,8 @@
       </w:pPr>
     </w:p>
     <w:sectPr>
-      <w:headerReference w:type="default" r:id="rId8"/>
-      <w:footerReference w:type="default" r:id="rId9"/>
+      <w:headerReference w:type="default" r:id="rId11"/>
+      <w:footerReference w:type="default" r:id="rId12"/>
       <w:pgSz w:w="12240" w:h="15840"/>
       <w:pgMar w:top="1440" w:right="1440" w:bottom="1440" w:left="1440" w:header="720" w:footer="720" w:gutter="0"/>
       <w:cols w:space="720"/>
@@ -6426,7 +7593,7 @@
         <w:rFonts w:ascii="Symbol" w:hAnsi="Symbol" w:hint="default"/>
       </w:rPr>
     </w:lvl>
-    <w:lvl w:ilvl="1" w:tplc="04090003" w:tentative="1">
+    <w:lvl w:ilvl="1" w:tplc="04090003">
       <w:start w:val="1"/>
       <w:numFmt w:val="bullet"/>
       <w:lvlText w:val="o"/>
@@ -6438,7 +7605,7 @@
         <w:rFonts w:ascii="Courier New" w:hAnsi="Courier New" w:cs="Courier New" w:hint="default"/>
       </w:rPr>
     </w:lvl>
-    <w:lvl w:ilvl="2" w:tplc="04090005" w:tentative="1">
+    <w:lvl w:ilvl="2" w:tplc="04090005">
       <w:start w:val="1"/>
       <w:numFmt w:val="bullet"/>
       <w:lvlText w:val=""/>
@@ -7843,6 +9010,37 @@
       </w:tcPr>
     </w:tblStylePr>
   </w:style>
+  <w:style w:type="paragraph" w:styleId="BalloonText">
+    <w:name w:val="Balloon Text"/>
+    <w:basedOn w:val="Normal"/>
+    <w:link w:val="BalloonTextChar"/>
+    <w:uiPriority w:val="99"/>
+    <w:semiHidden/>
+    <w:unhideWhenUsed/>
+    <w:rsid w:val="00ED114A"/>
+    <w:pPr>
+      <w:spacing w:after="0" w:line="240" w:lineRule="auto"/>
+    </w:pPr>
+    <w:rPr>
+      <w:rFonts w:ascii="Segoe UI" w:hAnsi="Segoe UI" w:cs="Segoe UI"/>
+      <w:sz w:val="18"/>
+      <w:szCs w:val="18"/>
+    </w:rPr>
+  </w:style>
+  <w:style w:type="character" w:customStyle="1" w:styleId="BalloonTextChar">
+    <w:name w:val="Balloon Text Char"/>
+    <w:basedOn w:val="DefaultParagraphFont"/>
+    <w:link w:val="BalloonText"/>
+    <w:uiPriority w:val="99"/>
+    <w:semiHidden/>
+    <w:rsid w:val="00ED114A"/>
+    <w:rPr>
+      <w:rFonts w:ascii="Segoe UI" w:hAnsi="Segoe UI" w:cs="Segoe UI"/>
+      <w:sz w:val="18"/>
+      <w:szCs w:val="18"/>
+      <w:lang w:val="es-CO"/>
+    </w:rPr>
+  </w:style>
 </w:styles>
 </file>
 
@@ -8196,11 +9394,27 @@
     <b:URL>https://www.emergenetics.com/blog/trust-team-communication/</b:URL>
     <b:RefOrder>3</b:RefOrder>
   </b:Source>
+  <b:Source>
+    <b:Tag>Gee</b:Tag>
+    <b:SourceType>InternetSite</b:SourceType>
+    <b:Guid>{8F8B6D0B-B2DE-40C1-867C-0174D295BB6F}</b:Guid>
+    <b:Title>GeeksForGeeks.org</b:Title>
+    <b:URL>https://www.geeksforgeeks.org/graph-data-structure-and-algorithms/</b:URL>
+    <b:RefOrder>6</b:RefOrder>
+  </b:Source>
+  <b:Source>
+    <b:Tag>Kha</b:Tag>
+    <b:SourceType>InternetSite</b:SourceType>
+    <b:Guid>{F1F4E40C-88F3-4D0E-9CA8-3E4E3F00F5E8}</b:Guid>
+    <b:URL>https://www.khanacademy.org/computing/computer-science/algorithms/graph-representation/a/representing-graphs</b:URL>
+    <b:Title>Khan Academy</b:Title>
+    <b:RefOrder>7</b:RefOrder>
+  </b:Source>
 </b:Sources>
 </file>
 
 <file path=customXml/itemProps1.xml><?xml version="1.0" encoding="utf-8"?>
-<ds:datastoreItem xmlns:ds="http://schemas.openxmlformats.org/officeDocument/2006/customXml" ds:itemID="{39E37809-16FF-4088-8E87-AB69D75B60B0}">
+<ds:datastoreItem xmlns:ds="http://schemas.openxmlformats.org/officeDocument/2006/customXml" ds:itemID="{3251876D-0C40-472D-B4F2-5B2E5DA57F6D}">
   <ds:schemaRefs>
     <ds:schemaRef ds:uri="http://schemas.openxmlformats.org/officeDocument/2006/bibliography"/>
   </ds:schemaRefs>

</xml_diff>